<commit_message>
updated working on last bits of analysis writing
</commit_message>
<xml_diff>
--- a/computational_chapter/methods_chapter_v6.docx
+++ b/computational_chapter/methods_chapter_v6.docx
@@ -87,8 +87,6 @@
         <w:rPr>
           <w:rFonts w:eastAsiaTheme="minorEastAsia"/>
           <w:noProof/>
-          <w:sz w:val="24"/>
-          <w:szCs w:val="24"/>
         </w:rPr>
       </w:pPr>
       <w:r>
@@ -131,7 +129,7 @@
         <w:rPr>
           <w:noProof/>
         </w:rPr>
-        <w:instrText xml:space="preserve"> PAGEREF _Toc168816749 \h </w:instrText>
+        <w:instrText xml:space="preserve"> PAGEREF _Toc168911070 \h </w:instrText>
       </w:r>
       <w:r>
         <w:rPr>
@@ -166,8 +164,6 @@
         <w:rPr>
           <w:rFonts w:eastAsiaTheme="minorEastAsia"/>
           <w:noProof/>
-          <w:sz w:val="24"/>
-          <w:szCs w:val="24"/>
         </w:rPr>
       </w:pPr>
       <w:r>
@@ -192,7 +188,7 @@
         <w:rPr>
           <w:noProof/>
         </w:rPr>
-        <w:instrText xml:space="preserve"> PAGEREF _Toc168816750 \h </w:instrText>
+        <w:instrText xml:space="preserve"> PAGEREF _Toc168911071 \h </w:instrText>
       </w:r>
       <w:r>
         <w:rPr>
@@ -227,15 +223,13 @@
         <w:rPr>
           <w:rFonts w:eastAsiaTheme="minorEastAsia"/>
           <w:noProof/>
-          <w:sz w:val="24"/>
-          <w:szCs w:val="24"/>
-        </w:rPr>
-      </w:pPr>
-      <w:r>
-        <w:rPr>
-          <w:noProof/>
-        </w:rPr>
-        <w:t>3.3 Studying membrane protein folding and structure</w:t>
+        </w:rPr>
+      </w:pPr>
+      <w:r>
+        <w:rPr>
+          <w:noProof/>
+        </w:rPr>
+        <w:t>3.3 Computational methods to study protein structure</w:t>
       </w:r>
       <w:r>
         <w:rPr>
@@ -253,7 +247,7 @@
         <w:rPr>
           <w:noProof/>
         </w:rPr>
-        <w:instrText xml:space="preserve"> PAGEREF _Toc168816751 \h </w:instrText>
+        <w:instrText xml:space="preserve"> PAGEREF _Toc168911072 \h </w:instrText>
       </w:r>
       <w:r>
         <w:rPr>
@@ -288,8 +282,6 @@
         <w:rPr>
           <w:rFonts w:eastAsiaTheme="minorEastAsia"/>
           <w:noProof/>
-          <w:sz w:val="24"/>
-          <w:szCs w:val="24"/>
         </w:rPr>
       </w:pPr>
       <w:r>
@@ -314,7 +306,7 @@
         <w:rPr>
           <w:noProof/>
         </w:rPr>
-        <w:instrText xml:space="preserve"> PAGEREF _Toc168816752 \h </w:instrText>
+        <w:instrText xml:space="preserve"> PAGEREF _Toc168911073 \h </w:instrText>
       </w:r>
       <w:r>
         <w:rPr>
@@ -349,8 +341,6 @@
         <w:rPr>
           <w:rFonts w:eastAsiaTheme="minorEastAsia"/>
           <w:noProof/>
-          <w:sz w:val="24"/>
-          <w:szCs w:val="24"/>
         </w:rPr>
       </w:pPr>
       <w:r>
@@ -375,7 +365,7 @@
         <w:rPr>
           <w:noProof/>
         </w:rPr>
-        <w:instrText xml:space="preserve"> PAGEREF _Toc168816753 \h </w:instrText>
+        <w:instrText xml:space="preserve"> PAGEREF _Toc168911074 \h </w:instrText>
       </w:r>
       <w:r>
         <w:rPr>
@@ -410,8 +400,6 @@
         <w:rPr>
           <w:rFonts w:eastAsiaTheme="minorEastAsia"/>
           <w:noProof/>
-          <w:sz w:val="24"/>
-          <w:szCs w:val="24"/>
         </w:rPr>
       </w:pPr>
       <w:r>
@@ -436,7 +424,7 @@
         <w:rPr>
           <w:noProof/>
         </w:rPr>
-        <w:instrText xml:space="preserve"> PAGEREF _Toc168816754 \h </w:instrText>
+        <w:instrText xml:space="preserve"> PAGEREF _Toc168911075 \h </w:instrText>
       </w:r>
       <w:r>
         <w:rPr>
@@ -453,7 +441,7 @@
         <w:rPr>
           <w:noProof/>
         </w:rPr>
-        <w:t>7</w:t>
+        <w:t>8</w:t>
       </w:r>
       <w:r>
         <w:rPr>
@@ -471,8 +459,6 @@
         <w:rPr>
           <w:rFonts w:eastAsiaTheme="minorEastAsia"/>
           <w:noProof/>
-          <w:sz w:val="24"/>
-          <w:szCs w:val="24"/>
         </w:rPr>
       </w:pPr>
       <w:r>
@@ -497,7 +483,7 @@
         <w:rPr>
           <w:noProof/>
         </w:rPr>
-        <w:instrText xml:space="preserve"> PAGEREF _Toc168816755 \h </w:instrText>
+        <w:instrText xml:space="preserve"> PAGEREF _Toc168911076 \h </w:instrText>
       </w:r>
       <w:r>
         <w:rPr>
@@ -532,8 +518,6 @@
         <w:rPr>
           <w:rFonts w:eastAsiaTheme="minorEastAsia"/>
           <w:noProof/>
-          <w:sz w:val="24"/>
-          <w:szCs w:val="24"/>
         </w:rPr>
       </w:pPr>
       <w:r>
@@ -558,7 +542,7 @@
         <w:rPr>
           <w:noProof/>
         </w:rPr>
-        <w:instrText xml:space="preserve"> PAGEREF _Toc168816756 \h </w:instrText>
+        <w:instrText xml:space="preserve"> PAGEREF _Toc168911077 \h </w:instrText>
       </w:r>
       <w:r>
         <w:rPr>
@@ -593,8 +577,6 @@
         <w:rPr>
           <w:rFonts w:eastAsiaTheme="minorEastAsia"/>
           <w:noProof/>
-          <w:sz w:val="24"/>
-          <w:szCs w:val="24"/>
         </w:rPr>
       </w:pPr>
       <w:r>
@@ -619,7 +601,7 @@
         <w:rPr>
           <w:noProof/>
         </w:rPr>
-        <w:instrText xml:space="preserve"> PAGEREF _Toc168816757 \h </w:instrText>
+        <w:instrText xml:space="preserve"> PAGEREF _Toc168911078 \h </w:instrText>
       </w:r>
       <w:r>
         <w:rPr>
@@ -654,8 +636,6 @@
         <w:rPr>
           <w:rFonts w:eastAsiaTheme="minorEastAsia"/>
           <w:noProof/>
-          <w:sz w:val="24"/>
-          <w:szCs w:val="24"/>
         </w:rPr>
       </w:pPr>
       <w:r>
@@ -680,7 +660,7 @@
         <w:rPr>
           <w:noProof/>
         </w:rPr>
-        <w:instrText xml:space="preserve"> PAGEREF _Toc168816758 \h </w:instrText>
+        <w:instrText xml:space="preserve"> PAGEREF _Toc168911079 \h </w:instrText>
       </w:r>
       <w:r>
         <w:rPr>
@@ -715,8 +695,6 @@
         <w:rPr>
           <w:rFonts w:eastAsiaTheme="minorEastAsia"/>
           <w:noProof/>
-          <w:sz w:val="24"/>
-          <w:szCs w:val="24"/>
         </w:rPr>
       </w:pPr>
       <w:r>
@@ -741,7 +719,7 @@
         <w:rPr>
           <w:noProof/>
         </w:rPr>
-        <w:instrText xml:space="preserve"> PAGEREF _Toc168816759 \h </w:instrText>
+        <w:instrText xml:space="preserve"> PAGEREF _Toc168911080 \h </w:instrText>
       </w:r>
       <w:r>
         <w:rPr>
@@ -776,8 +754,6 @@
         <w:rPr>
           <w:rFonts w:eastAsiaTheme="minorEastAsia"/>
           <w:noProof/>
-          <w:sz w:val="24"/>
-          <w:szCs w:val="24"/>
         </w:rPr>
       </w:pPr>
       <w:r>
@@ -802,7 +778,7 @@
         <w:rPr>
           <w:noProof/>
         </w:rPr>
-        <w:instrText xml:space="preserve"> PAGEREF _Toc168816760 \h </w:instrText>
+        <w:instrText xml:space="preserve"> PAGEREF _Toc168911081 \h </w:instrText>
       </w:r>
       <w:r>
         <w:rPr>
@@ -837,8 +813,6 @@
         <w:rPr>
           <w:rFonts w:eastAsiaTheme="minorEastAsia"/>
           <w:noProof/>
-          <w:sz w:val="24"/>
-          <w:szCs w:val="24"/>
         </w:rPr>
       </w:pPr>
       <w:r>
@@ -863,7 +837,7 @@
         <w:rPr>
           <w:noProof/>
         </w:rPr>
-        <w:instrText xml:space="preserve"> PAGEREF _Toc168816761 \h </w:instrText>
+        <w:instrText xml:space="preserve"> PAGEREF _Toc168911082 \h </w:instrText>
       </w:r>
       <w:r>
         <w:rPr>
@@ -898,8 +872,6 @@
         <w:rPr>
           <w:rFonts w:eastAsiaTheme="minorEastAsia"/>
           <w:noProof/>
-          <w:sz w:val="24"/>
-          <w:szCs w:val="24"/>
         </w:rPr>
       </w:pPr>
       <w:r>
@@ -924,7 +896,7 @@
         <w:rPr>
           <w:noProof/>
         </w:rPr>
-        <w:instrText xml:space="preserve"> PAGEREF _Toc168816762 \h </w:instrText>
+        <w:instrText xml:space="preserve"> PAGEREF _Toc168911083 \h </w:instrText>
       </w:r>
       <w:r>
         <w:rPr>
@@ -959,8 +931,6 @@
         <w:rPr>
           <w:rFonts w:eastAsiaTheme="minorEastAsia"/>
           <w:noProof/>
-          <w:sz w:val="24"/>
-          <w:szCs w:val="24"/>
         </w:rPr>
       </w:pPr>
       <w:r>
@@ -985,7 +955,7 @@
         <w:rPr>
           <w:noProof/>
         </w:rPr>
-        <w:instrText xml:space="preserve"> PAGEREF _Toc168816763 \h </w:instrText>
+        <w:instrText xml:space="preserve"> PAGEREF _Toc168911084 \h </w:instrText>
       </w:r>
       <w:r>
         <w:rPr>
@@ -1002,7 +972,7 @@
         <w:rPr>
           <w:noProof/>
         </w:rPr>
-        <w:t>17</w:t>
+        <w:t>19</w:t>
       </w:r>
       <w:r>
         <w:rPr>
@@ -1020,8 +990,6 @@
         <w:rPr>
           <w:rFonts w:eastAsiaTheme="minorEastAsia"/>
           <w:noProof/>
-          <w:sz w:val="24"/>
-          <w:szCs w:val="24"/>
         </w:rPr>
       </w:pPr>
       <w:r>
@@ -1046,7 +1014,7 @@
         <w:rPr>
           <w:noProof/>
         </w:rPr>
-        <w:instrText xml:space="preserve"> PAGEREF _Toc168816764 \h </w:instrText>
+        <w:instrText xml:space="preserve"> PAGEREF _Toc168911085 \h </w:instrText>
       </w:r>
       <w:r>
         <w:rPr>
@@ -1063,7 +1031,7 @@
         <w:rPr>
           <w:noProof/>
         </w:rPr>
-        <w:t>17</w:t>
+        <w:t>19</w:t>
       </w:r>
       <w:r>
         <w:rPr>
@@ -1081,8 +1049,6 @@
         <w:rPr>
           <w:rFonts w:eastAsiaTheme="minorEastAsia"/>
           <w:noProof/>
-          <w:sz w:val="24"/>
-          <w:szCs w:val="24"/>
         </w:rPr>
       </w:pPr>
       <w:r>
@@ -1107,7 +1073,7 @@
         <w:rPr>
           <w:noProof/>
         </w:rPr>
-        <w:instrText xml:space="preserve"> PAGEREF _Toc168816765 \h </w:instrText>
+        <w:instrText xml:space="preserve"> PAGEREF _Toc168911086 \h </w:instrText>
       </w:r>
       <w:r>
         <w:rPr>
@@ -1124,7 +1090,7 @@
         <w:rPr>
           <w:noProof/>
         </w:rPr>
-        <w:t>18</w:t>
+        <w:t>19</w:t>
       </w:r>
       <w:r>
         <w:rPr>
@@ -1142,8 +1108,6 @@
         <w:rPr>
           <w:rFonts w:eastAsiaTheme="minorEastAsia"/>
           <w:noProof/>
-          <w:sz w:val="24"/>
-          <w:szCs w:val="24"/>
         </w:rPr>
       </w:pPr>
       <w:r>
@@ -1168,7 +1132,7 @@
         <w:rPr>
           <w:noProof/>
         </w:rPr>
-        <w:instrText xml:space="preserve"> PAGEREF _Toc168816766 \h </w:instrText>
+        <w:instrText xml:space="preserve"> PAGEREF _Toc168911087 \h </w:instrText>
       </w:r>
       <w:r>
         <w:rPr>
@@ -1185,7 +1149,7 @@
         <w:rPr>
           <w:noProof/>
         </w:rPr>
-        <w:t>18</w:t>
+        <w:t>20</w:t>
       </w:r>
       <w:r>
         <w:rPr>
@@ -1203,8 +1167,6 @@
         <w:rPr>
           <w:rFonts w:eastAsiaTheme="minorEastAsia"/>
           <w:noProof/>
-          <w:sz w:val="24"/>
-          <w:szCs w:val="24"/>
         </w:rPr>
       </w:pPr>
       <w:r>
@@ -1229,7 +1191,7 @@
         <w:rPr>
           <w:noProof/>
         </w:rPr>
-        <w:instrText xml:space="preserve"> PAGEREF _Toc168816767 \h </w:instrText>
+        <w:instrText xml:space="preserve"> PAGEREF _Toc168911088 \h </w:instrText>
       </w:r>
       <w:r>
         <w:rPr>
@@ -1246,7 +1208,7 @@
         <w:rPr>
           <w:noProof/>
         </w:rPr>
-        <w:t>19</w:t>
+        <w:t>21</w:t>
       </w:r>
       <w:r>
         <w:rPr>
@@ -1264,8 +1226,6 @@
         <w:rPr>
           <w:rFonts w:eastAsiaTheme="minorEastAsia"/>
           <w:noProof/>
-          <w:sz w:val="24"/>
-          <w:szCs w:val="24"/>
         </w:rPr>
       </w:pPr>
       <w:r>
@@ -1290,7 +1250,7 @@
         <w:rPr>
           <w:noProof/>
         </w:rPr>
-        <w:instrText xml:space="preserve"> PAGEREF _Toc168816768 \h </w:instrText>
+        <w:instrText xml:space="preserve"> PAGEREF _Toc168911089 \h </w:instrText>
       </w:r>
       <w:r>
         <w:rPr>
@@ -1307,7 +1267,7 @@
         <w:rPr>
           <w:noProof/>
         </w:rPr>
-        <w:t>20</w:t>
+        <w:t>22</w:t>
       </w:r>
       <w:r>
         <w:rPr>
@@ -1325,8 +1285,6 @@
         <w:rPr>
           <w:rFonts w:eastAsiaTheme="minorEastAsia"/>
           <w:noProof/>
-          <w:sz w:val="24"/>
-          <w:szCs w:val="24"/>
         </w:rPr>
       </w:pPr>
       <w:r>
@@ -1351,7 +1309,7 @@
         <w:rPr>
           <w:noProof/>
         </w:rPr>
-        <w:instrText xml:space="preserve"> PAGEREF _Toc168816769 \h </w:instrText>
+        <w:instrText xml:space="preserve"> PAGEREF _Toc168911090 \h </w:instrText>
       </w:r>
       <w:r>
         <w:rPr>
@@ -1368,7 +1326,7 @@
         <w:rPr>
           <w:noProof/>
         </w:rPr>
-        <w:t>21</w:t>
+        <w:t>23</w:t>
       </w:r>
       <w:r>
         <w:rPr>
@@ -1386,8 +1344,6 @@
         <w:rPr>
           <w:rFonts w:eastAsiaTheme="minorEastAsia"/>
           <w:noProof/>
-          <w:sz w:val="24"/>
-          <w:szCs w:val="24"/>
         </w:rPr>
       </w:pPr>
       <w:r>
@@ -1412,7 +1368,7 @@
         <w:rPr>
           <w:noProof/>
         </w:rPr>
-        <w:instrText xml:space="preserve"> PAGEREF _Toc168816770 \h </w:instrText>
+        <w:instrText xml:space="preserve"> PAGEREF _Toc168911091 \h </w:instrText>
       </w:r>
       <w:r>
         <w:rPr>
@@ -1429,7 +1385,7 @@
         <w:rPr>
           <w:noProof/>
         </w:rPr>
-        <w:t>21</w:t>
+        <w:t>23</w:t>
       </w:r>
       <w:r>
         <w:rPr>
@@ -1447,8 +1403,6 @@
         <w:rPr>
           <w:rFonts w:eastAsiaTheme="minorEastAsia"/>
           <w:noProof/>
-          <w:sz w:val="24"/>
-          <w:szCs w:val="24"/>
         </w:rPr>
       </w:pPr>
       <w:r>
@@ -1473,7 +1427,7 @@
         <w:rPr>
           <w:noProof/>
         </w:rPr>
-        <w:instrText xml:space="preserve"> PAGEREF _Toc168816771 \h </w:instrText>
+        <w:instrText xml:space="preserve"> PAGEREF _Toc168911092 \h </w:instrText>
       </w:r>
       <w:r>
         <w:rPr>
@@ -1490,7 +1444,7 @@
         <w:rPr>
           <w:noProof/>
         </w:rPr>
-        <w:t>21</w:t>
+        <w:t>23</w:t>
       </w:r>
       <w:r>
         <w:rPr>
@@ -1508,8 +1462,6 @@
         <w:rPr>
           <w:rFonts w:eastAsiaTheme="minorEastAsia"/>
           <w:noProof/>
-          <w:sz w:val="24"/>
-          <w:szCs w:val="24"/>
         </w:rPr>
       </w:pPr>
       <w:r>
@@ -1534,7 +1486,7 @@
         <w:rPr>
           <w:noProof/>
         </w:rPr>
-        <w:instrText xml:space="preserve"> PAGEREF _Toc168816772 \h </w:instrText>
+        <w:instrText xml:space="preserve"> PAGEREF _Toc168911093 \h </w:instrText>
       </w:r>
       <w:r>
         <w:rPr>
@@ -1551,7 +1503,7 @@
         <w:rPr>
           <w:noProof/>
         </w:rPr>
-        <w:t>21</w:t>
+        <w:t>24</w:t>
       </w:r>
       <w:r>
         <w:rPr>
@@ -1569,8 +1521,6 @@
         <w:rPr>
           <w:rFonts w:eastAsiaTheme="minorEastAsia"/>
           <w:noProof/>
-          <w:sz w:val="24"/>
-          <w:szCs w:val="24"/>
         </w:rPr>
       </w:pPr>
       <w:r>
@@ -1595,7 +1545,7 @@
         <w:rPr>
           <w:noProof/>
         </w:rPr>
-        <w:instrText xml:space="preserve"> PAGEREF _Toc168816773 \h </w:instrText>
+        <w:instrText xml:space="preserve"> PAGEREF _Toc168911094 \h </w:instrText>
       </w:r>
       <w:r>
         <w:rPr>
@@ -1612,7 +1562,7 @@
         <w:rPr>
           <w:noProof/>
         </w:rPr>
-        <w:t>21</w:t>
+        <w:t>27</w:t>
       </w:r>
       <w:r>
         <w:rPr>
@@ -1641,7 +1591,7 @@
       <w:r>
         <w:br w:type="page"/>
       </w:r>
-      <w:bookmarkStart w:id="0" w:name="_Toc168816749"/>
+      <w:bookmarkStart w:id="0" w:name="_Toc168911070"/>
       <w:r>
         <w:lastRenderedPageBreak/>
         <w:t>3.</w:t>
@@ -2246,7 +2196,7 @@
       <w:pPr>
         <w:pStyle w:val="ThesisTOC"/>
       </w:pPr>
-      <w:bookmarkStart w:id="1" w:name="_Toc168816750"/>
+      <w:bookmarkStart w:id="1" w:name="_Toc168911071"/>
       <w:r>
         <w:lastRenderedPageBreak/>
         <w:t>3.</w:t>
@@ -2760,7 +2710,7 @@
       <w:pPr>
         <w:pStyle w:val="ThesisTOC"/>
       </w:pPr>
-      <w:bookmarkStart w:id="2" w:name="_Toc168816751"/>
+      <w:bookmarkStart w:id="2" w:name="_Toc168911072"/>
       <w:r>
         <w:lastRenderedPageBreak/>
         <w:t>3.</w:t>
@@ -2771,10 +2721,10 @@
       <w:r>
         <w:t xml:space="preserve"> </w:t>
       </w:r>
+      <w:r>
+        <w:t>Computational methods to study protein structure</w:t>
+      </w:r>
       <w:bookmarkEnd w:id="2"/>
-      <w:r>
-        <w:t>Computational methods to study protein structure</w:t>
-      </w:r>
     </w:p>
     <w:p>
       <w:pPr>
@@ -2868,7 +2818,7 @@
       <w:pPr>
         <w:pStyle w:val="ThesisTOC"/>
       </w:pPr>
-      <w:bookmarkStart w:id="3" w:name="_Toc168816752"/>
+      <w:bookmarkStart w:id="3" w:name="_Toc168911073"/>
       <w:r>
         <w:t>3.</w:t>
       </w:r>
@@ -3172,6 +3122,11 @@
         <w:rPr>
           <w:rFonts w:ascii="Calibri" w:hAnsi="Calibri" w:cs="Calibri"/>
         </w:rPr>
+      </w:r>
+      <w:r>
+        <w:rPr>
+          <w:rFonts w:ascii="Calibri" w:hAnsi="Calibri" w:cs="Calibri"/>
+        </w:rPr>
         <w:fldChar w:fldCharType="separate"/>
       </w:r>
       <w:r>
@@ -3351,6 +3306,11 @@
           <w:rFonts w:ascii="Calibri" w:hAnsi="Calibri" w:cs="Calibri"/>
         </w:rPr>
         <w:fldChar w:fldCharType="end"/>
+      </w:r>
+      <w:r>
+        <w:rPr>
+          <w:rFonts w:ascii="Calibri" w:hAnsi="Calibri" w:cs="Calibri"/>
+        </w:rPr>
       </w:r>
       <w:r>
         <w:rPr>
@@ -3904,7 +3864,7 @@
       <w:pPr>
         <w:pStyle w:val="ThesisTOC"/>
       </w:pPr>
-      <w:bookmarkStart w:id="4" w:name="_Toc168816753"/>
+      <w:bookmarkStart w:id="4" w:name="_Toc168911074"/>
       <w:r>
         <w:t>3.</w:t>
       </w:r>
@@ -3978,21 +3938,7 @@
         <w:rPr>
           <w:rFonts w:ascii="Calibri" w:hAnsi="Calibri" w:cs="Calibri"/>
         </w:rPr>
-        <w:t xml:space="preserve">. </w:t>
-      </w:r>
-      <w:proofErr w:type="gramStart"/>
-      <w:r>
-        <w:rPr>
-          <w:rFonts w:ascii="Calibri" w:hAnsi="Calibri" w:cs="Calibri"/>
-        </w:rPr>
-        <w:t>Similar to</w:t>
-      </w:r>
-      <w:proofErr w:type="gramEnd"/>
-      <w:r>
-        <w:rPr>
-          <w:rFonts w:ascii="Calibri" w:hAnsi="Calibri" w:cs="Calibri"/>
-        </w:rPr>
-        <w:t xml:space="preserve"> Rosetta, MSL houses a variety of tools to perform MP structure prediction. These tools include the ability to transform proteins in space, mutate specific residues, extract geometric information from known structures, and predict the structure and energetics of an input sequence. Additionally, it has been used to develop the CATM</w:t>
+        <w:t>. Similar to Rosetta, MSL houses a variety of tools to perform MP structure prediction. These tools include the ability to transform proteins in space, mutate specific residues, extract geometric information from known structures, and predict the structure and energetics of an input sequence. Additionally, it has been used to develop the CATM</w:t>
       </w:r>
       <w:r>
         <w:rPr>
@@ -4702,7 +4648,7 @@
       <w:pPr>
         <w:pStyle w:val="ThesisTOC"/>
       </w:pPr>
-      <w:bookmarkStart w:id="5" w:name="_Toc168816754"/>
+      <w:bookmarkStart w:id="5" w:name="_Toc168911075"/>
       <w:r>
         <w:lastRenderedPageBreak/>
         <w:t>3.</w:t>
@@ -5074,7 +5020,7 @@
       <w:pPr>
         <w:pStyle w:val="ThesisTOC"/>
       </w:pPr>
-      <w:bookmarkStart w:id="6" w:name="_Toc168816755"/>
+      <w:bookmarkStart w:id="6" w:name="_Toc168911076"/>
       <w:r>
         <w:t>3.</w:t>
       </w:r>
@@ -5945,7 +5891,7 @@
       <w:pPr>
         <w:pStyle w:val="ThesisTOC"/>
       </w:pPr>
-      <w:bookmarkStart w:id="7" w:name="_Toc168816756"/>
+      <w:bookmarkStart w:id="7" w:name="_Toc168911077"/>
       <w:r>
         <w:lastRenderedPageBreak/>
         <w:t>3.</w:t>
@@ -6138,7 +6084,7 @@
       <w:pPr>
         <w:pStyle w:val="ThesisTOC"/>
       </w:pPr>
-      <w:bookmarkStart w:id="8" w:name="_Toc168816757"/>
+      <w:bookmarkStart w:id="8" w:name="_Toc168911078"/>
       <w:r>
         <w:t>3.</w:t>
       </w:r>
@@ -6159,7 +6105,7 @@
           <w:noProof/>
         </w:rPr>
         <w:drawing>
-          <wp:anchor distT="0" distB="0" distL="114300" distR="114300" simplePos="0" relativeHeight="251650560" behindDoc="0" locked="0" layoutInCell="1" allowOverlap="1" wp14:anchorId="093DD548" wp14:editId="3B0EDE76">
+          <wp:anchor distT="0" distB="0" distL="114300" distR="114300" simplePos="0" relativeHeight="251651584" behindDoc="0" locked="0" layoutInCell="1" allowOverlap="1" wp14:anchorId="093DD548" wp14:editId="3B0EDE76">
             <wp:simplePos x="0" y="0"/>
             <wp:positionH relativeFrom="margin">
               <wp:posOffset>1293495</wp:posOffset>
@@ -7032,6 +6978,11 @@
         <w:rPr>
           <w:rFonts w:ascii="Calibri" w:hAnsi="Calibri" w:cs="Calibri"/>
         </w:rPr>
+      </w:r>
+      <w:r>
+        <w:rPr>
+          <w:rFonts w:ascii="Calibri" w:hAnsi="Calibri" w:cs="Calibri"/>
+        </w:rPr>
         <w:fldChar w:fldCharType="separate"/>
       </w:r>
       <w:r>
@@ -7429,7 +7380,7 @@
       <w:pPr>
         <w:pStyle w:val="ThesisTOC"/>
       </w:pPr>
-      <w:bookmarkStart w:id="9" w:name="_Toc168816758"/>
+      <w:bookmarkStart w:id="9" w:name="_Toc168911079"/>
       <w:r>
         <w:t>3.</w:t>
       </w:r>
@@ -7462,7 +7413,7 @@
           <w:noProof/>
         </w:rPr>
         <w:drawing>
-          <wp:anchor distT="0" distB="0" distL="114300" distR="114300" simplePos="0" relativeHeight="251651584" behindDoc="0" locked="0" layoutInCell="1" allowOverlap="1" wp14:anchorId="084CE31B" wp14:editId="44791D19">
+          <wp:anchor distT="0" distB="0" distL="114300" distR="114300" simplePos="0" relativeHeight="251652608" behindDoc="0" locked="0" layoutInCell="1" allowOverlap="1" wp14:anchorId="084CE31B" wp14:editId="44791D19">
             <wp:simplePos x="0" y="0"/>
             <wp:positionH relativeFrom="column">
               <wp:posOffset>120459</wp:posOffset>
@@ -7754,21 +7705,7 @@
         <w:rPr>
           <w:rFonts w:ascii="Calibri" w:hAnsi="Calibri" w:cs="Calibri"/>
         </w:rPr>
-        <w:t xml:space="preserve"> Although we were successfully able to design sequences that associate, the population was </w:t>
-      </w:r>
-      <w:proofErr w:type="gramStart"/>
-      <w:r>
-        <w:rPr>
-          <w:rFonts w:ascii="Calibri" w:hAnsi="Calibri" w:cs="Calibri"/>
-        </w:rPr>
-        <w:t>small</w:t>
-      </w:r>
-      <w:proofErr w:type="gramEnd"/>
-      <w:r>
-        <w:rPr>
-          <w:rFonts w:ascii="Calibri" w:hAnsi="Calibri" w:cs="Calibri"/>
-        </w:rPr>
-        <w:t xml:space="preserve"> and our energy score showed little correlation to association. </w:t>
+        <w:t xml:space="preserve"> Although we were successfully able to design sequences that associate, the population was small and our energy score showed little correlation to association. </w:t>
       </w:r>
     </w:p>
     <w:p>
@@ -8201,6 +8138,11 @@
         <w:rPr>
           <w:rFonts w:ascii="Calibri" w:hAnsi="Calibri" w:cs="Calibri"/>
         </w:rPr>
+      </w:r>
+      <w:r>
+        <w:rPr>
+          <w:rFonts w:ascii="Calibri" w:hAnsi="Calibri" w:cs="Calibri"/>
+        </w:rPr>
         <w:fldChar w:fldCharType="separate"/>
       </w:r>
       <w:r>
@@ -8259,7 +8201,7 @@
       <w:pPr>
         <w:pStyle w:val="ThesisTOC"/>
       </w:pPr>
-      <w:bookmarkStart w:id="10" w:name="_Toc168816759"/>
+      <w:bookmarkStart w:id="10" w:name="_Toc168911080"/>
       <w:r>
         <w:t>3.</w:t>
       </w:r>
@@ -8487,7 +8429,7 @@
           <w:noProof/>
         </w:rPr>
         <w:drawing>
-          <wp:anchor distT="0" distB="0" distL="114300" distR="114300" simplePos="0" relativeHeight="251652608" behindDoc="0" locked="0" layoutInCell="1" allowOverlap="1" wp14:anchorId="319823D4" wp14:editId="755E25D0">
+          <wp:anchor distT="0" distB="0" distL="114300" distR="114300" simplePos="0" relativeHeight="251653632" behindDoc="0" locked="0" layoutInCell="1" allowOverlap="1" wp14:anchorId="319823D4" wp14:editId="755E25D0">
             <wp:simplePos x="0" y="0"/>
             <wp:positionH relativeFrom="margin">
               <wp:posOffset>509905</wp:posOffset>
@@ -8697,27 +8639,13 @@
         <w:rPr>
           <w:rFonts w:ascii="Calibri" w:hAnsi="Calibri" w:cs="Calibri"/>
         </w:rPr>
-        <w:t xml:space="preserve">000 random sequences and measured the self and pair energies for each amino acid. </w:t>
-      </w:r>
-      <w:proofErr w:type="gramStart"/>
-      <w:r>
-        <w:rPr>
-          <w:rFonts w:ascii="Calibri" w:hAnsi="Calibri" w:cs="Calibri"/>
-        </w:rPr>
-        <w:t xml:space="preserve">The </w:t>
-      </w:r>
-      <w:r>
-        <w:rPr>
-          <w:rFonts w:ascii="Calibri" w:hAnsi="Calibri" w:cs="Calibri"/>
-        </w:rPr>
-        <w:t>self</w:t>
-      </w:r>
-      <w:proofErr w:type="gramEnd"/>
-      <w:r>
-        <w:rPr>
-          <w:rFonts w:ascii="Calibri" w:hAnsi="Calibri" w:cs="Calibri"/>
-        </w:rPr>
-        <w:t>-energy</w:t>
+        <w:t xml:space="preserve">000 random sequences and measured the self and pair energies for each amino acid. The </w:t>
+      </w:r>
+      <w:r>
+        <w:rPr>
+          <w:rFonts w:ascii="Calibri" w:hAnsi="Calibri" w:cs="Calibri"/>
+        </w:rPr>
+        <w:t>self-energy</w:t>
       </w:r>
       <w:r>
         <w:rPr>
@@ -9033,13 +8961,7 @@
             <w:rPr>
               <w:rFonts w:ascii="Cambria Math" w:hAnsi="Cambria Math" w:cs="Calibri"/>
             </w:rPr>
-            <m:t>SEQUENCE_ENTROPY=</m:t>
-          </m:r>
-          <m:r>
-            <w:rPr>
-              <w:rFonts w:ascii="Cambria Math" w:hAnsi="Cambria Math" w:cs="Calibri"/>
-            </w:rPr>
-            <m:t>-</m:t>
+            <m:t>SEQUENCE_ENTROPY=-</m:t>
           </m:r>
           <m:r>
             <m:rPr>
@@ -9558,7 +9480,7 @@
       <w:pPr>
         <w:pStyle w:val="ThesisTOC"/>
       </w:pPr>
-      <w:bookmarkStart w:id="11" w:name="_Toc168816760"/>
+      <w:bookmarkStart w:id="11" w:name="_Toc168911081"/>
       <w:r>
         <w:t>3.</w:t>
       </w:r>
@@ -9774,25 +9696,7 @@
         <w:rPr>
           <w:rFonts w:ascii="Calibri" w:hAnsi="Calibri" w:cs="Calibri"/>
         </w:rPr>
-        <w:t xml:space="preserve">Each energy term can be multiplied by an optional weight, allowing the total energy to be changed proportionately </w:t>
-      </w:r>
-      <w:r>
-        <w:rPr>
-          <w:rFonts w:ascii="Calibri" w:hAnsi="Calibri" w:cs="Calibri"/>
-        </w:rPr>
-        <w:t>by</w:t>
-      </w:r>
-      <w:r>
-        <w:rPr>
-          <w:rFonts w:ascii="Calibri" w:hAnsi="Calibri" w:cs="Calibri"/>
-        </w:rPr>
-        <w:t xml:space="preserve"> the given weights</w:t>
-      </w:r>
-      <w:r>
-        <w:rPr>
-          <w:rFonts w:ascii="Calibri" w:hAnsi="Calibri" w:cs="Calibri"/>
-        </w:rPr>
-        <w:t xml:space="preserve">. Previous research in our lab defaulted the weights of the CATM energy terms to 1, which was repeated in this study. To determine if SEQUENCE_ENTROPY performed better at different weights, I ran a </w:t>
+        <w:t xml:space="preserve">Each energy term can be multiplied by an optional weight, allowing the total energy to be changed proportionately by the given weights. Previous research in our lab defaulted the weights of the CATM energy terms to 1, which was repeated in this study. To determine if SEQUENCE_ENTROPY performed better at different weights, I ran a </w:t>
       </w:r>
       <w:proofErr w:type="gramStart"/>
       <w:r>
@@ -9806,21 +9710,7 @@
         <w:rPr>
           <w:rFonts w:ascii="Calibri" w:hAnsi="Calibri" w:cs="Calibri"/>
         </w:rPr>
-        <w:t xml:space="preserve"> test at weights of 1, 5, 10, 50, and 100 and compared the AA composition in these </w:t>
-      </w:r>
-      <w:proofErr w:type="gramStart"/>
-      <w:r>
-        <w:rPr>
-          <w:rFonts w:ascii="Calibri" w:hAnsi="Calibri" w:cs="Calibri"/>
-        </w:rPr>
-        <w:t>designs</w:t>
-      </w:r>
-      <w:proofErr w:type="gramEnd"/>
-      <w:r>
-        <w:rPr>
-          <w:rFonts w:ascii="Calibri" w:hAnsi="Calibri" w:cs="Calibri"/>
-        </w:rPr>
-        <w:t xml:space="preserve"> their frequency found in membrane proteins.</w:t>
+        <w:t xml:space="preserve"> test at weights of 1, 5, 10, 50, and 100 and compared the AA composition in these designs their frequency found in membrane proteins.</w:t>
       </w:r>
       <w:r>
         <w:rPr>
@@ -9846,19 +9736,11 @@
         </w:rPr>
         <w:t xml:space="preserve"> </w:t>
       </w:r>
-      <w:proofErr w:type="gramStart"/>
-      <w:r>
-        <w:rPr>
-          <w:rFonts w:ascii="Calibri" w:hAnsi="Calibri" w:cs="Calibri"/>
-        </w:rPr>
-        <w:t>great</w:t>
-      </w:r>
-      <w:proofErr w:type="gramEnd"/>
-      <w:r>
-        <w:rPr>
-          <w:rFonts w:ascii="Calibri" w:hAnsi="Calibri" w:cs="Calibri"/>
-        </w:rPr>
-        <w:t xml:space="preserve"> than</w:t>
+      <w:r>
+        <w:rPr>
+          <w:rFonts w:ascii="Calibri" w:hAnsi="Calibri" w:cs="Calibri"/>
+        </w:rPr>
+        <w:t>great than</w:t>
       </w:r>
       <w:r>
         <w:rPr>
@@ -10147,7 +10029,7 @@
       <w:pPr>
         <w:pStyle w:val="ThesisTOC"/>
       </w:pPr>
-      <w:bookmarkStart w:id="12" w:name="_Toc168816761"/>
+      <w:bookmarkStart w:id="12" w:name="_Toc168911082"/>
       <w:r>
         <w:t>3.</w:t>
       </w:r>
@@ -10479,7 +10361,7 @@
       <w:pPr>
         <w:pStyle w:val="ThesisTOC"/>
       </w:pPr>
-      <w:bookmarkStart w:id="13" w:name="_Toc168816762"/>
+      <w:bookmarkStart w:id="13" w:name="_Toc168911083"/>
       <w:r>
         <w:t>3.</w:t>
       </w:r>
@@ -10655,45 +10537,7 @@
         <w:rPr>
           <w:rFonts w:ascii="Calibri" w:hAnsi="Calibri" w:cs="Calibri"/>
         </w:rPr>
-        <w:t xml:space="preserve"> loss of steric packing</w:t>
-      </w:r>
-      <w:r>
-        <w:rPr>
-          <w:rFonts w:ascii="Calibri" w:hAnsi="Calibri" w:cs="Calibri"/>
-        </w:rPr>
-        <w:t xml:space="preserve"> has</w:t>
-      </w:r>
-      <w:r>
-        <w:rPr>
-          <w:rFonts w:ascii="Calibri" w:hAnsi="Calibri" w:cs="Calibri"/>
-        </w:rPr>
-        <w:t xml:space="preserve"> on </w:t>
-      </w:r>
-      <w:proofErr w:type="gramStart"/>
-      <w:r>
-        <w:rPr>
-          <w:rFonts w:ascii="Calibri" w:hAnsi="Calibri" w:cs="Calibri"/>
-        </w:rPr>
-        <w:t>association</w:t>
-      </w:r>
-      <w:proofErr w:type="gramEnd"/>
-      <w:r>
-        <w:rPr>
-          <w:rFonts w:ascii="Calibri" w:hAnsi="Calibri" w:cs="Calibri"/>
-        </w:rPr>
-        <w:t>. When comparing the clash mutations to the fluorescence of the designed structure, there is a significant decrease in their association, suggesting that many of my proteins associat</w:t>
-      </w:r>
-      <w:r>
-        <w:rPr>
-          <w:rFonts w:ascii="Calibri" w:hAnsi="Calibri" w:cs="Calibri"/>
-        </w:rPr>
-        <w:t>e</w:t>
-      </w:r>
-      <w:r>
-        <w:rPr>
-          <w:rFonts w:ascii="Calibri" w:hAnsi="Calibri" w:cs="Calibri"/>
-        </w:rPr>
-        <w:t xml:space="preserve"> by the designed interface. However, the void mutations did not show this same decrease, suggesting that mutating for loss of packing may result in the formation of an alternate </w:t>
+        <w:t xml:space="preserve"> </w:t>
       </w:r>
       <w:r>
         <w:rPr>
@@ -10703,13 +10547,13 @@
           <w:noProof/>
         </w:rPr>
         <w:drawing>
-          <wp:anchor distT="0" distB="0" distL="114300" distR="114300" simplePos="0" relativeHeight="251665920" behindDoc="0" locked="0" layoutInCell="1" allowOverlap="1" wp14:anchorId="06A81796" wp14:editId="191C6F95">
+          <wp:anchor distT="0" distB="0" distL="114300" distR="114300" simplePos="0" relativeHeight="251662848" behindDoc="0" locked="0" layoutInCell="1" allowOverlap="1" wp14:anchorId="06A81796" wp14:editId="6ACDEF2C">
             <wp:simplePos x="0" y="0"/>
             <wp:positionH relativeFrom="column">
-              <wp:posOffset>966519</wp:posOffset>
+              <wp:posOffset>972820</wp:posOffset>
             </wp:positionH>
             <wp:positionV relativeFrom="paragraph">
-              <wp:posOffset>3188335</wp:posOffset>
+              <wp:posOffset>1868805</wp:posOffset>
             </wp:positionV>
             <wp:extent cx="4003040" cy="2910205"/>
             <wp:effectExtent l="0" t="0" r="0" b="0"/>
@@ -10762,43 +10606,19 @@
         <w:rPr>
           <w:rFonts w:ascii="Calibri" w:hAnsi="Calibri" w:cs="Calibri"/>
         </w:rPr>
-        <w:t>interface for association</w:t>
-      </w:r>
-      <w:r>
-        <w:rPr>
-          <w:rFonts w:ascii="Calibri" w:hAnsi="Calibri" w:cs="Calibri"/>
-        </w:rPr>
-        <w:t xml:space="preserve"> </w:t>
-      </w:r>
-      <w:r>
-        <w:rPr>
-          <w:rFonts w:ascii="Calibri" w:hAnsi="Calibri" w:cs="Calibri"/>
-          <w:b/>
-          <w:bCs/>
-        </w:rPr>
-        <w:t>(</w:t>
-      </w:r>
-      <w:r>
-        <w:rPr>
-          <w:rFonts w:ascii="Calibri" w:hAnsi="Calibri" w:cs="Calibri"/>
-          <w:b/>
-          <w:bCs/>
-        </w:rPr>
-        <w:t xml:space="preserve">boxplot </w:t>
-      </w:r>
-      <w:r>
-        <w:rPr>
-          <w:rFonts w:ascii="Calibri" w:hAnsi="Calibri" w:cs="Calibri"/>
-          <w:b/>
-          <w:bCs/>
-        </w:rPr>
-        <w:t>figure from paper)</w:t>
-      </w:r>
-      <w:r>
-        <w:rPr>
-          <w:rFonts w:ascii="Calibri" w:hAnsi="Calibri" w:cs="Calibri"/>
-        </w:rPr>
-        <w:t>.</w:t>
+        <w:t>loss of steric packing</w:t>
+      </w:r>
+      <w:r>
+        <w:rPr>
+          <w:rFonts w:ascii="Calibri" w:hAnsi="Calibri" w:cs="Calibri"/>
+        </w:rPr>
+        <w:t xml:space="preserve"> has</w:t>
+      </w:r>
+      <w:r>
+        <w:rPr>
+          <w:rFonts w:ascii="Calibri" w:hAnsi="Calibri" w:cs="Calibri"/>
+        </w:rPr>
+        <w:t xml:space="preserve"> on association. </w:t>
       </w:r>
     </w:p>
     <w:p>
@@ -11050,121 +10870,109 @@
         <w:rPr>
           <w:rFonts w:ascii="Calibri" w:hAnsi="Calibri" w:cs="Calibri"/>
         </w:rPr>
-        <w:t xml:space="preserve">procedurally </w:t>
+        <w:t>procedurally decreases</w:t>
+      </w:r>
+      <w:r>
+        <w:rPr>
+          <w:rFonts w:ascii="Calibri" w:hAnsi="Calibri" w:cs="Calibri"/>
+        </w:rPr>
+        <w:t xml:space="preserve"> to a lower limit. Each cycle, the chosen geometric term is decreased by multiplying it by the metropolis criteria until it reaches the lower limit. Once </w:t>
+      </w:r>
+      <w:r>
+        <w:rPr>
+          <w:rFonts w:ascii="Calibri" w:hAnsi="Calibri" w:cs="Calibri"/>
+        </w:rPr>
+        <w:t>the lower limit</w:t>
+      </w:r>
+      <w:r>
+        <w:rPr>
+          <w:rFonts w:ascii="Calibri" w:hAnsi="Calibri" w:cs="Calibri"/>
+        </w:rPr>
+        <w:t xml:space="preserve"> is reached, this</w:t>
+      </w:r>
+      <w:r>
+        <w:rPr>
+          <w:rFonts w:ascii="Calibri" w:hAnsi="Calibri" w:cs="Calibri"/>
+        </w:rPr>
+        <w:t xml:space="preserve"> value will always be used </w:t>
+      </w:r>
+      <w:r>
+        <w:rPr>
+          <w:rFonts w:ascii="Calibri" w:hAnsi="Calibri" w:cs="Calibri"/>
+        </w:rPr>
+        <w:t>whenever this term is shifted again.</w:t>
+      </w:r>
+      <w:r>
+        <w:rPr>
+          <w:rFonts w:ascii="Calibri" w:hAnsi="Calibri" w:cs="Calibri"/>
+        </w:rPr>
+        <w:t xml:space="preserve"> </w:t>
+      </w:r>
+      <w:r>
+        <w:rPr>
+          <w:rFonts w:ascii="Calibri" w:hAnsi="Calibri" w:cs="Calibri"/>
+        </w:rPr>
+        <w:t>After initially testing this process o</w:t>
+      </w:r>
+      <w:r>
+        <w:rPr>
+          <w:rFonts w:ascii="Calibri" w:hAnsi="Calibri" w:cs="Calibri"/>
+        </w:rPr>
+        <w:t>n</w:t>
+      </w:r>
+      <w:r>
+        <w:rPr>
+          <w:rFonts w:ascii="Calibri" w:hAnsi="Calibri" w:cs="Calibri"/>
+        </w:rPr>
+        <w:t xml:space="preserve"> my design</w:t>
+      </w:r>
+      <w:r>
+        <w:rPr>
+          <w:rFonts w:ascii="Calibri" w:hAnsi="Calibri" w:cs="Calibri"/>
+        </w:rPr>
+        <w:t>s</w:t>
+      </w:r>
+      <w:r>
+        <w:rPr>
+          <w:rFonts w:ascii="Calibri" w:hAnsi="Calibri" w:cs="Calibri"/>
+        </w:rPr>
+        <w:t>, I found that th</w:t>
+      </w:r>
+      <w:r>
+        <w:rPr>
+          <w:rFonts w:ascii="Calibri" w:hAnsi="Calibri" w:cs="Calibri"/>
+        </w:rPr>
+        <w:t>e new backbone refinement</w:t>
+      </w:r>
+      <w:r>
+        <w:rPr>
+          <w:rFonts w:ascii="Calibri" w:hAnsi="Calibri" w:cs="Calibri"/>
+        </w:rPr>
+        <w:t xml:space="preserve"> resulted in more stable energies for my designed proteins</w:t>
+      </w:r>
+      <w:r>
+        <w:rPr>
+          <w:rFonts w:ascii="Calibri" w:hAnsi="Calibri" w:cs="Calibri"/>
+        </w:rPr>
+        <w:t xml:space="preserve"> </w:t>
+      </w:r>
+      <w:r>
+        <w:rPr>
+          <w:rFonts w:ascii="Calibri" w:hAnsi="Calibri" w:cs="Calibri"/>
+        </w:rPr>
+        <w:t>(figure).</w:t>
+      </w:r>
+      <w:r>
+        <w:rPr>
+          <w:rFonts w:ascii="Calibri" w:hAnsi="Calibri" w:cs="Calibri"/>
+        </w:rPr>
+        <w:t xml:space="preserve"> </w:t>
       </w:r>
       <w:r>
         <w:rPr>
           <w:rFonts w:ascii="Calibri" w:hAnsi="Calibri" w:cs="Calibri"/>
         </w:rPr>
         <w:lastRenderedPageBreak/>
-        <w:t>decreases</w:t>
-      </w:r>
-      <w:r>
-        <w:rPr>
-          <w:rFonts w:ascii="Calibri" w:hAnsi="Calibri" w:cs="Calibri"/>
-        </w:rPr>
-        <w:t xml:space="preserve"> to a lower limit. </w:t>
-      </w:r>
-      <w:r>
-        <w:rPr>
-          <w:rFonts w:ascii="Calibri" w:hAnsi="Calibri" w:cs="Calibri"/>
-        </w:rPr>
-        <w:t xml:space="preserve">Each cycle, the chosen geometric term is decreased by multiplying it by the metropolis criteria until it reaches the lower limit. Once </w:t>
-      </w:r>
-      <w:r>
-        <w:rPr>
-          <w:rFonts w:ascii="Calibri" w:hAnsi="Calibri" w:cs="Calibri"/>
-        </w:rPr>
-        <w:t>the lower limit</w:t>
-      </w:r>
-      <w:r>
-        <w:rPr>
-          <w:rFonts w:ascii="Calibri" w:hAnsi="Calibri" w:cs="Calibri"/>
-        </w:rPr>
-        <w:t xml:space="preserve"> is reached, this</w:t>
-      </w:r>
-      <w:r>
-        <w:rPr>
-          <w:rFonts w:ascii="Calibri" w:hAnsi="Calibri" w:cs="Calibri"/>
-        </w:rPr>
-        <w:t xml:space="preserve"> value will always be used </w:t>
-      </w:r>
-      <w:r>
-        <w:rPr>
-          <w:rFonts w:ascii="Calibri" w:hAnsi="Calibri" w:cs="Calibri"/>
-        </w:rPr>
-        <w:t>whenever this term is shifted again.</w:t>
-      </w:r>
-      <w:r>
-        <w:rPr>
-          <w:rFonts w:ascii="Calibri" w:hAnsi="Calibri" w:cs="Calibri"/>
-        </w:rPr>
-        <w:t xml:space="preserve"> </w:t>
-      </w:r>
-      <w:r>
-        <w:rPr>
-          <w:rFonts w:ascii="Calibri" w:hAnsi="Calibri" w:cs="Calibri"/>
-        </w:rPr>
-        <w:t>After initially testing this process o</w:t>
-      </w:r>
-      <w:r>
-        <w:rPr>
-          <w:rFonts w:ascii="Calibri" w:hAnsi="Calibri" w:cs="Calibri"/>
-        </w:rPr>
-        <w:t>n</w:t>
-      </w:r>
-      <w:r>
-        <w:rPr>
-          <w:rFonts w:ascii="Calibri" w:hAnsi="Calibri" w:cs="Calibri"/>
-        </w:rPr>
-        <w:t xml:space="preserve"> my design</w:t>
-      </w:r>
-      <w:r>
-        <w:rPr>
-          <w:rFonts w:ascii="Calibri" w:hAnsi="Calibri" w:cs="Calibri"/>
-        </w:rPr>
-        <w:t>s</w:t>
-      </w:r>
-      <w:r>
-        <w:rPr>
-          <w:rFonts w:ascii="Calibri" w:hAnsi="Calibri" w:cs="Calibri"/>
-        </w:rPr>
-        <w:t>, I found that th</w:t>
-      </w:r>
-      <w:r>
-        <w:rPr>
-          <w:rFonts w:ascii="Calibri" w:hAnsi="Calibri" w:cs="Calibri"/>
-        </w:rPr>
-        <w:t>e new backbone refinement</w:t>
-      </w:r>
-      <w:r>
-        <w:rPr>
-          <w:rFonts w:ascii="Calibri" w:hAnsi="Calibri" w:cs="Calibri"/>
-        </w:rPr>
-        <w:t xml:space="preserve"> resulted in more stable energies for my designed proteins</w:t>
-      </w:r>
-      <w:r>
-        <w:rPr>
-          <w:rFonts w:ascii="Calibri" w:hAnsi="Calibri" w:cs="Calibri"/>
-        </w:rPr>
-        <w:t xml:space="preserve"> </w:t>
-      </w:r>
-      <w:r>
-        <w:rPr>
-          <w:rFonts w:ascii="Calibri" w:hAnsi="Calibri" w:cs="Calibri"/>
-        </w:rPr>
-        <w:t>(figure).</w:t>
-      </w:r>
-      <w:r>
-        <w:rPr>
-          <w:rFonts w:ascii="Calibri" w:hAnsi="Calibri" w:cs="Calibri"/>
-        </w:rPr>
-        <w:t xml:space="preserve"> </w:t>
-      </w:r>
-      <w:r>
-        <w:rPr>
-          <w:rFonts w:ascii="Calibri" w:hAnsi="Calibri" w:cs="Calibri"/>
-        </w:rPr>
         <w:t xml:space="preserve">The </w:t>
       </w:r>
       <w:r>
@@ -11243,7 +11051,7 @@
       <w:pPr>
         <w:pStyle w:val="ThesisTOC"/>
       </w:pPr>
-      <w:bookmarkStart w:id="14" w:name="_Toc168816763"/>
+      <w:bookmarkStart w:id="14" w:name="_Toc168911084"/>
       <w:r>
         <w:lastRenderedPageBreak/>
         <w:t>3.</w:t>
@@ -11260,7 +11068,7 @@
       <w:pPr>
         <w:pStyle w:val="ThesisTOC"/>
       </w:pPr>
-      <w:bookmarkStart w:id="15" w:name="_Toc168816764"/>
+      <w:bookmarkStart w:id="15" w:name="_Toc168911085"/>
       <w:r>
         <w:t>3.5.1 Software</w:t>
       </w:r>
@@ -12225,19 +12033,11 @@
         </w:rPr>
         <w:t xml:space="preserve">programs and </w:t>
       </w:r>
-      <w:proofErr w:type="gramStart"/>
-      <w:r>
-        <w:rPr>
-          <w:rFonts w:ascii="Calibri" w:hAnsi="Calibri" w:cs="Calibri"/>
-        </w:rPr>
-        <w:t>code</w:t>
-      </w:r>
-      <w:proofErr w:type="gramEnd"/>
-      <w:r>
-        <w:rPr>
-          <w:rFonts w:ascii="Calibri" w:hAnsi="Calibri" w:cs="Calibri"/>
-        </w:rPr>
-        <w:t xml:space="preserve"> can be found on </w:t>
+      <w:r>
+        <w:rPr>
+          <w:rFonts w:ascii="Calibri" w:hAnsi="Calibri" w:cs="Calibri"/>
+        </w:rPr>
+        <w:t xml:space="preserve">code can be found on </w:t>
       </w:r>
       <w:proofErr w:type="spellStart"/>
       <w:r>
@@ -12258,7 +12058,7 @@
       <w:pPr>
         <w:pStyle w:val="ThesisTOC"/>
       </w:pPr>
-      <w:bookmarkStart w:id="16" w:name="_Toc168816765"/>
+      <w:bookmarkStart w:id="16" w:name="_Toc168911086"/>
       <w:r>
         <w:t>3.5.</w:t>
       </w:r>
@@ -12360,31 +12160,7 @@
         <w:rPr>
           <w:rFonts w:ascii="Calibri" w:hAnsi="Calibri" w:cs="Calibri"/>
         </w:rPr>
-        <w:t>outputs a variety of plots. These plots include energ</w:t>
-      </w:r>
-      <w:r>
-        <w:rPr>
-          <w:rFonts w:ascii="Calibri" w:hAnsi="Calibri" w:cs="Calibri"/>
-        </w:rPr>
-        <w:t>etics bar graphs separated by</w:t>
-      </w:r>
-      <w:r>
-        <w:rPr>
-          <w:rFonts w:ascii="Calibri" w:hAnsi="Calibri" w:cs="Calibri"/>
-        </w:rPr>
-        <w:t xml:space="preserve"> each design</w:t>
-      </w:r>
-      <w:r>
-        <w:rPr>
-          <w:rFonts w:ascii="Calibri" w:hAnsi="Calibri" w:cs="Calibri"/>
-        </w:rPr>
-        <w:t xml:space="preserve"> region</w:t>
-      </w:r>
-      <w:r>
-        <w:rPr>
-          <w:rFonts w:ascii="Calibri" w:hAnsi="Calibri" w:cs="Calibri"/>
-        </w:rPr>
-        <w:t xml:space="preserve"> and AA percent composition </w:t>
+        <w:t xml:space="preserve">outputs a variety of plots. These plots include energetics bar graphs separated by each design region and AA percent composition </w:t>
       </w:r>
       <w:r>
         <w:rPr>
@@ -12469,7 +12245,7 @@
       <w:pPr>
         <w:pStyle w:val="ThesisTOC"/>
       </w:pPr>
-      <w:bookmarkStart w:id="17" w:name="_Toc168816766"/>
+      <w:bookmarkStart w:id="17" w:name="_Toc168911087"/>
       <w:r>
         <w:t>3.5.</w:t>
       </w:r>
@@ -12477,10 +12253,10 @@
         <w:t>3</w:t>
       </w:r>
       <w:r>
-        <w:t xml:space="preserve"> Next Generation Sequencing</w:t>
-      </w:r>
-      <w:r>
-        <w:t xml:space="preserve"> Fluorescence</w:t>
+        <w:t xml:space="preserve"> </w:t>
+      </w:r>
+      <w:r>
+        <w:t>Fluorescence</w:t>
       </w:r>
       <w:r>
         <w:t xml:space="preserve"> Reconstruction</w:t>
@@ -12574,7 +12350,13 @@
         <w:rPr>
           <w:rFonts w:ascii="Calibri" w:hAnsi="Calibri" w:cs="Calibri"/>
         </w:rPr>
-        <w:t xml:space="preserve">Reconstructed </w:t>
+        <w:t>Briefly, r</w:t>
+      </w:r>
+      <w:r>
+        <w:rPr>
+          <w:rFonts w:ascii="Calibri" w:hAnsi="Calibri" w:cs="Calibri"/>
+        </w:rPr>
+        <w:t xml:space="preserve">econstructed </w:t>
       </w:r>
       <w:r>
         <w:rPr>
@@ -13030,12 +12812,18 @@
         </w:rPr>
         <w:t xml:space="preserve"> to determine the reconstructed fluorescence. </w:t>
       </w:r>
+      <w:r>
+        <w:rPr>
+          <w:rFonts w:ascii="Calibri" w:hAnsi="Calibri" w:cs="Calibri"/>
+        </w:rPr>
+        <w:t>The sequencing data is run through a Python pipeline that calculates the above reconstructed fluorescence for all sequences found in the NGS data.</w:t>
+      </w:r>
     </w:p>
     <w:p>
       <w:pPr>
         <w:pStyle w:val="ThesisTOC"/>
       </w:pPr>
-      <w:bookmarkStart w:id="18" w:name="_Toc168816767"/>
+      <w:bookmarkStart w:id="18" w:name="_Toc168911088"/>
       <w:r>
         <w:lastRenderedPageBreak/>
         <w:t>3.5.</w:t>
@@ -13061,43 +12849,63 @@
         <w:rPr>
           <w:rFonts w:ascii="Calibri" w:hAnsi="Calibri" w:cs="Calibri"/>
         </w:rPr>
-        <w:t>After runn</w:t>
-      </w:r>
-      <w:r>
-        <w:rPr>
-          <w:rFonts w:ascii="Calibri" w:hAnsi="Calibri" w:cs="Calibri"/>
-        </w:rPr>
-        <w:t xml:space="preserve">ing </w:t>
-      </w:r>
-      <w:r>
-        <w:rPr>
-          <w:rFonts w:ascii="Calibri" w:hAnsi="Calibri" w:cs="Calibri"/>
-        </w:rPr>
-        <w:t xml:space="preserve">TOXGREEN </w:t>
-      </w:r>
-      <w:r>
-        <w:rPr>
-          <w:rFonts w:ascii="Calibri" w:hAnsi="Calibri" w:cs="Calibri"/>
-        </w:rPr>
-        <w:t>sort-seq, the sequencing data is run through a</w:t>
-      </w:r>
-      <w:r>
-        <w:rPr>
-          <w:rFonts w:ascii="Calibri" w:hAnsi="Calibri" w:cs="Calibri"/>
-        </w:rPr>
-        <w:t xml:space="preserve"> Python</w:t>
-      </w:r>
-      <w:r>
-        <w:rPr>
-          <w:rFonts w:ascii="Calibri" w:hAnsi="Calibri" w:cs="Calibri"/>
-        </w:rPr>
-        <w:t xml:space="preserve"> pipeline that reconstructs the fluorescence profile for each sequence found in the dataset</w:t>
-      </w:r>
-      <w:r>
-        <w:rPr>
-          <w:rFonts w:ascii="Calibri" w:hAnsi="Calibri" w:cs="Calibri"/>
-        </w:rPr>
-        <w:t xml:space="preserve"> (cite sort-seq)</w:t>
+        <w:t xml:space="preserve">Studies using TOXCAT systems typically normalize the dimerization propensity by </w:t>
+      </w:r>
+      <w:r>
+        <w:rPr>
+          <w:rFonts w:ascii="Calibri" w:hAnsi="Calibri" w:cs="Calibri"/>
+        </w:rPr>
+        <w:t>comparing</w:t>
+      </w:r>
+      <w:r>
+        <w:rPr>
+          <w:rFonts w:ascii="Calibri" w:hAnsi="Calibri" w:cs="Calibri"/>
+        </w:rPr>
+        <w:t xml:space="preserve"> </w:t>
+      </w:r>
+      <w:r>
+        <w:rPr>
+          <w:rFonts w:ascii="Calibri" w:hAnsi="Calibri" w:cs="Calibri"/>
+        </w:rPr>
+        <w:t xml:space="preserve">dimerization propensity </w:t>
+      </w:r>
+      <w:r>
+        <w:rPr>
+          <w:rFonts w:ascii="Calibri" w:hAnsi="Calibri" w:cs="Calibri"/>
+        </w:rPr>
+        <w:t xml:space="preserve">to </w:t>
+      </w:r>
+      <w:r>
+        <w:rPr>
+          <w:rFonts w:ascii="Calibri" w:hAnsi="Calibri" w:cs="Calibri"/>
+        </w:rPr>
+        <w:t xml:space="preserve">the well-studied </w:t>
+      </w:r>
+      <w:r>
+        <w:rPr>
+          <w:rFonts w:ascii="Calibri" w:hAnsi="Calibri" w:cs="Calibri"/>
+        </w:rPr>
+        <w:t>strong dimer G</w:t>
+      </w:r>
+      <w:r>
+        <w:rPr>
+          <w:rFonts w:ascii="Calibri" w:hAnsi="Calibri" w:cs="Calibri"/>
+        </w:rPr>
+        <w:t>lycophorin A (</w:t>
+      </w:r>
+      <w:proofErr w:type="spellStart"/>
+      <w:r>
+        <w:rPr>
+          <w:rFonts w:ascii="Calibri" w:hAnsi="Calibri" w:cs="Calibri"/>
+        </w:rPr>
+        <w:t>GpA</w:t>
+      </w:r>
+      <w:proofErr w:type="spellEnd"/>
+      <w:r>
+        <w:rPr>
+          <w:rFonts w:ascii="Calibri" w:hAnsi="Calibri" w:cs="Calibri"/>
+        </w:rPr>
+        <w:t>)</w:t>
       </w:r>
       <w:r>
         <w:rPr>
@@ -13109,7 +12917,13 @@
         <w:rPr>
           <w:rFonts w:ascii="Calibri" w:hAnsi="Calibri" w:cs="Calibri"/>
         </w:rPr>
-        <w:t xml:space="preserve"> Studies using TOXCAT systems typically normalize the dimerization propensity by comparing sequence association to strong dimer control </w:t>
+        <w:t xml:space="preserve"> </w:t>
+      </w:r>
+      <w:r>
+        <w:rPr>
+          <w:rFonts w:ascii="Calibri" w:hAnsi="Calibri" w:cs="Calibri"/>
+        </w:rPr>
+        <w:t xml:space="preserve">This normalization is calculated as a percentage of </w:t>
       </w:r>
       <w:proofErr w:type="spellStart"/>
       <w:r>
@@ -13123,7 +12937,75 @@
         <w:rPr>
           <w:rFonts w:ascii="Calibri" w:hAnsi="Calibri" w:cs="Calibri"/>
         </w:rPr>
-        <w:t>. This is calculated as follows:</w:t>
+        <w:t xml:space="preserve"> fluorescence (%</w:t>
+      </w:r>
+      <w:proofErr w:type="spellStart"/>
+      <w:r>
+        <w:rPr>
+          <w:rFonts w:ascii="Calibri" w:hAnsi="Calibri" w:cs="Calibri"/>
+        </w:rPr>
+        <w:t>GpA</w:t>
+      </w:r>
+      <w:proofErr w:type="spellEnd"/>
+      <w:r>
+        <w:rPr>
+          <w:rFonts w:ascii="Calibri" w:hAnsi="Calibri" w:cs="Calibri"/>
+        </w:rPr>
+        <w:t>).</w:t>
+      </w:r>
+      <w:r>
+        <w:rPr>
+          <w:rFonts w:ascii="Calibri" w:hAnsi="Calibri" w:cs="Calibri"/>
+        </w:rPr>
+        <w:t xml:space="preserve"> </w:t>
+      </w:r>
+      <w:r>
+        <w:rPr>
+          <w:rFonts w:ascii="Calibri" w:hAnsi="Calibri" w:cs="Calibri"/>
+        </w:rPr>
+        <w:t>To be able to calculate the %</w:t>
+      </w:r>
+      <w:proofErr w:type="spellStart"/>
+      <w:r>
+        <w:rPr>
+          <w:rFonts w:ascii="Calibri" w:hAnsi="Calibri" w:cs="Calibri"/>
+        </w:rPr>
+        <w:t>GpA</w:t>
+      </w:r>
+      <w:proofErr w:type="spellEnd"/>
+      <w:r>
+        <w:rPr>
+          <w:rFonts w:ascii="Calibri" w:hAnsi="Calibri" w:cs="Calibri"/>
+        </w:rPr>
+        <w:t xml:space="preserve"> for the reconstructed sequences, we included </w:t>
+      </w:r>
+      <w:proofErr w:type="spellStart"/>
+      <w:r>
+        <w:rPr>
+          <w:rFonts w:ascii="Calibri" w:hAnsi="Calibri" w:cs="Calibri"/>
+        </w:rPr>
+        <w:t>GpA</w:t>
+      </w:r>
+      <w:proofErr w:type="spellEnd"/>
+      <w:r>
+        <w:rPr>
+          <w:rFonts w:ascii="Calibri" w:hAnsi="Calibri" w:cs="Calibri"/>
+        </w:rPr>
+        <w:t xml:space="preserve"> as a control sequence in each of our libraries. The reconstructed fluorescence is then converted to %</w:t>
+      </w:r>
+      <w:proofErr w:type="spellStart"/>
+      <w:r>
+        <w:rPr>
+          <w:rFonts w:ascii="Calibri" w:hAnsi="Calibri" w:cs="Calibri"/>
+        </w:rPr>
+        <w:t>GpA</w:t>
+      </w:r>
+      <w:proofErr w:type="spellEnd"/>
+      <w:r>
+        <w:rPr>
+          <w:rFonts w:ascii="Calibri" w:hAnsi="Calibri" w:cs="Calibri"/>
+        </w:rPr>
+        <w:t xml:space="preserve"> using the following equation:</w:t>
       </w:r>
     </w:p>
     <w:p>
@@ -13158,7 +13040,13 @@
                 <w:rPr>
                   <w:rFonts w:ascii="Cambria Math" w:hAnsi="Cambria Math" w:cs="Calibri"/>
                 </w:rPr>
-                <m:t>GpA Fluorescence</m:t>
+                <m:t>Design</m:t>
+              </m:r>
+              <m:r>
+                <w:rPr>
+                  <w:rFonts w:ascii="Cambria Math" w:hAnsi="Cambria Math" w:cs="Calibri"/>
+                </w:rPr>
+                <m:t xml:space="preserve"> Fluorescence</m:t>
               </m:r>
             </m:num>
             <m:den>
@@ -13166,7 +13054,13 @@
                 <w:rPr>
                   <w:rFonts w:ascii="Cambria Math" w:hAnsi="Cambria Math" w:cs="Calibri"/>
                 </w:rPr>
-                <m:t>Design Fluorescence</m:t>
+                <m:t>GpA</m:t>
+              </m:r>
+              <m:r>
+                <w:rPr>
+                  <w:rFonts w:ascii="Cambria Math" w:hAnsi="Cambria Math" w:cs="Calibri"/>
+                </w:rPr>
+                <m:t xml:space="preserve"> Fluorescence</m:t>
               </m:r>
             </m:den>
           </m:f>
@@ -13191,45 +13085,53 @@
         <w:rPr>
           <w:rFonts w:ascii="Calibri" w:hAnsi="Calibri" w:cs="Calibri"/>
         </w:rPr>
-        <w:t>Upon initial inspection</w:t>
-      </w:r>
-      <w:r>
-        <w:rPr>
-          <w:rFonts w:ascii="Calibri" w:hAnsi="Calibri" w:cs="Calibri"/>
-        </w:rPr>
-        <w:t xml:space="preserve">, the </w:t>
-      </w:r>
-      <w:r>
-        <w:rPr>
-          <w:rFonts w:ascii="Calibri" w:hAnsi="Calibri" w:cs="Calibri"/>
-        </w:rPr>
-        <w:t xml:space="preserve">reconstructed </w:t>
-      </w:r>
-      <w:r>
-        <w:rPr>
-          <w:rFonts w:ascii="Calibri" w:hAnsi="Calibri" w:cs="Calibri"/>
-        </w:rPr>
-        <w:t xml:space="preserve">fluorescence </w:t>
-      </w:r>
-      <w:r>
-        <w:rPr>
-          <w:rFonts w:ascii="Calibri" w:hAnsi="Calibri" w:cs="Calibri"/>
-        </w:rPr>
-        <w:t xml:space="preserve">calculated from our experiments had a small dynamic range. Additionally, the control sequences present in our experiment </w:t>
-      </w:r>
-      <w:proofErr w:type="gramStart"/>
-      <w:r>
-        <w:rPr>
-          <w:rFonts w:ascii="Calibri" w:hAnsi="Calibri" w:cs="Calibri"/>
-        </w:rPr>
-        <w:t>reconstructed</w:t>
-      </w:r>
-      <w:proofErr w:type="gramEnd"/>
-      <w:r>
-        <w:rPr>
-          <w:rFonts w:ascii="Calibri" w:hAnsi="Calibri" w:cs="Calibri"/>
-        </w:rPr>
-        <w:t xml:space="preserve"> to a lower value than we’ve previously found in TOXGREEN. </w:t>
+        <w:t>To calibrate our fluorescence properly to %</w:t>
+      </w:r>
+      <w:proofErr w:type="spellStart"/>
+      <w:r>
+        <w:rPr>
+          <w:rFonts w:ascii="Calibri" w:hAnsi="Calibri" w:cs="Calibri"/>
+        </w:rPr>
+        <w:t>GpA</w:t>
+      </w:r>
+      <w:proofErr w:type="spellEnd"/>
+      <w:r>
+        <w:rPr>
+          <w:rFonts w:ascii="Calibri" w:hAnsi="Calibri" w:cs="Calibri"/>
+        </w:rPr>
+        <w:t xml:space="preserve">, we also include a variety of control sequences that we have previously studied using TOXGREEN. Upon initial inspection, </w:t>
+      </w:r>
+      <w:r>
+        <w:rPr>
+          <w:rFonts w:ascii="Calibri" w:hAnsi="Calibri" w:cs="Calibri"/>
+        </w:rPr>
+        <w:t xml:space="preserve">the control sequences present in our experiment reconstructed to a lower </w:t>
+      </w:r>
+      <w:r>
+        <w:rPr>
+          <w:rFonts w:ascii="Calibri" w:hAnsi="Calibri" w:cs="Calibri"/>
+        </w:rPr>
+        <w:t>%</w:t>
+      </w:r>
+      <w:proofErr w:type="spellStart"/>
+      <w:r>
+        <w:rPr>
+          <w:rFonts w:ascii="Calibri" w:hAnsi="Calibri" w:cs="Calibri"/>
+        </w:rPr>
+        <w:t>GpA</w:t>
+      </w:r>
+      <w:proofErr w:type="spellEnd"/>
+      <w:r>
+        <w:rPr>
+          <w:rFonts w:ascii="Calibri" w:hAnsi="Calibri" w:cs="Calibri"/>
+        </w:rPr>
+        <w:t xml:space="preserve"> </w:t>
+      </w:r>
+      <w:r>
+        <w:rPr>
+          <w:rFonts w:ascii="Calibri" w:hAnsi="Calibri" w:cs="Calibri"/>
+        </w:rPr>
+        <w:t xml:space="preserve">value than we’ve previously found in TOXGREEN. </w:t>
       </w:r>
     </w:p>
     <w:p>
@@ -13257,7 +13159,19 @@
         <w:rPr>
           <w:rFonts w:ascii="Calibri" w:hAnsi="Calibri" w:cs="Calibri"/>
         </w:rPr>
-        <w:t xml:space="preserve"> a separate low-throughput TOXGREEN experiment on the control sequences and a subset of designed sequences. When I compared the TOXGREEN %</w:t>
+        <w:t xml:space="preserve"> a separate low-throughput TOXGREEN experiment on the control sequences and a subset of</w:t>
+      </w:r>
+      <w:r>
+        <w:rPr>
+          <w:rFonts w:ascii="Calibri" w:hAnsi="Calibri" w:cs="Calibri"/>
+        </w:rPr>
+        <w:t xml:space="preserve"> my</w:t>
+      </w:r>
+      <w:r>
+        <w:rPr>
+          <w:rFonts w:ascii="Calibri" w:hAnsi="Calibri" w:cs="Calibri"/>
+        </w:rPr>
+        <w:t xml:space="preserve"> designed sequences. When I compared the TOXGREEN %</w:t>
       </w:r>
       <w:proofErr w:type="spellStart"/>
       <w:r>
@@ -13291,19 +13205,189 @@
         <w:rPr>
           <w:rFonts w:ascii="Calibri" w:hAnsi="Calibri" w:cs="Calibri"/>
         </w:rPr>
-        <w:t xml:space="preserve"> reconstructed values were smaller for most sequences</w:t>
-      </w:r>
-      <w:r>
-        <w:rPr>
-          <w:rFonts w:ascii="Calibri" w:hAnsi="Calibri" w:cs="Calibri"/>
-        </w:rPr>
-        <w:t>. However, when these values are plotted against one another, we found a clear correlation between TOXGREEN and reconstruction (figure). We chose to convert the values from reconstruction to TOXGREEN, to better assess our proteins against values we expect in a TOXGREEN experiment.  T</w:t>
-      </w:r>
-      <w:r>
-        <w:rPr>
-          <w:rFonts w:ascii="Calibri" w:hAnsi="Calibri" w:cs="Calibri"/>
-        </w:rPr>
-        <w:t xml:space="preserve">he slope and y-intercept of the correlation is used to convert the reconstructed fluorescence of all other sequences to the fluorescence seen in low throughput TOXGREEN. </w:t>
+        <w:t xml:space="preserve"> reconstructed values were </w:t>
+      </w:r>
+      <w:r>
+        <w:rPr>
+          <w:rFonts w:ascii="Calibri" w:hAnsi="Calibri" w:cs="Calibri"/>
+        </w:rPr>
+        <w:t>noticeably smaller</w:t>
+      </w:r>
+      <w:r>
+        <w:rPr>
+          <w:rFonts w:ascii="Calibri" w:hAnsi="Calibri" w:cs="Calibri"/>
+        </w:rPr>
+        <w:t xml:space="preserve"> for most sequences</w:t>
+      </w:r>
+      <w:r>
+        <w:rPr>
+          <w:rFonts w:ascii="Calibri" w:hAnsi="Calibri" w:cs="Calibri"/>
+        </w:rPr>
+        <w:t>. However, when these values are plotted against one another, we found a clear correlation between TOXGREEN and reconstruction</w:t>
+      </w:r>
+      <w:r>
+        <w:rPr>
+          <w:rFonts w:ascii="Calibri" w:hAnsi="Calibri" w:cs="Calibri"/>
+        </w:rPr>
+        <w:t xml:space="preserve"> </w:t>
+      </w:r>
+      <w:r>
+        <w:rPr>
+          <w:rFonts w:ascii="Calibri" w:hAnsi="Calibri" w:cs="Calibri"/>
+        </w:rPr>
+        <w:t xml:space="preserve">(figure). </w:t>
+      </w:r>
+      <w:r>
+        <w:rPr>
+          <w:rFonts w:ascii="Calibri" w:hAnsi="Calibri" w:cs="Calibri"/>
+        </w:rPr>
+        <w:t>To properly calibrate our reconstruction to the results we see in TOXGREEN, w</w:t>
+      </w:r>
+      <w:r>
+        <w:rPr>
+          <w:rFonts w:ascii="Calibri" w:hAnsi="Calibri" w:cs="Calibri"/>
+        </w:rPr>
+        <w:t>e convert</w:t>
+      </w:r>
+      <w:r>
+        <w:rPr>
+          <w:rFonts w:ascii="Calibri" w:hAnsi="Calibri" w:cs="Calibri"/>
+        </w:rPr>
+        <w:t>ed</w:t>
+      </w:r>
+      <w:r>
+        <w:rPr>
+          <w:rFonts w:ascii="Calibri" w:hAnsi="Calibri" w:cs="Calibri"/>
+        </w:rPr>
+        <w:t xml:space="preserve"> the values from reconstruction to TOXGREEN</w:t>
+      </w:r>
+      <w:r>
+        <w:rPr>
+          <w:rFonts w:ascii="Calibri" w:hAnsi="Calibri" w:cs="Calibri"/>
+        </w:rPr>
+        <w:t>.</w:t>
+      </w:r>
+      <w:r>
+        <w:rPr>
+          <w:rFonts w:ascii="Calibri" w:hAnsi="Calibri" w:cs="Calibri"/>
+        </w:rPr>
+        <w:t xml:space="preserve"> T</w:t>
+      </w:r>
+      <w:r>
+        <w:rPr>
+          <w:rFonts w:ascii="Calibri" w:hAnsi="Calibri" w:cs="Calibri"/>
+        </w:rPr>
+        <w:t>he slope and y-intercept of the correlation is used to convert the reconstructed fluorescence of sequences</w:t>
+      </w:r>
+      <w:r>
+        <w:rPr>
+          <w:rFonts w:ascii="Calibri" w:hAnsi="Calibri" w:cs="Calibri"/>
+        </w:rPr>
+        <w:t xml:space="preserve"> </w:t>
+      </w:r>
+      <w:r>
+        <w:rPr>
+          <w:rFonts w:ascii="Calibri" w:hAnsi="Calibri" w:cs="Calibri"/>
+        </w:rPr>
+        <w:t>from</w:t>
+      </w:r>
+      <w:r>
+        <w:rPr>
+          <w:rFonts w:ascii="Calibri" w:hAnsi="Calibri" w:cs="Calibri"/>
+        </w:rPr>
+        <w:t xml:space="preserve"> each sorted population</w:t>
+      </w:r>
+      <w:r>
+        <w:rPr>
+          <w:rFonts w:ascii="Calibri" w:hAnsi="Calibri" w:cs="Calibri"/>
+        </w:rPr>
+        <w:t xml:space="preserve"> to the fluorescence seen in low throughput TOXGREEN. </w:t>
+      </w:r>
+      <w:r>
+        <w:rPr>
+          <w:rFonts w:ascii="Calibri" w:hAnsi="Calibri" w:cs="Calibri"/>
+        </w:rPr>
+        <w:t>These values are averaged and normalized to</w:t>
+      </w:r>
+      <w:r>
+        <w:rPr>
+          <w:rFonts w:ascii="Calibri" w:hAnsi="Calibri" w:cs="Calibri"/>
+        </w:rPr>
+        <w:t xml:space="preserve"> the</w:t>
+      </w:r>
+      <w:r>
+        <w:rPr>
+          <w:rFonts w:ascii="Calibri" w:hAnsi="Calibri" w:cs="Calibri"/>
+        </w:rPr>
+        <w:t xml:space="preserve"> </w:t>
+      </w:r>
+      <w:proofErr w:type="spellStart"/>
+      <w:r>
+        <w:rPr>
+          <w:rFonts w:ascii="Calibri" w:hAnsi="Calibri" w:cs="Calibri"/>
+        </w:rPr>
+        <w:t>GpA</w:t>
+      </w:r>
+      <w:proofErr w:type="spellEnd"/>
+      <w:r>
+        <w:rPr>
+          <w:rFonts w:ascii="Calibri" w:hAnsi="Calibri" w:cs="Calibri"/>
+        </w:rPr>
+        <w:t xml:space="preserve"> sorted in each design population</w:t>
+      </w:r>
+      <w:r>
+        <w:rPr>
+          <w:rFonts w:ascii="Calibri" w:hAnsi="Calibri" w:cs="Calibri"/>
+        </w:rPr>
+        <w:t xml:space="preserve">. </w:t>
+      </w:r>
+      <w:r>
+        <w:rPr>
+          <w:rFonts w:ascii="Calibri" w:hAnsi="Calibri" w:cs="Calibri"/>
+        </w:rPr>
+        <w:t>This</w:t>
+      </w:r>
+      <w:r>
+        <w:rPr>
+          <w:rFonts w:ascii="Calibri" w:hAnsi="Calibri" w:cs="Calibri"/>
+        </w:rPr>
+        <w:t xml:space="preserve"> process</w:t>
+      </w:r>
+      <w:r>
+        <w:rPr>
+          <w:rFonts w:ascii="Calibri" w:hAnsi="Calibri" w:cs="Calibri"/>
+        </w:rPr>
+        <w:t xml:space="preserve"> allowed us to</w:t>
+      </w:r>
+      <w:r>
+        <w:rPr>
+          <w:rFonts w:ascii="Calibri" w:hAnsi="Calibri" w:cs="Calibri"/>
+        </w:rPr>
+        <w:t xml:space="preserve"> better</w:t>
+      </w:r>
+      <w:r>
+        <w:rPr>
+          <w:rFonts w:ascii="Calibri" w:hAnsi="Calibri" w:cs="Calibri"/>
+        </w:rPr>
+        <w:t xml:space="preserve"> </w:t>
+      </w:r>
+      <w:r>
+        <w:rPr>
+          <w:rFonts w:ascii="Calibri" w:hAnsi="Calibri" w:cs="Calibri"/>
+        </w:rPr>
+        <w:t>differentiate between different levels of dimerization propensity</w:t>
+      </w:r>
+      <w:r>
+        <w:rPr>
+          <w:rFonts w:ascii="Calibri" w:hAnsi="Calibri" w:cs="Calibri"/>
+        </w:rPr>
+        <w:t xml:space="preserve"> as seen previously in TOXGREEN experiments</w:t>
+      </w:r>
+      <w:r>
+        <w:rPr>
+          <w:rFonts w:ascii="Calibri" w:hAnsi="Calibri" w:cs="Calibri"/>
+        </w:rPr>
+        <w:t>: monomers (0-35%), weak dimers (35-60%), and strong dimers (&gt;60%).</w:t>
       </w:r>
     </w:p>
     <w:p>
@@ -13381,7 +13465,7 @@
       <w:pPr>
         <w:pStyle w:val="ThesisTOC"/>
       </w:pPr>
-      <w:bookmarkStart w:id="19" w:name="_Toc168816768"/>
+      <w:bookmarkStart w:id="19" w:name="_Toc168911089"/>
       <w:r>
         <w:t>3.5.</w:t>
       </w:r>
@@ -13630,25 +13714,223 @@
           <w:b/>
           <w:bCs/>
         </w:rPr>
-        <w:t xml:space="preserve"> </w:t>
-      </w:r>
-      <w:proofErr w:type="gramStart"/>
+        <w:t xml:space="preserve"> similar to SMA maltose figures</w:t>
+      </w:r>
       <w:r>
         <w:rPr>
           <w:rFonts w:ascii="Calibri" w:hAnsi="Calibri" w:cs="Calibri"/>
           <w:b/>
           <w:bCs/>
         </w:rPr>
-        <w:t>similar to</w:t>
-      </w:r>
-      <w:proofErr w:type="gramEnd"/>
+        <w:t>)</w:t>
+      </w:r>
+    </w:p>
+    <w:p>
+      <w:pPr>
+        <w:pStyle w:val="ThesisTOC"/>
+      </w:pPr>
+      <w:bookmarkStart w:id="20" w:name="_Toc168911090"/>
+      <w:r>
+        <w:t xml:space="preserve">3.5.6 Trimming data for </w:t>
+      </w:r>
+      <w:r>
+        <w:t>by</w:t>
+      </w:r>
+      <w:r>
+        <w:t xml:space="preserve"> </w:t>
+      </w:r>
+      <w:r>
+        <w:t>m</w:t>
+      </w:r>
+      <w:r>
+        <w:t>utations</w:t>
+      </w:r>
+      <w:bookmarkEnd w:id="20"/>
+    </w:p>
+    <w:p>
+      <w:pPr>
+        <w:spacing w:line="480" w:lineRule="auto"/>
+        <w:ind w:firstLine="360"/>
+        <w:jc w:val="both"/>
+        <w:rPr>
+          <w:rFonts w:ascii="Calibri" w:hAnsi="Calibri" w:cs="Calibri"/>
+        </w:rPr>
+      </w:pPr>
+      <w:r>
+        <w:rPr>
+          <w:rFonts w:ascii="Calibri" w:hAnsi="Calibri" w:cs="Calibri"/>
+        </w:rPr>
+        <w:t>To determine if sequences are associat</w:t>
+      </w:r>
+      <w:r>
+        <w:rPr>
+          <w:rFonts w:ascii="Calibri" w:hAnsi="Calibri" w:cs="Calibri"/>
+        </w:rPr>
+        <w:t>e</w:t>
+      </w:r>
+      <w:r>
+        <w:rPr>
+          <w:rFonts w:ascii="Calibri" w:hAnsi="Calibri" w:cs="Calibri"/>
+        </w:rPr>
+        <w:t xml:space="preserve"> </w:t>
+      </w:r>
+      <w:r>
+        <w:rPr>
+          <w:rFonts w:ascii="Calibri" w:hAnsi="Calibri" w:cs="Calibri"/>
+        </w:rPr>
+        <w:t xml:space="preserve">with </w:t>
+      </w:r>
+      <w:r>
+        <w:rPr>
+          <w:rFonts w:ascii="Calibri" w:hAnsi="Calibri" w:cs="Calibri"/>
+        </w:rPr>
+        <w:t xml:space="preserve">the designed interface, </w:t>
+      </w:r>
+      <w:r>
+        <w:rPr>
+          <w:rFonts w:ascii="Calibri" w:hAnsi="Calibri" w:cs="Calibri"/>
+        </w:rPr>
+        <w:t>we sought to identify sequences where the mutant results in a significant decrease in association.</w:t>
+      </w:r>
+      <w:r>
+        <w:rPr>
+          <w:rFonts w:ascii="Calibri" w:hAnsi="Calibri" w:cs="Calibri"/>
+        </w:rPr>
+        <w:t xml:space="preserve"> First, we assessed the fluorescence for the clash and void mutants against the fluorescence of our designed sequences. </w:t>
+      </w:r>
+      <w:r>
+        <w:rPr>
+          <w:rFonts w:ascii="Calibri" w:hAnsi="Calibri" w:cs="Calibri"/>
+        </w:rPr>
+        <w:t xml:space="preserve">When comparing the clash mutations to the fluorescence of the designed structure, </w:t>
+      </w:r>
+      <w:r>
+        <w:rPr>
+          <w:rFonts w:ascii="Calibri" w:hAnsi="Calibri" w:cs="Calibri"/>
+        </w:rPr>
+        <w:t>we saw a</w:t>
+      </w:r>
+      <w:r>
+        <w:rPr>
+          <w:rFonts w:ascii="Calibri" w:hAnsi="Calibri" w:cs="Calibri"/>
+        </w:rPr>
+        <w:t xml:space="preserve"> significant decrease in their association</w:t>
+      </w:r>
+      <w:r>
+        <w:rPr>
+          <w:rFonts w:ascii="Calibri" w:hAnsi="Calibri" w:cs="Calibri"/>
+        </w:rPr>
+        <w:t xml:space="preserve">. </w:t>
+      </w:r>
+      <w:r>
+        <w:rPr>
+          <w:rFonts w:ascii="Calibri" w:hAnsi="Calibri" w:cs="Calibri"/>
+        </w:rPr>
+        <w:t>Howeve</w:t>
+      </w:r>
+      <w:r>
+        <w:rPr>
+          <w:rFonts w:ascii="Calibri" w:hAnsi="Calibri" w:cs="Calibri"/>
+        </w:rPr>
+        <w:t>r, t</w:t>
+      </w:r>
+      <w:r>
+        <w:rPr>
+          <w:rFonts w:ascii="Calibri" w:hAnsi="Calibri" w:cs="Calibri"/>
+        </w:rPr>
+        <w:t>he void muta</w:t>
+      </w:r>
+      <w:r>
+        <w:rPr>
+          <w:rFonts w:ascii="Calibri" w:hAnsi="Calibri" w:cs="Calibri"/>
+        </w:rPr>
+        <w:t>nts</w:t>
+      </w:r>
+      <w:r>
+        <w:rPr>
+          <w:rFonts w:ascii="Calibri" w:hAnsi="Calibri" w:cs="Calibri"/>
+        </w:rPr>
+        <w:t xml:space="preserve"> did not show this same decrease</w:t>
+      </w:r>
+      <w:r>
+        <w:rPr>
+          <w:rFonts w:ascii="Calibri" w:hAnsi="Calibri" w:cs="Calibri"/>
+        </w:rPr>
+        <w:t xml:space="preserve">, often resulting in similar fluorescence as the WT designs. </w:t>
+      </w:r>
+      <w:r>
+        <w:rPr>
+          <w:rFonts w:ascii="Calibri" w:hAnsi="Calibri" w:cs="Calibri"/>
+        </w:rPr>
+        <w:t xml:space="preserve">This data </w:t>
+      </w:r>
+      <w:r>
+        <w:rPr>
+          <w:rFonts w:ascii="Calibri" w:hAnsi="Calibri" w:cs="Calibri"/>
+        </w:rPr>
+        <w:t>suggest</w:t>
+      </w:r>
+      <w:r>
+        <w:rPr>
+          <w:rFonts w:ascii="Calibri" w:hAnsi="Calibri" w:cs="Calibri"/>
+        </w:rPr>
+        <w:t>s</w:t>
+      </w:r>
+      <w:r>
+        <w:rPr>
+          <w:rFonts w:ascii="Calibri" w:hAnsi="Calibri" w:cs="Calibri"/>
+        </w:rPr>
+        <w:t xml:space="preserve"> that mutating for loss of packing</w:t>
+      </w:r>
+      <w:r>
+        <w:rPr>
+          <w:rFonts w:ascii="Calibri" w:hAnsi="Calibri" w:cs="Calibri"/>
+        </w:rPr>
+        <w:t xml:space="preserve"> does not impact association, possibly as a</w:t>
+      </w:r>
+      <w:r>
+        <w:rPr>
+          <w:rFonts w:ascii="Calibri" w:hAnsi="Calibri" w:cs="Calibri"/>
+        </w:rPr>
+        <w:t xml:space="preserve"> result </w:t>
+      </w:r>
+      <w:r>
+        <w:rPr>
+          <w:rFonts w:ascii="Calibri" w:hAnsi="Calibri" w:cs="Calibri"/>
+        </w:rPr>
+        <w:t>of</w:t>
+      </w:r>
+      <w:r>
+        <w:rPr>
+          <w:rFonts w:ascii="Calibri" w:hAnsi="Calibri" w:cs="Calibri"/>
+        </w:rPr>
+        <w:t xml:space="preserve"> </w:t>
+      </w:r>
+      <w:r>
+        <w:rPr>
+          <w:rFonts w:ascii="Calibri" w:hAnsi="Calibri" w:cs="Calibri"/>
+        </w:rPr>
+        <w:t>dimerization by</w:t>
+      </w:r>
+      <w:r>
+        <w:rPr>
+          <w:rFonts w:ascii="Calibri" w:hAnsi="Calibri" w:cs="Calibri"/>
+        </w:rPr>
+        <w:t xml:space="preserve"> an alternate interface</w:t>
+      </w:r>
+      <w:r>
+        <w:rPr>
+          <w:rFonts w:ascii="Calibri" w:hAnsi="Calibri" w:cs="Calibri"/>
+        </w:rPr>
+        <w:t xml:space="preserve">. We decided to move forward by trimming our data using the clashing mutants, which appear to disrupt association by our designed interface. </w:t>
+      </w:r>
       <w:r>
         <w:rPr>
           <w:rFonts w:ascii="Calibri" w:hAnsi="Calibri" w:cs="Calibri"/>
           <w:b/>
           <w:bCs/>
         </w:rPr>
-        <w:t xml:space="preserve"> SMA maltose figures</w:t>
+        <w:t>(</w:t>
       </w:r>
       <w:r>
         <w:rPr>
@@ -13656,56 +13938,7 @@
           <w:b/>
           <w:bCs/>
         </w:rPr>
-        <w:t>)</w:t>
-      </w:r>
-    </w:p>
-    <w:p>
-      <w:pPr>
-        <w:pStyle w:val="ThesisTOC"/>
-      </w:pPr>
-      <w:bookmarkStart w:id="20" w:name="_Toc168816769"/>
-      <w:r>
-        <w:t>3.5.6 Trimming data for Clashing Mutations</w:t>
-      </w:r>
-      <w:bookmarkEnd w:id="20"/>
-    </w:p>
-    <w:p>
-      <w:pPr>
-        <w:rPr>
-          <w:rFonts w:ascii="Calibri" w:hAnsi="Calibri" w:cs="Calibri"/>
-        </w:rPr>
-      </w:pPr>
-      <w:r>
-        <w:rPr>
-          <w:rFonts w:ascii="Calibri" w:hAnsi="Calibri" w:cs="Calibri"/>
-        </w:rPr>
-        <w:t xml:space="preserve">To determine if sequences are </w:t>
-      </w:r>
-      <w:proofErr w:type="gramStart"/>
-      <w:r>
-        <w:rPr>
-          <w:rFonts w:ascii="Calibri" w:hAnsi="Calibri" w:cs="Calibri"/>
-        </w:rPr>
-        <w:t>associating</w:t>
-      </w:r>
-      <w:proofErr w:type="gramEnd"/>
-      <w:r>
-        <w:rPr>
-          <w:rFonts w:ascii="Calibri" w:hAnsi="Calibri" w:cs="Calibri"/>
-        </w:rPr>
-        <w:t xml:space="preserve"> according to the designed interface, </w:t>
-      </w:r>
-      <w:r>
-        <w:rPr>
-          <w:rFonts w:ascii="Calibri" w:hAnsi="Calibri" w:cs="Calibri"/>
-        </w:rPr>
-        <w:t>we sought to identify sequences where the clash mutant results in a significant decrease in association.</w:t>
-      </w:r>
-      <w:r>
-        <w:rPr>
-          <w:rFonts w:ascii="Calibri" w:hAnsi="Calibri" w:cs="Calibri"/>
-        </w:rPr>
-        <w:t xml:space="preserve"> We used a cutoff for monomeric sequences </w:t>
+        <w:t xml:space="preserve">boxplot </w:t>
       </w:r>
       <w:r>
         <w:rPr>
@@ -13713,7 +13946,13 @@
           <w:b/>
           <w:bCs/>
         </w:rPr>
-        <w:t>(fluorescence)</w:t>
+        <w:t>figure from paper)</w:t>
+      </w:r>
+      <w:r>
+        <w:rPr>
+          <w:rFonts w:ascii="Calibri" w:hAnsi="Calibri" w:cs="Calibri"/>
+        </w:rPr>
+        <w:t>.</w:t>
       </w:r>
       <w:r>
         <w:rPr>
@@ -13721,33 +13960,25 @@
         </w:rPr>
         <w:t xml:space="preserve"> </w:t>
       </w:r>
-      <w:proofErr w:type="gramStart"/>
-      <w:r>
-        <w:rPr>
-          <w:rFonts w:ascii="Calibri" w:hAnsi="Calibri" w:cs="Calibri"/>
-        </w:rPr>
-        <w:t>and also</w:t>
-      </w:r>
-      <w:proofErr w:type="gramEnd"/>
-      <w:r>
-        <w:rPr>
-          <w:rFonts w:ascii="Calibri" w:hAnsi="Calibri" w:cs="Calibri"/>
-        </w:rPr>
-        <w:t xml:space="preserve"> accepted any sequences where the mutation resulted in &gt;50% of the design fluorescence in terms of %</w:t>
-      </w:r>
-      <w:proofErr w:type="spellStart"/>
-      <w:r>
-        <w:rPr>
-          <w:rFonts w:ascii="Calibri" w:hAnsi="Calibri" w:cs="Calibri"/>
-        </w:rPr>
-        <w:t>GpA</w:t>
-      </w:r>
-      <w:proofErr w:type="spellEnd"/>
-      <w:r>
-        <w:rPr>
-          <w:rFonts w:ascii="Calibri" w:hAnsi="Calibri" w:cs="Calibri"/>
-        </w:rPr>
-        <w:t xml:space="preserve">. </w:t>
+      <w:bookmarkStart w:id="21" w:name="_Hlk168914354"/>
+      <w:r>
+        <w:rPr>
+          <w:rFonts w:ascii="Calibri" w:hAnsi="Calibri" w:cs="Calibri"/>
+        </w:rPr>
+        <w:t xml:space="preserve">We </w:t>
+      </w:r>
+      <w:r>
+        <w:rPr>
+          <w:rFonts w:ascii="Calibri" w:hAnsi="Calibri" w:cs="Calibri"/>
+        </w:rPr>
+        <w:t xml:space="preserve">trimmed our </w:t>
+      </w:r>
+      <w:bookmarkEnd w:id="21"/>
+      <w:r>
+        <w:rPr>
+          <w:rFonts w:ascii="Calibri" w:hAnsi="Calibri" w:cs="Calibri"/>
+        </w:rPr>
+        <w:t xml:space="preserve">data for any designs where the clashing mutation was monomeric </w:t>
       </w:r>
       <w:r>
         <w:rPr>
@@ -13755,7 +13986,7 @@
           <w:b/>
           <w:bCs/>
         </w:rPr>
-        <w:t>(explain more)</w:t>
+        <w:t>(</w:t>
       </w:r>
       <w:r>
         <w:rPr>
@@ -13763,13 +13994,7 @@
           <w:b/>
           <w:bCs/>
         </w:rPr>
-        <w:t xml:space="preserve">. </w:t>
-      </w:r>
-      <w:r>
-        <w:rPr>
-          <w:rFonts w:ascii="Calibri" w:hAnsi="Calibri" w:cs="Calibri"/>
-        </w:rPr>
-        <w:t xml:space="preserve">Resulted in x out of y designs (%) </w:t>
+        <w:t>&lt; 35%GpA</w:t>
       </w:r>
       <w:r>
         <w:rPr>
@@ -13777,61 +14002,279 @@
           <w:b/>
           <w:bCs/>
         </w:rPr>
-        <w:t xml:space="preserve">(also show the GAS, right, left </w:t>
-      </w:r>
-      <w:proofErr w:type="gramStart"/>
+        <w:t>)</w:t>
+      </w:r>
+      <w:r>
+        <w:rPr>
+          <w:rFonts w:ascii="Calibri" w:hAnsi="Calibri" w:cs="Calibri"/>
+        </w:rPr>
+        <w:t xml:space="preserve"> </w:t>
+      </w:r>
+      <w:r>
+        <w:rPr>
+          <w:rFonts w:ascii="Calibri" w:hAnsi="Calibri" w:cs="Calibri"/>
+        </w:rPr>
+        <w:t xml:space="preserve">or less than </w:t>
+      </w:r>
+      <w:r>
+        <w:rPr>
+          <w:rFonts w:ascii="Calibri" w:hAnsi="Calibri" w:cs="Calibri"/>
+        </w:rPr>
+        <w:t>50%</w:t>
+      </w:r>
+      <w:r>
+        <w:rPr>
+          <w:rFonts w:ascii="Calibri" w:hAnsi="Calibri" w:cs="Calibri"/>
+        </w:rPr>
+        <w:t xml:space="preserve"> </w:t>
+      </w:r>
+      <w:r>
+        <w:rPr>
+          <w:rFonts w:ascii="Calibri" w:hAnsi="Calibri" w:cs="Calibri"/>
+        </w:rPr>
+        <w:t>of the design fluorescence</w:t>
+      </w:r>
+      <w:r>
+        <w:rPr>
+          <w:rFonts w:ascii="Calibri" w:hAnsi="Calibri" w:cs="Calibri"/>
+        </w:rPr>
+        <w:t xml:space="preserve"> in terms of</w:t>
+      </w:r>
+      <w:r>
+        <w:rPr>
+          <w:rFonts w:ascii="Calibri" w:hAnsi="Calibri" w:cs="Calibri"/>
+        </w:rPr>
+        <w:t xml:space="preserve"> %</w:t>
+      </w:r>
+      <w:proofErr w:type="spellStart"/>
+      <w:r>
+        <w:rPr>
+          <w:rFonts w:ascii="Calibri" w:hAnsi="Calibri" w:cs="Calibri"/>
+        </w:rPr>
+        <w:t>GpA</w:t>
+      </w:r>
+      <w:proofErr w:type="spellEnd"/>
+      <w:r>
+        <w:rPr>
+          <w:rFonts w:ascii="Calibri" w:hAnsi="Calibri" w:cs="Calibri"/>
+        </w:rPr>
+        <w:t>. Resulted in x out of y designs (%)</w:t>
+      </w:r>
+      <w:r>
+        <w:rPr>
+          <w:rFonts w:ascii="Calibri" w:hAnsi="Calibri" w:cs="Calibri"/>
+        </w:rPr>
+        <w:t xml:space="preserve"> that associate by our designed interface.</w:t>
+      </w:r>
+      <w:r>
+        <w:rPr>
+          <w:rFonts w:ascii="Calibri" w:hAnsi="Calibri" w:cs="Calibri"/>
+        </w:rPr>
+        <w:t xml:space="preserve"> </w:t>
+      </w:r>
       <w:r>
         <w:rPr>
           <w:rFonts w:ascii="Calibri" w:hAnsi="Calibri" w:cs="Calibri"/>
           <w:b/>
           <w:bCs/>
         </w:rPr>
-        <w:t>splits;</w:t>
-      </w:r>
-      <w:proofErr w:type="gramEnd"/>
-      <w:r>
-        <w:rPr>
-          <w:rFonts w:ascii="Calibri" w:hAnsi="Calibri" w:cs="Calibri"/>
-          <w:b/>
-          <w:bCs/>
-        </w:rPr>
-        <w:t xml:space="preserve"> maybe as a figures)</w:t>
+        <w:t>(also show the GAS, right, left splits; maybe as a figures)</w:t>
       </w:r>
     </w:p>
     <w:p>
       <w:pPr>
         <w:pStyle w:val="ThesisTOC"/>
       </w:pPr>
-      <w:bookmarkStart w:id="21" w:name="_Toc168816770"/>
+      <w:bookmarkStart w:id="22" w:name="_Toc168911091"/>
+      <w:r>
+        <w:t>3.5.7 Comparison to energetics</w:t>
+      </w:r>
+    </w:p>
+    <w:p>
+      <w:pPr>
+        <w:spacing w:line="480" w:lineRule="auto"/>
+        <w:ind w:firstLine="360"/>
+        <w:jc w:val="both"/>
+      </w:pPr>
+      <w:r>
+        <w:rPr>
+          <w:rFonts w:ascii="Calibri" w:hAnsi="Calibri" w:cs="Calibri"/>
+        </w:rPr>
+        <w:t xml:space="preserve">We </w:t>
+      </w:r>
+      <w:r>
+        <w:rPr>
+          <w:rFonts w:ascii="Calibri" w:hAnsi="Calibri" w:cs="Calibri"/>
+        </w:rPr>
+        <w:t xml:space="preserve">plotted the energy score against the dimerization propensity in fluorescence for each protein and separated the data by design region. Unfortunately, our energy score does not correlate well to proteins outside of the </w:t>
+      </w:r>
+      <w:proofErr w:type="spellStart"/>
+      <w:r>
+        <w:rPr>
+          <w:rFonts w:ascii="Calibri" w:hAnsi="Calibri" w:cs="Calibri"/>
+        </w:rPr>
+        <w:t>GASright</w:t>
+      </w:r>
+      <w:proofErr w:type="spellEnd"/>
+      <w:r>
+        <w:rPr>
+          <w:rFonts w:ascii="Calibri" w:hAnsi="Calibri" w:cs="Calibri"/>
+        </w:rPr>
+        <w:t xml:space="preserve"> region. This data suggests that although were able to design sequences that associate (&gt;35% </w:t>
+      </w:r>
+      <w:proofErr w:type="spellStart"/>
+      <w:r>
+        <w:rPr>
+          <w:rFonts w:ascii="Calibri" w:hAnsi="Calibri" w:cs="Calibri"/>
+        </w:rPr>
+        <w:t>GpA</w:t>
+      </w:r>
+      <w:proofErr w:type="spellEnd"/>
+      <w:r>
+        <w:rPr>
+          <w:rFonts w:ascii="Calibri" w:hAnsi="Calibri" w:cs="Calibri"/>
+        </w:rPr>
+        <w:t xml:space="preserve">), we are unable to predict their dimerization propensity using our energetics. However, </w:t>
+      </w:r>
+      <w:r>
+        <w:rPr>
+          <w:rFonts w:ascii="Calibri" w:hAnsi="Calibri" w:cs="Calibri"/>
+        </w:rPr>
+        <w:t xml:space="preserve">a majority of our designs outside of the </w:t>
+      </w:r>
+      <w:proofErr w:type="spellStart"/>
+      <w:r>
+        <w:rPr>
+          <w:rFonts w:ascii="Calibri" w:hAnsi="Calibri" w:cs="Calibri"/>
+        </w:rPr>
+        <w:t>GASright</w:t>
+      </w:r>
+      <w:proofErr w:type="spellEnd"/>
+      <w:r>
+        <w:rPr>
+          <w:rFonts w:ascii="Calibri" w:hAnsi="Calibri" w:cs="Calibri"/>
+        </w:rPr>
+        <w:t xml:space="preserve"> associate as weak dimers (35-60% </w:t>
+      </w:r>
+      <w:proofErr w:type="spellStart"/>
+      <w:r>
+        <w:rPr>
+          <w:rFonts w:ascii="Calibri" w:hAnsi="Calibri" w:cs="Calibri"/>
+        </w:rPr>
+        <w:t>GpA</w:t>
+      </w:r>
+      <w:proofErr w:type="spellEnd"/>
+      <w:r>
+        <w:rPr>
+          <w:rFonts w:ascii="Calibri" w:hAnsi="Calibri" w:cs="Calibri"/>
+        </w:rPr>
+        <w:t>).</w:t>
+      </w:r>
+      <w:r>
+        <w:rPr>
+          <w:rFonts w:ascii="Calibri" w:hAnsi="Calibri" w:cs="Calibri"/>
+        </w:rPr>
+        <w:t xml:space="preserve"> This </w:t>
+      </w:r>
+      <w:r>
+        <w:rPr>
+          <w:rFonts w:ascii="Calibri" w:hAnsi="Calibri" w:cs="Calibri"/>
+        </w:rPr>
+        <w:lastRenderedPageBreak/>
+        <w:t>suggests that our energetics may not be well tuned to predict weakly dimerizing proteins</w:t>
+      </w:r>
+      <w:r>
+        <w:rPr>
+          <w:rFonts w:ascii="Calibri" w:hAnsi="Calibri" w:cs="Calibri"/>
+        </w:rPr>
+        <w:t>. I discuss how this can be addressed in future experiments in Chapter 4.</w:t>
+      </w:r>
+    </w:p>
+    <w:p>
+      <w:pPr>
+        <w:pStyle w:val="ThesisTOC"/>
+      </w:pPr>
       <w:r>
         <w:t>3.5.</w:t>
       </w:r>
       <w:r>
-        <w:t>7</w:t>
-      </w:r>
-      <w:r>
-        <w:t xml:space="preserve"> Hydrogen Bond Mutations</w:t>
-      </w:r>
-      <w:bookmarkEnd w:id="21"/>
-    </w:p>
-    <w:p>
-      <w:pPr>
-        <w:rPr>
-          <w:rFonts w:ascii="Calibri" w:hAnsi="Calibri" w:cs="Calibri"/>
-        </w:rPr>
-      </w:pPr>
-      <w:r>
-        <w:rPr>
-          <w:rFonts w:ascii="Calibri" w:hAnsi="Calibri" w:cs="Calibri"/>
-        </w:rPr>
-        <w:t xml:space="preserve">To better assess whether packing is the sole force playing a role in the association of our designed proteins, we decided to mutate any proteins with AAs that could result in hydrogen bonding. </w:t>
-      </w:r>
+        <w:t>8</w:t>
+      </w:r>
+      <w:r>
+        <w:t xml:space="preserve"> Hydrogen </w:t>
+      </w:r>
+      <w:r>
+        <w:t>b</w:t>
+      </w:r>
+      <w:r>
+        <w:t xml:space="preserve">ond </w:t>
+      </w:r>
+      <w:r>
+        <w:t>m</w:t>
+      </w:r>
+      <w:r>
+        <w:t>utations</w:t>
+      </w:r>
+      <w:bookmarkEnd w:id="22"/>
+    </w:p>
+    <w:p>
+      <w:pPr>
+        <w:jc w:val="both"/>
+        <w:rPr>
+          <w:rFonts w:ascii="Calibri" w:hAnsi="Calibri" w:cs="Calibri"/>
+        </w:rPr>
+      </w:pPr>
+      <w:r>
+        <w:rPr>
+          <w:rFonts w:ascii="Calibri" w:hAnsi="Calibri" w:cs="Calibri"/>
+        </w:rPr>
+        <w:t>Because our energetics were unable to predict dimerization, we needed to further assess whether our designed proteins are associating by solely van der Waals packing. In our design procedu</w:t>
+      </w:r>
+      <w:r>
+        <w:rPr>
+          <w:rFonts w:ascii="Calibri" w:hAnsi="Calibri" w:cs="Calibri"/>
+        </w:rPr>
+        <w:t>r</w:t>
+      </w:r>
+      <w:r>
+        <w:rPr>
+          <w:rFonts w:ascii="Calibri" w:hAnsi="Calibri" w:cs="Calibri"/>
+        </w:rPr>
+        <w:t>e, we included AAs that had the potential to hydrogen bond due to how frequently they are found in membrane proteins. Our design energies predicted low levels of hydrogen bonding, suggesting that they wouldn’t impact association</w:t>
+      </w:r>
+      <w:r>
+        <w:rPr>
+          <w:rFonts w:ascii="Calibri" w:hAnsi="Calibri" w:cs="Calibri"/>
+        </w:rPr>
+        <w:t xml:space="preserve">. However, since our energetics show little correlation to association, we are unable to confidently state that our sequences are associating by van der Waals packing without the influence of hydrogen bonding. </w:t>
+      </w:r>
+    </w:p>
+    <w:p>
+      <w:pPr>
+        <w:jc w:val="both"/>
+        <w:rPr>
+          <w:rFonts w:ascii="Calibri" w:hAnsi="Calibri" w:cs="Calibri"/>
+        </w:rPr>
+      </w:pPr>
+      <w:r>
+        <w:rPr>
+          <w:rFonts w:ascii="Calibri" w:hAnsi="Calibri" w:cs="Calibri"/>
+        </w:rPr>
+        <w:t xml:space="preserve">In order to determine if our proteins associate solely by packing, I conducted an experiment where we mutated our proteins to remove the potential for hydrogen bonding. </w:t>
+      </w:r>
+    </w:p>
+    <w:p>
+      <w:pPr>
+        <w:rPr>
+          <w:rFonts w:ascii="Calibri" w:hAnsi="Calibri" w:cs="Calibri"/>
+        </w:rPr>
+      </w:pPr>
     </w:p>
     <w:p>
       <w:pPr>
         <w:pStyle w:val="ThesisTOC"/>
       </w:pPr>
-      <w:bookmarkStart w:id="22" w:name="_Toc168816771"/>
+      <w:bookmarkStart w:id="23" w:name="_Toc168911092"/>
       <w:r>
         <w:t>3.</w:t>
       </w:r>
@@ -13844,7 +14287,7 @@
       <w:r>
         <w:t>Conclusion</w:t>
       </w:r>
-      <w:bookmarkEnd w:id="22"/>
+      <w:bookmarkEnd w:id="23"/>
     </w:p>
     <w:p>
       <w:pPr>
@@ -13927,7 +14370,7 @@
       <w:pPr>
         <w:pStyle w:val="ThesisTOC"/>
       </w:pPr>
-      <w:bookmarkStart w:id="23" w:name="_Toc168816772"/>
+      <w:bookmarkStart w:id="24" w:name="_Toc168911093"/>
       <w:r>
         <w:rPr>
           <w:noProof/>
@@ -13986,7 +14429,7 @@
       <w:r>
         <w:t>3.7 Supplementary Info</w:t>
       </w:r>
-      <w:bookmarkEnd w:id="23"/>
+      <w:bookmarkEnd w:id="24"/>
     </w:p>
     <w:p/>
     <w:p>
@@ -14072,7 +14515,7 @@
         </w:rPr>
         <w:lastRenderedPageBreak/>
         <w:drawing>
-          <wp:anchor distT="0" distB="0" distL="114300" distR="114300" simplePos="0" relativeHeight="251659776" behindDoc="0" locked="0" layoutInCell="1" allowOverlap="1" wp14:anchorId="5911D437" wp14:editId="5A8C8756">
+          <wp:anchor distT="0" distB="0" distL="114300" distR="114300" simplePos="0" relativeHeight="251658752" behindDoc="0" locked="0" layoutInCell="1" allowOverlap="1" wp14:anchorId="5911D437" wp14:editId="5A8C8756">
             <wp:simplePos x="0" y="0"/>
             <wp:positionH relativeFrom="column">
               <wp:posOffset>0</wp:posOffset>
@@ -14212,7 +14655,7 @@
         </w:rPr>
         <w:lastRenderedPageBreak/>
         <w:drawing>
-          <wp:anchor distT="0" distB="0" distL="114300" distR="114300" simplePos="0" relativeHeight="251663872" behindDoc="0" locked="0" layoutInCell="1" allowOverlap="1" wp14:anchorId="1D4E701F" wp14:editId="5AA8CF10">
+          <wp:anchor distT="0" distB="0" distL="114300" distR="114300" simplePos="0" relativeHeight="251660800" behindDoc="0" locked="0" layoutInCell="1" allowOverlap="1" wp14:anchorId="1D4E701F" wp14:editId="5AA8CF10">
             <wp:simplePos x="0" y="0"/>
             <wp:positionH relativeFrom="column">
               <wp:posOffset>5862</wp:posOffset>
@@ -14302,7 +14745,7 @@
         </w:rPr>
         <w:lastRenderedPageBreak/>
         <w:drawing>
-          <wp:anchor distT="0" distB="0" distL="114300" distR="114300" simplePos="0" relativeHeight="251660800" behindDoc="0" locked="0" layoutInCell="1" allowOverlap="1" wp14:anchorId="30A3B264" wp14:editId="5C30E407">
+          <wp:anchor distT="0" distB="0" distL="114300" distR="114300" simplePos="0" relativeHeight="251659776" behindDoc="0" locked="0" layoutInCell="1" allowOverlap="1" wp14:anchorId="30A3B264" wp14:editId="5C30E407">
             <wp:simplePos x="0" y="0"/>
             <wp:positionH relativeFrom="column">
               <wp:posOffset>0</wp:posOffset>
@@ -14377,7 +14820,7 @@
       <w:pPr>
         <w:pStyle w:val="ThesisTOC"/>
       </w:pPr>
-      <w:bookmarkStart w:id="24" w:name="_Toc168816773"/>
+      <w:bookmarkStart w:id="25" w:name="_Toc168911094"/>
       <w:r>
         <w:t>3.</w:t>
       </w:r>
@@ -14387,7 +14830,7 @@
       <w:r>
         <w:t xml:space="preserve"> References</w:t>
       </w:r>
-      <w:bookmarkEnd w:id="24"/>
+      <w:bookmarkEnd w:id="25"/>
     </w:p>
     <w:p>
       <w:pPr>
@@ -18344,6 +18787,7 @@
   <w:style w:type="character" w:default="1" w:styleId="DefaultParagraphFont">
     <w:name w:val="Default Paragraph Font"/>
     <w:uiPriority w:val="1"/>
+    <w:semiHidden/>
     <w:unhideWhenUsed/>
   </w:style>
   <w:style w:type="table" w:default="1" w:styleId="TableNormal">

</xml_diff>

<commit_message>
updated drafts; next work on paper
</commit_message>
<xml_diff>
--- a/computational_chapter/methods_chapter_v6.docx
+++ b/computational_chapter/methods_chapter_v6.docx
@@ -2138,16 +2138,8 @@
         <w:rPr>
           <w:rFonts w:ascii="Calibri" w:hAnsi="Calibri" w:cs="Calibri"/>
         </w:rPr>
-        <w:t xml:space="preserve">commonly used structure prediction tools such as Rosetta and </w:t>
-      </w:r>
-      <w:proofErr w:type="spellStart"/>
-      <w:r>
-        <w:rPr>
-          <w:rFonts w:ascii="Calibri" w:hAnsi="Calibri" w:cs="Calibri"/>
-        </w:rPr>
-        <w:t>Alphafold</w:t>
-      </w:r>
-      <w:proofErr w:type="spellEnd"/>
+        <w:t>commonly used structure prediction tools such as Rosetta and Alphafold</w:t>
+      </w:r>
       <w:r>
         <w:rPr>
           <w:rFonts w:ascii="Calibri" w:hAnsi="Calibri" w:cs="Calibri"/>
@@ -2329,21 +2321,7 @@
         <w:rPr>
           <w:rFonts w:ascii="Calibri" w:hAnsi="Calibri" w:cs="Calibri"/>
         </w:rPr>
-        <w:t xml:space="preserve">. However, producing crystals at high resolution remains a difficulty in crystallography. To bypass the need to crystallize proteins, many other MP structures have been solved by nuclear magnetic resonance (NMR). Solid-state NMR has bypassed the need for detergents in crystallography, obtaining structures of MPs less than 50 residues within lipid bilayers or </w:t>
-      </w:r>
-      <w:proofErr w:type="spellStart"/>
-      <w:r>
-        <w:rPr>
-          <w:rFonts w:ascii="Calibri" w:hAnsi="Calibri" w:cs="Calibri"/>
-        </w:rPr>
-        <w:t>nanodiscs</w:t>
-      </w:r>
-      <w:proofErr w:type="spellEnd"/>
-      <w:r>
-        <w:rPr>
-          <w:rFonts w:ascii="Calibri" w:hAnsi="Calibri" w:cs="Calibri"/>
-        </w:rPr>
-        <w:t xml:space="preserve"> </w:t>
+        <w:t xml:space="preserve">. However, producing crystals at high resolution remains a difficulty in crystallography. To bypass the need to crystallize proteins, many other MP structures have been solved by nuclear magnetic resonance (NMR). Solid-state NMR has bypassed the need for detergents in crystallography, obtaining structures of MPs less than 50 residues within lipid bilayers or nanodiscs </w:t>
       </w:r>
       <w:r>
         <w:rPr>
@@ -2510,49 +2488,7 @@
         <w:rPr>
           <w:rFonts w:ascii="Calibri" w:hAnsi="Calibri" w:cs="Calibri"/>
         </w:rPr>
-        <w:t xml:space="preserve">The complex nature of the lipid bilayer makes it difficult to directly study the forces involved in MP folding. As an initial approach, researchers aim to determine the structures of MPs to identify structural features important for folding. However, solving MP structures is an inherently difficult task due to the need to express and solubilize MPs for experiments. Furthermore, many of these approaches cannot determine more than a single protein structure, making it difficult to use this information to understand dynamic structural changes involved in folding. More recently cryo-EM has been used to solve MP structures.  In addition to bilayers and </w:t>
-      </w:r>
-      <w:proofErr w:type="spellStart"/>
-      <w:r>
-        <w:rPr>
-          <w:rFonts w:ascii="Calibri" w:hAnsi="Calibri" w:cs="Calibri"/>
-        </w:rPr>
-        <w:t>nanodiscs</w:t>
-      </w:r>
-      <w:proofErr w:type="spellEnd"/>
-      <w:r>
-        <w:rPr>
-          <w:rFonts w:ascii="Calibri" w:hAnsi="Calibri" w:cs="Calibri"/>
-        </w:rPr>
-        <w:t xml:space="preserve">, it is possible to solubilize and obtain the structures of MPs within detergents, </w:t>
-      </w:r>
-      <w:proofErr w:type="spellStart"/>
-      <w:r>
-        <w:rPr>
-          <w:rFonts w:ascii="Calibri" w:hAnsi="Calibri" w:cs="Calibri"/>
-        </w:rPr>
-        <w:t>saposin</w:t>
-      </w:r>
-      <w:proofErr w:type="spellEnd"/>
-      <w:r>
-        <w:rPr>
-          <w:rFonts w:ascii="Calibri" w:hAnsi="Calibri" w:cs="Calibri"/>
-        </w:rPr>
-        <w:t xml:space="preserve">-lipoprotein nanoparticles, amphipols, and </w:t>
-      </w:r>
-      <w:proofErr w:type="spellStart"/>
-      <w:r>
-        <w:rPr>
-          <w:rFonts w:ascii="Calibri" w:hAnsi="Calibri" w:cs="Calibri"/>
-        </w:rPr>
-        <w:t>peptidiscs</w:t>
-      </w:r>
-      <w:proofErr w:type="spellEnd"/>
-      <w:r>
-        <w:rPr>
-          <w:rFonts w:ascii="Calibri" w:hAnsi="Calibri" w:cs="Calibri"/>
-        </w:rPr>
-        <w:t xml:space="preserve"> </w:t>
+        <w:t xml:space="preserve">The complex nature of the lipid bilayer makes it difficult to directly study the forces involved in MP folding. As an initial approach, researchers aim to determine the structures of MPs to identify structural features important for folding. However, solving MP structures is an inherently difficult task due to the need to express and solubilize MPs for experiments. Furthermore, many of these approaches cannot determine more than a single protein structure, making it difficult to use this information to understand dynamic structural changes involved in folding. More recently cryo-EM has been used to solve MP structures.  In addition to bilayers and nanodiscs, it is possible to solubilize and obtain the structures of MPs within detergents, saposin-lipoprotein nanoparticles, amphipols, and peptidiscs </w:t>
       </w:r>
       <w:r>
         <w:rPr>
@@ -3743,21 +3679,7 @@
         <w:rPr>
           <w:rFonts w:ascii="Calibri" w:hAnsi="Calibri" w:cs="Calibri"/>
         </w:rPr>
-        <w:t xml:space="preserve">Recently, </w:t>
-      </w:r>
-      <w:proofErr w:type="spellStart"/>
-      <w:r>
-        <w:rPr>
-          <w:rFonts w:ascii="Calibri" w:hAnsi="Calibri" w:cs="Calibri"/>
-        </w:rPr>
-        <w:t>RosettaMP</w:t>
-      </w:r>
-      <w:proofErr w:type="spellEnd"/>
-      <w:r>
-        <w:rPr>
-          <w:rFonts w:ascii="Calibri" w:hAnsi="Calibri" w:cs="Calibri"/>
-        </w:rPr>
-        <w:t xml:space="preserve"> was developed to enhance the functionality of MP prediction which includes modeling TM helices </w:t>
+        <w:t xml:space="preserve">Recently, RosettaMP was developed to enhance the functionality of MP prediction which includes modeling TM helices </w:t>
       </w:r>
       <w:r>
         <w:rPr>
@@ -4274,63 +4196,7 @@
         <w:rPr>
           <w:rFonts w:ascii="Calibri" w:hAnsi="Calibri" w:cs="Calibri"/>
         </w:rPr>
-        <w:t xml:space="preserve"> backbone perturbation cycles where all parameters (</w:t>
-      </w:r>
-      <w:proofErr w:type="spellStart"/>
-      <w:r>
-        <w:rPr>
-          <w:rFonts w:ascii="Calibri" w:hAnsi="Calibri" w:cs="Calibri"/>
-        </w:rPr>
-        <w:t>xShift</w:t>
-      </w:r>
-      <w:proofErr w:type="spellEnd"/>
-      <w:r>
-        <w:rPr>
-          <w:rFonts w:ascii="Calibri" w:hAnsi="Calibri" w:cs="Calibri"/>
-        </w:rPr>
-        <w:t xml:space="preserve">, </w:t>
-      </w:r>
-      <w:proofErr w:type="spellStart"/>
-      <w:r>
-        <w:rPr>
-          <w:rFonts w:ascii="Calibri" w:hAnsi="Calibri" w:cs="Calibri"/>
-        </w:rPr>
-        <w:t>zShift</w:t>
-      </w:r>
-      <w:proofErr w:type="spellEnd"/>
-      <w:r>
-        <w:rPr>
-          <w:rFonts w:ascii="Calibri" w:hAnsi="Calibri" w:cs="Calibri"/>
-        </w:rPr>
-        <w:t xml:space="preserve">, </w:t>
-      </w:r>
-      <w:proofErr w:type="spellStart"/>
-      <w:r>
-        <w:rPr>
-          <w:rFonts w:ascii="Calibri" w:hAnsi="Calibri" w:cs="Calibri"/>
-        </w:rPr>
-        <w:t>axialRotation</w:t>
-      </w:r>
-      <w:proofErr w:type="spellEnd"/>
-      <w:r>
-        <w:rPr>
-          <w:rFonts w:ascii="Calibri" w:hAnsi="Calibri" w:cs="Calibri"/>
-        </w:rPr>
-        <w:t xml:space="preserve">, and </w:t>
-      </w:r>
-      <w:proofErr w:type="spellStart"/>
-      <w:r>
-        <w:rPr>
-          <w:rFonts w:ascii="Calibri" w:hAnsi="Calibri" w:cs="Calibri"/>
-        </w:rPr>
-        <w:t>crossingAngle</w:t>
-      </w:r>
-      <w:proofErr w:type="spellEnd"/>
-      <w:r>
-        <w:rPr>
-          <w:rFonts w:ascii="Calibri" w:hAnsi="Calibri" w:cs="Calibri"/>
-        </w:rPr>
-        <w:t>) are locally varied. The predicted energy of association is calculated as the energy of the dimer minus the energy of two monomers.</w:t>
+        <w:t xml:space="preserve"> backbone perturbation cycles where all parameters (xShift, zShift, axialRotation, and crossingAngle) are locally varied. The predicted energy of association is calculated as the energy of the dimer minus the energy of two monomers.</w:t>
       </w:r>
     </w:p>
     <w:p>
@@ -4925,21 +4791,7 @@
         <w:rPr>
           <w:rFonts w:ascii="Calibri" w:hAnsi="Calibri" w:cs="Calibri"/>
         </w:rPr>
-        <w:t xml:space="preserve">. </w:t>
-      </w:r>
-      <w:proofErr w:type="spellStart"/>
-      <w:r>
-        <w:rPr>
-          <w:rFonts w:ascii="Calibri" w:hAnsi="Calibri" w:cs="Calibri"/>
-        </w:rPr>
-        <w:t>EVFold</w:t>
-      </w:r>
-      <w:proofErr w:type="spellEnd"/>
-      <w:r>
-        <w:rPr>
-          <w:rFonts w:ascii="Calibri" w:hAnsi="Calibri" w:cs="Calibri"/>
-        </w:rPr>
-        <w:t xml:space="preserve"> uses evolutionary based structural restraints to refine their docked structures </w:t>
+        <w:t xml:space="preserve">. EVFold uses evolutionary based structural restraints to refine their docked structures </w:t>
       </w:r>
       <w:r>
         <w:rPr>
@@ -5066,21 +4918,7 @@
         <w:rPr>
           <w:rFonts w:ascii="Calibri" w:hAnsi="Calibri" w:cs="Calibri"/>
         </w:rPr>
-        <w:t xml:space="preserve">Most notably, at the 2020 Critical Assessment of Structure Prediction (CASP) conference, Google’s </w:t>
-      </w:r>
-      <w:proofErr w:type="spellStart"/>
-      <w:r>
-        <w:rPr>
-          <w:rFonts w:ascii="Calibri" w:hAnsi="Calibri" w:cs="Calibri"/>
-        </w:rPr>
-        <w:t>Deepmind</w:t>
-      </w:r>
-      <w:proofErr w:type="spellEnd"/>
-      <w:r>
-        <w:rPr>
-          <w:rFonts w:ascii="Calibri" w:hAnsi="Calibri" w:cs="Calibri"/>
-        </w:rPr>
-        <w:t xml:space="preserve"> introduced the machine learning model AlphaFold. </w:t>
+        <w:t xml:space="preserve">Most notably, at the 2020 Critical Assessment of Structure Prediction (CASP) conference, Google’s Deepmind introduced the machine learning model AlphaFold. </w:t>
       </w:r>
       <w:r>
         <w:rPr>
@@ -5285,21 +5123,7 @@
         <w:rPr>
           <w:rFonts w:ascii="Calibri" w:hAnsi="Calibri" w:cs="Calibri"/>
         </w:rPr>
-        <w:t xml:space="preserve">Shortly afterward, David Baker’s group introduced </w:t>
-      </w:r>
-      <w:proofErr w:type="spellStart"/>
-      <w:r>
-        <w:rPr>
-          <w:rFonts w:ascii="Calibri" w:hAnsi="Calibri" w:cs="Calibri"/>
-        </w:rPr>
-        <w:t>RoseTTAFold</w:t>
-      </w:r>
-      <w:proofErr w:type="spellEnd"/>
-      <w:r>
-        <w:rPr>
-          <w:rFonts w:ascii="Calibri" w:hAnsi="Calibri" w:cs="Calibri"/>
-        </w:rPr>
-        <w:t xml:space="preserve">, improving on the Rosetta prediction by incorporating a similar architecture to AlphaFold, with the addition of a third track network that connects sequence, residue-residue distances, and atomic coordinates </w:t>
+        <w:t xml:space="preserve">Shortly afterward, David Baker’s group introduced RoseTTAFold, improving on the Rosetta prediction by incorporating a similar architecture to AlphaFold, with the addition of a third track network that connects sequence, residue-residue distances, and atomic coordinates </w:t>
       </w:r>
       <w:r>
         <w:rPr>
@@ -5814,21 +5638,7 @@
           <w:rFonts w:ascii="Calibri" w:hAnsi="Calibri" w:cs="Calibri"/>
         </w:rPr>
         <w:lastRenderedPageBreak/>
-        <w:t xml:space="preserve">prediction algorithms work. AlphaFold struggles to predict proteins with &lt;30 homologs in their MSAs, and accuracy decreases for protein structures dependent on other protein-protein interactions, while </w:t>
-      </w:r>
-      <w:proofErr w:type="spellStart"/>
-      <w:r>
-        <w:rPr>
-          <w:rFonts w:ascii="Calibri" w:hAnsi="Calibri" w:cs="Calibri"/>
-        </w:rPr>
-        <w:t>RoseTTAFold</w:t>
-      </w:r>
-      <w:proofErr w:type="spellEnd"/>
-      <w:r>
-        <w:rPr>
-          <w:rFonts w:ascii="Calibri" w:hAnsi="Calibri" w:cs="Calibri"/>
-        </w:rPr>
-        <w:t xml:space="preserve"> has difficulty predicting higher-order oligomers </w:t>
+        <w:t xml:space="preserve">prediction algorithms work. AlphaFold struggles to predict proteins with &lt;30 homologs in their MSAs, and accuracy decreases for protein structures dependent on other protein-protein interactions, while RoseTTAFold has difficulty predicting higher-order oligomers </w:t>
       </w:r>
       <w:r>
         <w:rPr>
@@ -6463,7 +6273,6 @@
         </w:rPr>
         <w:t xml:space="preserve"> </w:t>
       </w:r>
-      <w:proofErr w:type="spellStart"/>
       <w:r>
         <w:rPr>
           <w:rFonts w:ascii="Calibri" w:hAnsi="Calibri" w:cs="Calibri"/>
@@ -6474,23 +6283,8 @@
         <w:rPr>
           <w:rFonts w:ascii="Calibri" w:hAnsi="Calibri" w:cs="Calibri"/>
         </w:rPr>
-        <w:t>ngle</w:t>
-      </w:r>
-      <w:proofErr w:type="spellEnd"/>
-      <w:r>
-        <w:rPr>
-          <w:rFonts w:ascii="Calibri" w:hAnsi="Calibri" w:cs="Calibri"/>
-        </w:rPr>
-        <w:t xml:space="preserve"> and </w:t>
-      </w:r>
-      <w:proofErr w:type="spellStart"/>
-      <w:r>
-        <w:rPr>
-          <w:rFonts w:ascii="Calibri" w:hAnsi="Calibri" w:cs="Calibri"/>
-        </w:rPr>
-        <w:t>xShift</w:t>
-      </w:r>
-      <w:proofErr w:type="spellEnd"/>
+        <w:t>ngle and xShift</w:t>
+      </w:r>
       <w:r>
         <w:rPr>
           <w:rFonts w:ascii="Calibri" w:hAnsi="Calibri" w:cs="Calibri"/>
@@ -6565,21 +6359,7 @@
         <w:rPr>
           <w:rFonts w:ascii="Calibri" w:hAnsi="Calibri" w:cs="Calibri"/>
         </w:rPr>
-        <w:t xml:space="preserve">The first region is present in the positive </w:t>
-      </w:r>
-      <w:proofErr w:type="spellStart"/>
-      <w:r>
-        <w:rPr>
-          <w:rFonts w:ascii="Calibri" w:hAnsi="Calibri" w:cs="Calibri"/>
-        </w:rPr>
-        <w:t>crossingAngle</w:t>
-      </w:r>
-      <w:proofErr w:type="spellEnd"/>
-      <w:r>
-        <w:rPr>
-          <w:rFonts w:ascii="Calibri" w:hAnsi="Calibri" w:cs="Calibri"/>
-        </w:rPr>
-        <w:t>, or left-handed, region. H</w:t>
+        <w:t>The first region is present in the positive crossingAngle, or left-handed, region. H</w:t>
       </w:r>
       <w:r>
         <w:rPr>
@@ -6621,21 +6401,7 @@
         <w:rPr>
           <w:rFonts w:ascii="Calibri" w:hAnsi="Calibri" w:cs="Calibri"/>
         </w:rPr>
-        <w:t xml:space="preserve"> the left-handed design region (Left). The other two high density regions are found in the negative </w:t>
-      </w:r>
-      <w:proofErr w:type="spellStart"/>
-      <w:r>
-        <w:rPr>
-          <w:rFonts w:ascii="Calibri" w:hAnsi="Calibri" w:cs="Calibri"/>
-        </w:rPr>
-        <w:t>crossingAngle</w:t>
-      </w:r>
-      <w:proofErr w:type="spellEnd"/>
-      <w:r>
-        <w:rPr>
-          <w:rFonts w:ascii="Calibri" w:hAnsi="Calibri" w:cs="Calibri"/>
-        </w:rPr>
-        <w:t xml:space="preserve">, or right-handed, region. Helical pairs are found at a much broader range of distances from 6.5 to over 10 </w:t>
+        <w:t xml:space="preserve"> the left-handed design region (Left). The other two high density regions are found in the negative crossingAngle, or right-handed, region. Helical pairs are found at a much broader range of distances from 6.5 to over 10 </w:t>
       </w:r>
       <w:r>
         <w:rPr>
@@ -6683,14 +6449,7 @@
         <w:rPr>
           <w:rFonts w:ascii="Calibri" w:hAnsi="Calibri" w:cs="Calibri"/>
         </w:rPr>
-        <w:t xml:space="preserve"> </w:t>
-      </w:r>
-      <w:proofErr w:type="spellStart"/>
-      <w:r>
-        <w:rPr>
-          <w:rFonts w:ascii="Calibri" w:hAnsi="Calibri" w:cs="Calibri"/>
-        </w:rPr>
-        <w:t>crossingA</w:t>
+        <w:t xml:space="preserve"> crossingA</w:t>
       </w:r>
       <w:r>
         <w:rPr>
@@ -6698,7 +6457,6 @@
         </w:rPr>
         <w:t>ngle</w:t>
       </w:r>
-      <w:proofErr w:type="spellEnd"/>
       <w:r>
         <w:rPr>
           <w:rFonts w:ascii="Calibri" w:hAnsi="Calibri" w:cs="Calibri"/>
@@ -6729,7 +6487,6 @@
         </w:rPr>
         <w:t xml:space="preserve"> the right-handed design region (Right). Finally, the third region corresponds to </w:t>
       </w:r>
-      <w:proofErr w:type="spellStart"/>
       <w:r>
         <w:rPr>
           <w:rFonts w:ascii="Calibri" w:hAnsi="Calibri" w:cs="Calibri"/>
@@ -6743,7 +6500,6 @@
         </w:rPr>
         <w:t>right</w:t>
       </w:r>
-      <w:proofErr w:type="spellEnd"/>
       <w:r>
         <w:rPr>
           <w:rFonts w:ascii="Calibri" w:hAnsi="Calibri" w:cs="Calibri"/>
@@ -6756,7 +6512,6 @@
         </w:rPr>
         <w:t xml:space="preserve">. The </w:t>
       </w:r>
-      <w:proofErr w:type="spellStart"/>
       <w:r>
         <w:rPr>
           <w:rFonts w:ascii="Calibri" w:hAnsi="Calibri" w:cs="Calibri"/>
@@ -6770,7 +6525,6 @@
         </w:rPr>
         <w:t>right</w:t>
       </w:r>
-      <w:proofErr w:type="spellEnd"/>
       <w:r>
         <w:rPr>
           <w:rFonts w:ascii="Calibri" w:hAnsi="Calibri" w:cs="Calibri"/>
@@ -7028,7 +6782,6 @@
         </w:rPr>
         <w:t xml:space="preserve"> by van der Waals packing and </w:t>
       </w:r>
-      <w:proofErr w:type="spellStart"/>
       <w:r>
         <w:rPr>
           <w:rFonts w:ascii="Calibri" w:hAnsi="Calibri" w:cs="Calibri"/>
@@ -7042,7 +6795,6 @@
         </w:rPr>
         <w:t>right</w:t>
       </w:r>
-      <w:proofErr w:type="spellEnd"/>
       <w:r>
         <w:rPr>
           <w:rFonts w:ascii="Calibri" w:hAnsi="Calibri" w:cs="Calibri"/>
@@ -7082,21 +6834,7 @@
         <w:rPr>
           <w:rFonts w:ascii="Calibri" w:hAnsi="Calibri" w:cs="Calibri"/>
         </w:rPr>
-        <w:t xml:space="preserve">To determine the axial rotation and </w:t>
-      </w:r>
-      <w:proofErr w:type="spellStart"/>
-      <w:r>
-        <w:rPr>
-          <w:rFonts w:ascii="Calibri" w:hAnsi="Calibri" w:cs="Calibri"/>
-        </w:rPr>
-        <w:t>zShifts</w:t>
-      </w:r>
-      <w:proofErr w:type="spellEnd"/>
-      <w:r>
-        <w:rPr>
-          <w:rFonts w:ascii="Calibri" w:hAnsi="Calibri" w:cs="Calibri"/>
-        </w:rPr>
-        <w:t xml:space="preserve"> for protein design, I </w:t>
+        <w:t xml:space="preserve">To determine the axial rotation and zShifts for protein design, I </w:t>
       </w:r>
       <w:r>
         <w:rPr>
@@ -7186,35 +6924,7 @@
         <w:rPr>
           <w:rFonts w:ascii="Calibri" w:hAnsi="Calibri" w:cs="Calibri"/>
         </w:rPr>
-        <w:t xml:space="preserve"> I then plotted any geometries that did not result in clashes on a density map and extracted the ranges where </w:t>
-      </w:r>
-      <w:proofErr w:type="spellStart"/>
-      <w:r>
-        <w:rPr>
-          <w:rFonts w:ascii="Calibri" w:hAnsi="Calibri" w:cs="Calibri"/>
-        </w:rPr>
-        <w:t>axialRotations</w:t>
-      </w:r>
-      <w:proofErr w:type="spellEnd"/>
-      <w:r>
-        <w:rPr>
-          <w:rFonts w:ascii="Calibri" w:hAnsi="Calibri" w:cs="Calibri"/>
-        </w:rPr>
-        <w:t xml:space="preserve"> and </w:t>
-      </w:r>
-      <w:proofErr w:type="spellStart"/>
-      <w:r>
-        <w:rPr>
-          <w:rFonts w:ascii="Calibri" w:hAnsi="Calibri" w:cs="Calibri"/>
-        </w:rPr>
-        <w:t>zShifts</w:t>
-      </w:r>
-      <w:proofErr w:type="spellEnd"/>
-      <w:r>
-        <w:rPr>
-          <w:rFonts w:ascii="Calibri" w:hAnsi="Calibri" w:cs="Calibri"/>
-        </w:rPr>
-        <w:t xml:space="preserve"> did not clash</w:t>
+        <w:t xml:space="preserve"> I then plotted any geometries that did not result in clashes on a density map and extracted the ranges where axialRotations and zShifts did not clash</w:t>
       </w:r>
       <w:r>
         <w:rPr>
@@ -7257,63 +6967,7 @@
           <w:rFonts w:ascii="Calibri" w:hAnsi="Calibri" w:cs="Calibri"/>
         </w:rPr>
         <w:lastRenderedPageBreak/>
-        <w:t xml:space="preserve">region, where the </w:t>
-      </w:r>
-      <w:proofErr w:type="spellStart"/>
-      <w:r>
-        <w:rPr>
-          <w:rFonts w:ascii="Calibri" w:hAnsi="Calibri" w:cs="Calibri"/>
-        </w:rPr>
-        <w:t>crossingAngle</w:t>
-      </w:r>
-      <w:proofErr w:type="spellEnd"/>
-      <w:r>
-        <w:rPr>
-          <w:rFonts w:ascii="Calibri" w:hAnsi="Calibri" w:cs="Calibri"/>
-        </w:rPr>
-        <w:t xml:space="preserve"> and </w:t>
-      </w:r>
-      <w:proofErr w:type="spellStart"/>
-      <w:r>
-        <w:rPr>
-          <w:rFonts w:ascii="Calibri" w:hAnsi="Calibri" w:cs="Calibri"/>
-        </w:rPr>
-        <w:t>xShift</w:t>
-      </w:r>
-      <w:proofErr w:type="spellEnd"/>
-      <w:r>
-        <w:rPr>
-          <w:rFonts w:ascii="Calibri" w:hAnsi="Calibri" w:cs="Calibri"/>
-        </w:rPr>
-        <w:t xml:space="preserve"> is chosen from the membrane protein density map, and the </w:t>
-      </w:r>
-      <w:proofErr w:type="spellStart"/>
-      <w:r>
-        <w:rPr>
-          <w:rFonts w:ascii="Calibri" w:hAnsi="Calibri" w:cs="Calibri"/>
-        </w:rPr>
-        <w:t>axialRotation</w:t>
-      </w:r>
-      <w:proofErr w:type="spellEnd"/>
-      <w:r>
-        <w:rPr>
-          <w:rFonts w:ascii="Calibri" w:hAnsi="Calibri" w:cs="Calibri"/>
-        </w:rPr>
-        <w:t xml:space="preserve"> and </w:t>
-      </w:r>
-      <w:proofErr w:type="spellStart"/>
-      <w:r>
-        <w:rPr>
-          <w:rFonts w:ascii="Calibri" w:hAnsi="Calibri" w:cs="Calibri"/>
-        </w:rPr>
-        <w:t>zShift</w:t>
-      </w:r>
-      <w:proofErr w:type="spellEnd"/>
-      <w:r>
-        <w:rPr>
-          <w:rFonts w:ascii="Calibri" w:hAnsi="Calibri" w:cs="Calibri"/>
-        </w:rPr>
-        <w:t xml:space="preserve"> is chosen from the identified ranges where clashing </w:t>
+        <w:t xml:space="preserve">region, where the crossingAngle and xShift is chosen from the membrane protein density map, and the axialRotation and zShift is chosen from the identified ranges where clashing </w:t>
       </w:r>
       <w:r>
         <w:rPr>
@@ -7490,21 +7144,7 @@
         <w:rPr>
           <w:rFonts w:ascii="Calibri" w:hAnsi="Calibri" w:cs="Calibri"/>
         </w:rPr>
-        <w:t xml:space="preserve"> a standardized TM helix of 21 AAs consisting of a poly-Leu backbone, a strategy previously used to study the association of </w:t>
-      </w:r>
-      <w:proofErr w:type="spellStart"/>
-      <w:r>
-        <w:rPr>
-          <w:rFonts w:ascii="Calibri" w:hAnsi="Calibri" w:cs="Calibri"/>
-        </w:rPr>
-        <w:t>GASrights</w:t>
-      </w:r>
-      <w:proofErr w:type="spellEnd"/>
-      <w:r>
-        <w:rPr>
-          <w:rFonts w:ascii="Calibri" w:hAnsi="Calibri" w:cs="Calibri"/>
-        </w:rPr>
-        <w:t xml:space="preserve"> </w:t>
+        <w:t xml:space="preserve"> a standardized TM helix of 21 AAs consisting of a poly-Leu backbone, a strategy previously used to study the association of GASrights </w:t>
       </w:r>
       <w:r>
         <w:rPr>
@@ -7763,14 +7403,7 @@
         <w:rPr>
           <w:rFonts w:ascii="Calibri" w:hAnsi="Calibri" w:cs="Calibri"/>
         </w:rPr>
-        <w:t xml:space="preserve">The </w:t>
-      </w:r>
-      <w:proofErr w:type="spellStart"/>
-      <w:r>
-        <w:rPr>
-          <w:rFonts w:ascii="Calibri" w:hAnsi="Calibri" w:cs="Calibri"/>
-        </w:rPr>
-        <w:t>GAS</w:t>
+        <w:t>The GAS</w:t>
       </w:r>
       <w:r>
         <w:rPr>
@@ -7779,7 +7412,6 @@
         </w:rPr>
         <w:t>right</w:t>
       </w:r>
-      <w:proofErr w:type="spellEnd"/>
       <w:r>
         <w:rPr>
           <w:rFonts w:ascii="Calibri" w:hAnsi="Calibri" w:cs="Calibri"/>
@@ -7808,21 +7440,7 @@
         <w:rPr>
           <w:rFonts w:ascii="Calibri" w:hAnsi="Calibri" w:cs="Calibri"/>
         </w:rPr>
-        <w:t xml:space="preserve"> designs have similar geometric parameters outside of a larger </w:t>
-      </w:r>
-      <w:proofErr w:type="spellStart"/>
-      <w:r>
-        <w:rPr>
-          <w:rFonts w:ascii="Calibri" w:hAnsi="Calibri" w:cs="Calibri"/>
-        </w:rPr>
-        <w:t>xShift</w:t>
-      </w:r>
-      <w:proofErr w:type="spellEnd"/>
-      <w:r>
-        <w:rPr>
-          <w:rFonts w:ascii="Calibri" w:hAnsi="Calibri" w:cs="Calibri"/>
-        </w:rPr>
-        <w:t>, I use</w:t>
+        <w:t xml:space="preserve"> designs have similar geometric parameters outside of a larger xShift, I use</w:t>
       </w:r>
       <w:r>
         <w:rPr>
@@ -7852,14 +7470,7 @@
         <w:rPr>
           <w:rFonts w:ascii="Calibri" w:hAnsi="Calibri" w:cs="Calibri"/>
         </w:rPr>
-        <w:t xml:space="preserve">as </w:t>
-      </w:r>
-      <w:proofErr w:type="spellStart"/>
-      <w:r>
-        <w:rPr>
-          <w:rFonts w:ascii="Calibri" w:hAnsi="Calibri" w:cs="Calibri"/>
-        </w:rPr>
-        <w:t>GAS</w:t>
+        <w:t>as GAS</w:t>
       </w:r>
       <w:r>
         <w:rPr>
@@ -7868,7 +7479,6 @@
         </w:rPr>
         <w:t>right</w:t>
       </w:r>
-      <w:proofErr w:type="spellEnd"/>
       <w:r>
         <w:rPr>
           <w:rFonts w:ascii="Calibri" w:hAnsi="Calibri" w:cs="Calibri"/>
@@ -8723,21 +8333,7 @@
         <w:rPr>
           <w:rFonts w:ascii="Calibri" w:hAnsi="Calibri" w:cs="Calibri"/>
         </w:rPr>
-        <w:t xml:space="preserve"> From each </w:t>
-      </w:r>
-      <w:proofErr w:type="gramStart"/>
-      <w:r>
-        <w:rPr>
-          <w:rFonts w:ascii="Calibri" w:hAnsi="Calibri" w:cs="Calibri"/>
-        </w:rPr>
-        <w:t>iterations</w:t>
-      </w:r>
-      <w:proofErr w:type="gramEnd"/>
-      <w:r>
-        <w:rPr>
-          <w:rFonts w:ascii="Calibri" w:hAnsi="Calibri" w:cs="Calibri"/>
-        </w:rPr>
-        <w:t xml:space="preserve">, I calculated the average of all self and pair energies and saw a strong correlation between the measured monomer energy and the BASELINE_MONOMER term (figure). </w:t>
+        <w:t xml:space="preserve"> From each iterations, I calculated the average of all self and pair energies and saw a strong correlation between the measured monomer energy and the BASELINE_MONOMER term (figure). </w:t>
       </w:r>
       <w:r>
         <w:rPr>
@@ -9301,21 +8897,7 @@
         <w:rPr>
           <w:rFonts w:ascii="Calibri" w:hAnsi="Calibri" w:cs="Calibri"/>
         </w:rPr>
-        <w:t>each AA in membrane protein sequences (</w:t>
-      </w:r>
-      <w:proofErr w:type="spellStart"/>
-      <w:r>
-        <w:rPr>
-          <w:rFonts w:ascii="Calibri" w:hAnsi="Calibri" w:cs="Calibri"/>
-        </w:rPr>
-        <w:t>freq_AA</w:t>
-      </w:r>
-      <w:proofErr w:type="spellEnd"/>
-      <w:r>
-        <w:rPr>
-          <w:rFonts w:ascii="Calibri" w:hAnsi="Calibri" w:cs="Calibri"/>
-        </w:rPr>
-        <w:t>) to the power of the number of each AA</w:t>
+        <w:t>each AA in membrane protein sequences (freq_AA) to the power of the number of each AA</w:t>
       </w:r>
       <w:r>
         <w:rPr>
@@ -9696,21 +9278,7 @@
         <w:rPr>
           <w:rFonts w:ascii="Calibri" w:hAnsi="Calibri" w:cs="Calibri"/>
         </w:rPr>
-        <w:t xml:space="preserve">Each energy term can be multiplied by an optional weight, allowing the total energy to be changed proportionately by the given weights. Previous research in our lab defaulted the weights of the CATM energy terms to 1, which was repeated in this study. To determine if SEQUENCE_ENTROPY performed better at different weights, I ran a </w:t>
-      </w:r>
-      <w:proofErr w:type="gramStart"/>
-      <w:r>
-        <w:rPr>
-          <w:rFonts w:ascii="Calibri" w:hAnsi="Calibri" w:cs="Calibri"/>
-        </w:rPr>
-        <w:t>100 design</w:t>
-      </w:r>
-      <w:proofErr w:type="gramEnd"/>
-      <w:r>
-        <w:rPr>
-          <w:rFonts w:ascii="Calibri" w:hAnsi="Calibri" w:cs="Calibri"/>
-        </w:rPr>
-        <w:t xml:space="preserve"> test at weights of 1, 5, 10, 50, and 100 and compared the AA composition in these designs their frequency found in membrane proteins.</w:t>
+        <w:t>Each energy term can be multiplied by an optional weight, allowing the total energy to be changed proportionately by the given weights. Previous research in our lab defaulted the weights of the CATM energy terms to 1, which was repeated in this study. To determine if SEQUENCE_ENTROPY performed better at different weights, I ran a 100 design test at weights of 1, 5, 10, 50, and 100 and compared the AA composition in these designs their frequency found in membrane proteins.</w:t>
       </w:r>
       <w:r>
         <w:rPr>
@@ -10111,63 +9679,7 @@
         <w:rPr>
           <w:rFonts w:ascii="Calibri" w:hAnsi="Calibri" w:cs="Calibri"/>
         </w:rPr>
-        <w:t xml:space="preserve"> The structure undergoes MC backbone perturbations, where one of the four inter-helical parameters (</w:t>
-      </w:r>
-      <w:proofErr w:type="spellStart"/>
-      <w:r>
-        <w:rPr>
-          <w:rFonts w:ascii="Calibri" w:hAnsi="Calibri" w:cs="Calibri"/>
-        </w:rPr>
-        <w:t>xShift</w:t>
-      </w:r>
-      <w:proofErr w:type="spellEnd"/>
-      <w:r>
-        <w:rPr>
-          <w:rFonts w:ascii="Calibri" w:hAnsi="Calibri" w:cs="Calibri"/>
-        </w:rPr>
-        <w:t xml:space="preserve">, </w:t>
-      </w:r>
-      <w:proofErr w:type="spellStart"/>
-      <w:r>
-        <w:rPr>
-          <w:rFonts w:ascii="Calibri" w:hAnsi="Calibri" w:cs="Calibri"/>
-        </w:rPr>
-        <w:t>crossingAngle</w:t>
-      </w:r>
-      <w:proofErr w:type="spellEnd"/>
-      <w:r>
-        <w:rPr>
-          <w:rFonts w:ascii="Calibri" w:hAnsi="Calibri" w:cs="Calibri"/>
-        </w:rPr>
-        <w:t xml:space="preserve">, </w:t>
-      </w:r>
-      <w:proofErr w:type="spellStart"/>
-      <w:r>
-        <w:rPr>
-          <w:rFonts w:ascii="Calibri" w:hAnsi="Calibri" w:cs="Calibri"/>
-        </w:rPr>
-        <w:t>axialRotation</w:t>
-      </w:r>
-      <w:proofErr w:type="spellEnd"/>
-      <w:r>
-        <w:rPr>
-          <w:rFonts w:ascii="Calibri" w:hAnsi="Calibri" w:cs="Calibri"/>
-        </w:rPr>
-        <w:t xml:space="preserve">, </w:t>
-      </w:r>
-      <w:proofErr w:type="spellStart"/>
-      <w:r>
-        <w:rPr>
-          <w:rFonts w:ascii="Calibri" w:hAnsi="Calibri" w:cs="Calibri"/>
-        </w:rPr>
-        <w:t>zShift</w:t>
-      </w:r>
-      <w:proofErr w:type="spellEnd"/>
-      <w:r>
-        <w:rPr>
-          <w:rFonts w:ascii="Calibri" w:hAnsi="Calibri" w:cs="Calibri"/>
-        </w:rPr>
-        <w:t>) is chosen and shifted during each cycle.</w:t>
+        <w:t xml:space="preserve"> The structure undergoes MC backbone perturbations, where one of the four inter-helical parameters (xShift, crossingAngle, axialRotation, zShift) is chosen and shifted during each cycle.</w:t>
       </w:r>
       <w:r>
         <w:rPr>
@@ -10513,31 +10025,31 @@
         <w:rPr>
           <w:rFonts w:ascii="Calibri" w:hAnsi="Calibri" w:cs="Calibri"/>
         </w:rPr>
-        <w:t xml:space="preserve">, aiming to decrease the amount of packing at the interface. We expected these mutants to allow us </w:t>
-      </w:r>
-      <w:r>
-        <w:rPr>
-          <w:rFonts w:ascii="Calibri" w:hAnsi="Calibri" w:cs="Calibri"/>
-        </w:rPr>
-        <w:t>to assess the</w:t>
-      </w:r>
-      <w:r>
-        <w:rPr>
-          <w:rFonts w:ascii="Calibri" w:hAnsi="Calibri" w:cs="Calibri"/>
-        </w:rPr>
-        <w:t xml:space="preserve"> impact</w:t>
-      </w:r>
-      <w:r>
-        <w:rPr>
-          <w:rFonts w:ascii="Calibri" w:hAnsi="Calibri" w:cs="Calibri"/>
-        </w:rPr>
-        <w:t xml:space="preserve"> that</w:t>
-      </w:r>
-      <w:r>
-        <w:rPr>
-          <w:rFonts w:ascii="Calibri" w:hAnsi="Calibri" w:cs="Calibri"/>
-        </w:rPr>
-        <w:t xml:space="preserve"> </w:t>
+        <w:t xml:space="preserve">, aiming to decrease the amount of packing at the interface. We expect </w:t>
+      </w:r>
+      <w:r>
+        <w:rPr>
+          <w:rFonts w:ascii="Calibri" w:hAnsi="Calibri" w:cs="Calibri"/>
+        </w:rPr>
+        <w:t>these</w:t>
+      </w:r>
+      <w:r>
+        <w:rPr>
+          <w:rFonts w:ascii="Calibri" w:hAnsi="Calibri" w:cs="Calibri"/>
+        </w:rPr>
+        <w:t xml:space="preserve"> mutants to allow us </w:t>
+      </w:r>
+      <w:r>
+        <w:rPr>
+          <w:rFonts w:ascii="Calibri" w:hAnsi="Calibri" w:cs="Calibri"/>
+        </w:rPr>
+        <w:t xml:space="preserve">to </w:t>
+      </w:r>
+      <w:r>
+        <w:rPr>
+          <w:rFonts w:ascii="Calibri" w:hAnsi="Calibri" w:cs="Calibri"/>
+        </w:rPr>
+        <w:t>determine if our proteins are associating by the designed interface.</w:t>
       </w:r>
       <w:r>
         <w:rPr>
@@ -10606,19 +10118,7 @@
         <w:rPr>
           <w:rFonts w:ascii="Calibri" w:hAnsi="Calibri" w:cs="Calibri"/>
         </w:rPr>
-        <w:t>loss of steric packing</w:t>
-      </w:r>
-      <w:r>
-        <w:rPr>
-          <w:rFonts w:ascii="Calibri" w:hAnsi="Calibri" w:cs="Calibri"/>
-        </w:rPr>
-        <w:t xml:space="preserve"> has</w:t>
-      </w:r>
-      <w:r>
-        <w:rPr>
-          <w:rFonts w:ascii="Calibri" w:hAnsi="Calibri" w:cs="Calibri"/>
-        </w:rPr>
-        <w:t xml:space="preserve"> on association. </w:t>
+        <w:t xml:space="preserve"> </w:t>
       </w:r>
     </w:p>
     <w:p>
@@ -10810,19 +10310,11 @@
         </w:rPr>
         <w:t xml:space="preserve"> geometric </w:t>
       </w:r>
-      <w:proofErr w:type="spellStart"/>
-      <w:r>
-        <w:rPr>
-          <w:rFonts w:ascii="Calibri" w:hAnsi="Calibri" w:cs="Calibri"/>
-        </w:rPr>
-        <w:t>xShift</w:t>
-      </w:r>
-      <w:proofErr w:type="spellEnd"/>
-      <w:r>
-        <w:rPr>
-          <w:rFonts w:ascii="Calibri" w:hAnsi="Calibri" w:cs="Calibri"/>
-        </w:rPr>
-        <w:t xml:space="preserve"> is</w:t>
+      <w:r>
+        <w:rPr>
+          <w:rFonts w:ascii="Calibri" w:hAnsi="Calibri" w:cs="Calibri"/>
+        </w:rPr>
+        <w:t>xShift is</w:t>
       </w:r>
       <w:r>
         <w:rPr>
@@ -11235,23 +10727,13 @@
           <w:szCs w:val="20"/>
         </w:rPr>
       </w:pPr>
-      <w:proofErr w:type="spellStart"/>
       <w:r>
         <w:rPr>
           <w:rFonts w:ascii="Calibri" w:hAnsi="Calibri" w:cs="Calibri"/>
           <w:sz w:val="20"/>
           <w:szCs w:val="20"/>
         </w:rPr>
-        <w:t>DNAChisel</w:t>
-      </w:r>
-      <w:proofErr w:type="spellEnd"/>
-      <w:r>
-        <w:rPr>
-          <w:rFonts w:ascii="Calibri" w:hAnsi="Calibri" w:cs="Calibri"/>
-          <w:sz w:val="20"/>
-          <w:szCs w:val="20"/>
-        </w:rPr>
-        <w:t>:</w:t>
+        <w:t>DNAChisel:</w:t>
       </w:r>
       <w:r>
         <w:rPr>
@@ -11314,23 +10796,13 @@
           <w:szCs w:val="20"/>
         </w:rPr>
       </w:pPr>
-      <w:proofErr w:type="spellStart"/>
       <w:r>
         <w:rPr>
           <w:rFonts w:ascii="Calibri" w:hAnsi="Calibri" w:cs="Calibri"/>
           <w:sz w:val="20"/>
           <w:szCs w:val="20"/>
         </w:rPr>
-        <w:t>Numpy</w:t>
-      </w:r>
-      <w:proofErr w:type="spellEnd"/>
-      <w:r>
-        <w:rPr>
-          <w:rFonts w:ascii="Calibri" w:hAnsi="Calibri" w:cs="Calibri"/>
-          <w:sz w:val="20"/>
-          <w:szCs w:val="20"/>
-        </w:rPr>
-        <w:t>:</w:t>
+        <w:t>Numpy:</w:t>
       </w:r>
       <w:r>
         <w:rPr>
@@ -11563,23 +11035,13 @@
           <w:szCs w:val="20"/>
         </w:rPr>
       </w:pPr>
-      <w:proofErr w:type="spellStart"/>
       <w:r>
         <w:rPr>
           <w:rFonts w:ascii="Calibri" w:hAnsi="Calibri" w:cs="Calibri"/>
           <w:sz w:val="20"/>
           <w:szCs w:val="20"/>
         </w:rPr>
-        <w:t>Scipy</w:t>
-      </w:r>
-      <w:proofErr w:type="spellEnd"/>
-      <w:r>
-        <w:rPr>
-          <w:rFonts w:ascii="Calibri" w:hAnsi="Calibri" w:cs="Calibri"/>
-          <w:sz w:val="20"/>
-          <w:szCs w:val="20"/>
-        </w:rPr>
-        <w:t>:</w:t>
+        <w:t>Scipy:</w:t>
       </w:r>
       <w:r>
         <w:rPr>
@@ -11882,23 +11344,13 @@
           <w:szCs w:val="20"/>
         </w:rPr>
       </w:pPr>
-      <w:proofErr w:type="spellStart"/>
       <w:r>
         <w:rPr>
           <w:rFonts w:ascii="Calibri" w:hAnsi="Calibri" w:cs="Calibri"/>
           <w:sz w:val="20"/>
           <w:szCs w:val="20"/>
         </w:rPr>
-        <w:t>Sklearn</w:t>
-      </w:r>
-      <w:proofErr w:type="spellEnd"/>
-      <w:r>
-        <w:rPr>
-          <w:rFonts w:ascii="Calibri" w:hAnsi="Calibri" w:cs="Calibri"/>
-          <w:sz w:val="20"/>
-          <w:szCs w:val="20"/>
-        </w:rPr>
-        <w:t xml:space="preserve">: </w:t>
+        <w:t xml:space="preserve">Sklearn: </w:t>
       </w:r>
       <w:r>
         <w:rPr>
@@ -11953,23 +11405,21 @@
           <w:szCs w:val="20"/>
         </w:rPr>
       </w:pPr>
-      <w:proofErr w:type="spellStart"/>
       <w:r>
         <w:rPr>
           <w:rFonts w:ascii="Calibri" w:hAnsi="Calibri" w:cs="Calibri"/>
           <w:sz w:val="20"/>
           <w:szCs w:val="20"/>
         </w:rPr>
-        <w:t>Pymol</w:t>
-      </w:r>
-      <w:proofErr w:type="spellEnd"/>
+        <w:t xml:space="preserve">Pymol: </w:t>
+      </w:r>
       <w:r>
         <w:rPr>
           <w:rFonts w:ascii="Calibri" w:hAnsi="Calibri" w:cs="Calibri"/>
           <w:sz w:val="20"/>
           <w:szCs w:val="20"/>
         </w:rPr>
-        <w:t xml:space="preserve">: </w:t>
+        <w:fldChar w:fldCharType="begin"/>
       </w:r>
       <w:r>
         <w:rPr>
@@ -11977,7 +11427,7 @@
           <w:sz w:val="20"/>
           <w:szCs w:val="20"/>
         </w:rPr>
-        <w:fldChar w:fldCharType="begin"/>
+        <w:instrText xml:space="preserve"> ADDIN EN.CITE &lt;EndNote&gt;&lt;Cite&gt;&lt;Author&gt;DeLano&lt;/Author&gt;&lt;Year&gt;2002&lt;/Year&gt;&lt;IDText&gt;Pymol: An open-source molecular graphics tool&lt;/IDText&gt;&lt;DisplayText&gt;(DeLano, 2002)&lt;/DisplayText&gt;&lt;record&gt;&lt;titles&gt;&lt;title&gt;Pymol: An open-source molecular graphics tool&lt;/title&gt;&lt;secondary-title&gt;CCP4 Newsl. Protein Crystallogr&lt;/secondary-title&gt;&lt;/titles&gt;&lt;pages&gt;82-92&lt;/pages&gt;&lt;number&gt;1&lt;/number&gt;&lt;contributors&gt;&lt;authors&gt;&lt;author&gt;DeLano, Warren L&lt;/author&gt;&lt;/authors&gt;&lt;/contributors&gt;&lt;added-date format="utc"&gt;1717726373&lt;/added-date&gt;&lt;ref-type name="Journal Article"&gt;17&lt;/ref-type&gt;&lt;dates&gt;&lt;year&gt;2002&lt;/year&gt;&lt;/dates&gt;&lt;rec-number&gt;189&lt;/rec-number&gt;&lt;last-updated-date format="utc"&gt;1717726373&lt;/last-updated-date&gt;&lt;volume&gt;40&lt;/volume&gt;&lt;/record&gt;&lt;/Cite&gt;&lt;/EndNote&gt;</w:instrText>
       </w:r>
       <w:r>
         <w:rPr>
@@ -11985,31 +11435,23 @@
           <w:sz w:val="20"/>
           <w:szCs w:val="20"/>
         </w:rPr>
-        <w:instrText xml:space="preserve"> ADDIN EN.CITE &lt;EndNote&gt;&lt;Cite&gt;&lt;Author&gt;DeLano&lt;/Author&gt;&lt;Year&gt;2002&lt;/Year&gt;&lt;IDText&gt;Pymol: An open-source molecular graphics tool&lt;/IDText&gt;&lt;DisplayText&gt;(DeLano, 2002)&lt;/DisplayText&gt;&lt;record&gt;&lt;titles&gt;&lt;title&gt;Pymol: An open-source molecular graphics tool&lt;/title&gt;&lt;secondary-title&gt;CCP4 Newsl. Protein Crystallogr&lt;/secondary-title&gt;&lt;/titles&gt;&lt;pages&gt;82-92&lt;/pages&gt;&lt;number&gt;1&lt;/number&gt;&lt;contributors&gt;&lt;authors&gt;&lt;author&gt;DeLano, Warren L&lt;/author&gt;&lt;/authors&gt;&lt;/contributors&gt;&lt;added-date format="utc"&gt;1717726373&lt;/added-date&gt;&lt;ref-type name="Journal Article"&gt;17&lt;/ref-type&gt;&lt;dates&gt;&lt;year&gt;2002&lt;/year&gt;&lt;/dates&gt;&lt;rec-number&gt;189&lt;/rec-number&gt;&lt;last-updated-date format="utc"&gt;1717726373&lt;/last-updated-date&gt;&lt;volume&gt;40&lt;/volume&gt;&lt;/record&gt;&lt;/Cite&gt;&lt;/EndNote&gt;</w:instrText>
-      </w:r>
-      <w:r>
-        <w:rPr>
-          <w:rFonts w:ascii="Calibri" w:hAnsi="Calibri" w:cs="Calibri"/>
+        <w:fldChar w:fldCharType="separate"/>
+      </w:r>
+      <w:r>
+        <w:rPr>
+          <w:rFonts w:ascii="Calibri" w:hAnsi="Calibri" w:cs="Calibri"/>
+          <w:noProof/>
           <w:sz w:val="20"/>
           <w:szCs w:val="20"/>
         </w:rPr>
-        <w:fldChar w:fldCharType="separate"/>
-      </w:r>
-      <w:r>
-        <w:rPr>
-          <w:rFonts w:ascii="Calibri" w:hAnsi="Calibri" w:cs="Calibri"/>
-          <w:noProof/>
+        <w:t>(DeLano, 2002)</w:t>
+      </w:r>
+      <w:r>
+        <w:rPr>
+          <w:rFonts w:ascii="Calibri" w:hAnsi="Calibri" w:cs="Calibri"/>
           <w:sz w:val="20"/>
           <w:szCs w:val="20"/>
         </w:rPr>
-        <w:t>(DeLano, 2002)</w:t>
-      </w:r>
-      <w:r>
-        <w:rPr>
-          <w:rFonts w:ascii="Calibri" w:hAnsi="Calibri" w:cs="Calibri"/>
-          <w:sz w:val="20"/>
-          <w:szCs w:val="20"/>
-        </w:rPr>
         <w:fldChar w:fldCharType="end"/>
       </w:r>
     </w:p>
@@ -12037,21 +11479,7 @@
         <w:rPr>
           <w:rFonts w:ascii="Calibri" w:hAnsi="Calibri" w:cs="Calibri"/>
         </w:rPr>
-        <w:t xml:space="preserve">code can be found on </w:t>
-      </w:r>
-      <w:proofErr w:type="spellStart"/>
-      <w:r>
-        <w:rPr>
-          <w:rFonts w:ascii="Calibri" w:hAnsi="Calibri" w:cs="Calibri"/>
-        </w:rPr>
-        <w:t>Github</w:t>
-      </w:r>
-      <w:proofErr w:type="spellEnd"/>
-      <w:r>
-        <w:rPr>
-          <w:rFonts w:ascii="Calibri" w:hAnsi="Calibri" w:cs="Calibri"/>
-        </w:rPr>
-        <w:t>.</w:t>
+        <w:t>code can be found on Github.</w:t>
       </w:r>
     </w:p>
     <w:p>
@@ -12517,23 +11945,8 @@
         <w:rPr>
           <w:rFonts w:ascii="Calibri" w:hAnsi="Calibri" w:cs="Calibri"/>
         </w:rPr>
-        <w:t>. This method normalizes the reads per protein per bin with the fraction of the population found in that bin. The normalized fractional contribution of each bin (j) for each protein (</w:t>
-      </w:r>
-      <w:proofErr w:type="spellStart"/>
-      <w:r>
-        <w:rPr>
-          <w:rFonts w:ascii="Calibri" w:hAnsi="Calibri" w:cs="Calibri"/>
-        </w:rPr>
-        <w:t>i</w:t>
-      </w:r>
-      <w:proofErr w:type="spellEnd"/>
-      <w:r>
-        <w:rPr>
-          <w:rFonts w:ascii="Calibri" w:hAnsi="Calibri" w:cs="Calibri"/>
-        </w:rPr>
-        <w:t xml:space="preserve">), </w:t>
-      </w:r>
-      <w:proofErr w:type="spellStart"/>
+        <w:t xml:space="preserve">. This method normalizes the reads per protein per bin with the fraction of the population found in that bin. The normalized fractional contribution of each bin (j) for each protein (i), </w:t>
+      </w:r>
       <w:r>
         <w:rPr>
           <w:rFonts w:ascii="Calibri" w:hAnsi="Calibri" w:cs="Calibri"/>
@@ -12547,7 +11960,6 @@
         </w:rPr>
         <w:t>ij</w:t>
       </w:r>
-      <w:proofErr w:type="spellEnd"/>
       <w:r>
         <w:rPr>
           <w:rFonts w:ascii="Calibri" w:hAnsi="Calibri" w:cs="Calibri"/>
@@ -12758,14 +12170,7 @@
         <w:rPr>
           <w:rFonts w:ascii="Calibri" w:hAnsi="Calibri" w:cs="Calibri"/>
         </w:rPr>
-        <w:t xml:space="preserve"> is then multiplied by the median fluorescence of that bin (</w:t>
-      </w:r>
-      <w:proofErr w:type="spellStart"/>
-      <w:r>
-        <w:rPr>
-          <w:rFonts w:ascii="Calibri" w:hAnsi="Calibri" w:cs="Calibri"/>
-        </w:rPr>
-        <w:t>m</w:t>
+        <w:t xml:space="preserve"> is then multiplied by the median fluorescence of that bin (m</w:t>
       </w:r>
       <w:r>
         <w:rPr>
@@ -12781,7 +12186,6 @@
         </w:rPr>
         <w:softHyphen/>
       </w:r>
-      <w:proofErr w:type="spellEnd"/>
       <w:r>
         <w:rPr>
           <w:rFonts w:ascii="Calibri" w:hAnsi="Calibri" w:cs="Calibri"/>
@@ -12891,21 +12295,7 @@
         <w:rPr>
           <w:rFonts w:ascii="Calibri" w:hAnsi="Calibri" w:cs="Calibri"/>
         </w:rPr>
-        <w:t>lycophorin A (</w:t>
-      </w:r>
-      <w:proofErr w:type="spellStart"/>
-      <w:r>
-        <w:rPr>
-          <w:rFonts w:ascii="Calibri" w:hAnsi="Calibri" w:cs="Calibri"/>
-        </w:rPr>
-        <w:t>GpA</w:t>
-      </w:r>
-      <w:proofErr w:type="spellEnd"/>
-      <w:r>
-        <w:rPr>
-          <w:rFonts w:ascii="Calibri" w:hAnsi="Calibri" w:cs="Calibri"/>
-        </w:rPr>
-        <w:t>)</w:t>
+        <w:t>lycophorin A (GpA)</w:t>
       </w:r>
       <w:r>
         <w:rPr>
@@ -12923,35 +12313,7 @@
         <w:rPr>
           <w:rFonts w:ascii="Calibri" w:hAnsi="Calibri" w:cs="Calibri"/>
         </w:rPr>
-        <w:t xml:space="preserve">This normalization is calculated as a percentage of </w:t>
-      </w:r>
-      <w:proofErr w:type="spellStart"/>
-      <w:r>
-        <w:rPr>
-          <w:rFonts w:ascii="Calibri" w:hAnsi="Calibri" w:cs="Calibri"/>
-        </w:rPr>
-        <w:t>GpA</w:t>
-      </w:r>
-      <w:proofErr w:type="spellEnd"/>
-      <w:r>
-        <w:rPr>
-          <w:rFonts w:ascii="Calibri" w:hAnsi="Calibri" w:cs="Calibri"/>
-        </w:rPr>
-        <w:t xml:space="preserve"> fluorescence (%</w:t>
-      </w:r>
-      <w:proofErr w:type="spellStart"/>
-      <w:r>
-        <w:rPr>
-          <w:rFonts w:ascii="Calibri" w:hAnsi="Calibri" w:cs="Calibri"/>
-        </w:rPr>
-        <w:t>GpA</w:t>
-      </w:r>
-      <w:proofErr w:type="spellEnd"/>
-      <w:r>
-        <w:rPr>
-          <w:rFonts w:ascii="Calibri" w:hAnsi="Calibri" w:cs="Calibri"/>
-        </w:rPr>
-        <w:t>).</w:t>
+        <w:t>This normalization is calculated as a percentage of GpA fluorescence (%GpA).</w:t>
       </w:r>
       <w:r>
         <w:rPr>
@@ -12963,49 +12325,7 @@
         <w:rPr>
           <w:rFonts w:ascii="Calibri" w:hAnsi="Calibri" w:cs="Calibri"/>
         </w:rPr>
-        <w:t>To be able to calculate the %</w:t>
-      </w:r>
-      <w:proofErr w:type="spellStart"/>
-      <w:r>
-        <w:rPr>
-          <w:rFonts w:ascii="Calibri" w:hAnsi="Calibri" w:cs="Calibri"/>
-        </w:rPr>
-        <w:t>GpA</w:t>
-      </w:r>
-      <w:proofErr w:type="spellEnd"/>
-      <w:r>
-        <w:rPr>
-          <w:rFonts w:ascii="Calibri" w:hAnsi="Calibri" w:cs="Calibri"/>
-        </w:rPr>
-        <w:t xml:space="preserve"> for the reconstructed sequences, we included </w:t>
-      </w:r>
-      <w:proofErr w:type="spellStart"/>
-      <w:r>
-        <w:rPr>
-          <w:rFonts w:ascii="Calibri" w:hAnsi="Calibri" w:cs="Calibri"/>
-        </w:rPr>
-        <w:t>GpA</w:t>
-      </w:r>
-      <w:proofErr w:type="spellEnd"/>
-      <w:r>
-        <w:rPr>
-          <w:rFonts w:ascii="Calibri" w:hAnsi="Calibri" w:cs="Calibri"/>
-        </w:rPr>
-        <w:t xml:space="preserve"> as a control sequence in each of our libraries. The reconstructed fluorescence is then converted to %</w:t>
-      </w:r>
-      <w:proofErr w:type="spellStart"/>
-      <w:r>
-        <w:rPr>
-          <w:rFonts w:ascii="Calibri" w:hAnsi="Calibri" w:cs="Calibri"/>
-        </w:rPr>
-        <w:t>GpA</w:t>
-      </w:r>
-      <w:proofErr w:type="spellEnd"/>
-      <w:r>
-        <w:rPr>
-          <w:rFonts w:ascii="Calibri" w:hAnsi="Calibri" w:cs="Calibri"/>
-        </w:rPr>
-        <w:t xml:space="preserve"> using the following equation:</w:t>
+        <w:t>To be able to calculate the %GpA for the reconstructed sequences, we included GpA as a control sequence in each of our libraries. The reconstructed fluorescence is then converted to %GpA using the following equation:</w:t>
       </w:r>
     </w:p>
     <w:p>
@@ -13040,13 +12360,7 @@
                 <w:rPr>
                   <w:rFonts w:ascii="Cambria Math" w:hAnsi="Cambria Math" w:cs="Calibri"/>
                 </w:rPr>
-                <m:t>Design</m:t>
-              </m:r>
-              <m:r>
-                <w:rPr>
-                  <w:rFonts w:ascii="Cambria Math" w:hAnsi="Cambria Math" w:cs="Calibri"/>
-                </w:rPr>
-                <m:t xml:space="preserve"> Fluorescence</m:t>
+                <m:t>Design Fluorescence</m:t>
               </m:r>
             </m:num>
             <m:den>
@@ -13054,13 +12368,7 @@
                 <w:rPr>
                   <w:rFonts w:ascii="Cambria Math" w:hAnsi="Cambria Math" w:cs="Calibri"/>
                 </w:rPr>
-                <m:t>GpA</m:t>
-              </m:r>
-              <m:r>
-                <w:rPr>
-                  <w:rFonts w:ascii="Cambria Math" w:hAnsi="Cambria Math" w:cs="Calibri"/>
-                </w:rPr>
-                <m:t xml:space="preserve"> Fluorescence</m:t>
+                <m:t>GpA Fluorescence</m:t>
               </m:r>
             </m:den>
           </m:f>
@@ -13085,21 +12393,7 @@
         <w:rPr>
           <w:rFonts w:ascii="Calibri" w:hAnsi="Calibri" w:cs="Calibri"/>
         </w:rPr>
-        <w:t>To calibrate our fluorescence properly to %</w:t>
-      </w:r>
-      <w:proofErr w:type="spellStart"/>
-      <w:r>
-        <w:rPr>
-          <w:rFonts w:ascii="Calibri" w:hAnsi="Calibri" w:cs="Calibri"/>
-        </w:rPr>
-        <w:t>GpA</w:t>
-      </w:r>
-      <w:proofErr w:type="spellEnd"/>
-      <w:r>
-        <w:rPr>
-          <w:rFonts w:ascii="Calibri" w:hAnsi="Calibri" w:cs="Calibri"/>
-        </w:rPr>
-        <w:t xml:space="preserve">, we also include a variety of control sequences that we have previously studied using TOXGREEN. Upon initial inspection, </w:t>
+        <w:t xml:space="preserve">To calibrate our fluorescence properly to %GpA, we also include a variety of control sequences that we have previously studied using TOXGREEN. Upon initial inspection, </w:t>
       </w:r>
       <w:r>
         <w:rPr>
@@ -13111,21 +12405,7 @@
         <w:rPr>
           <w:rFonts w:ascii="Calibri" w:hAnsi="Calibri" w:cs="Calibri"/>
         </w:rPr>
-        <w:t>%</w:t>
-      </w:r>
-      <w:proofErr w:type="spellStart"/>
-      <w:r>
-        <w:rPr>
-          <w:rFonts w:ascii="Calibri" w:hAnsi="Calibri" w:cs="Calibri"/>
-        </w:rPr>
-        <w:t>GpA</w:t>
-      </w:r>
-      <w:proofErr w:type="spellEnd"/>
-      <w:r>
-        <w:rPr>
-          <w:rFonts w:ascii="Calibri" w:hAnsi="Calibri" w:cs="Calibri"/>
-        </w:rPr>
-        <w:t xml:space="preserve"> </w:t>
+        <w:t xml:space="preserve">%GpA </w:t>
       </w:r>
       <w:r>
         <w:rPr>
@@ -13171,35 +12451,7 @@
         <w:rPr>
           <w:rFonts w:ascii="Calibri" w:hAnsi="Calibri" w:cs="Calibri"/>
         </w:rPr>
-        <w:t xml:space="preserve"> designed sequences. When I compared the TOXGREEN %</w:t>
-      </w:r>
-      <w:proofErr w:type="spellStart"/>
-      <w:r>
-        <w:rPr>
-          <w:rFonts w:ascii="Calibri" w:hAnsi="Calibri" w:cs="Calibri"/>
-        </w:rPr>
-        <w:t>GpA</w:t>
-      </w:r>
-      <w:proofErr w:type="spellEnd"/>
-      <w:r>
-        <w:rPr>
-          <w:rFonts w:ascii="Calibri" w:hAnsi="Calibri" w:cs="Calibri"/>
-        </w:rPr>
-        <w:t xml:space="preserve"> to the reconstructed %</w:t>
-      </w:r>
-      <w:proofErr w:type="spellStart"/>
-      <w:r>
-        <w:rPr>
-          <w:rFonts w:ascii="Calibri" w:hAnsi="Calibri" w:cs="Calibri"/>
-        </w:rPr>
-        <w:t>GpA</w:t>
-      </w:r>
-      <w:proofErr w:type="spellEnd"/>
-      <w:r>
-        <w:rPr>
-          <w:rFonts w:ascii="Calibri" w:hAnsi="Calibri" w:cs="Calibri"/>
-        </w:rPr>
-        <w:t>, the</w:t>
+        <w:t xml:space="preserve"> designed sequences. When I compared the TOXGREEN %GpA to the reconstructed %GpA, the</w:t>
       </w:r>
       <w:r>
         <w:rPr>
@@ -13321,19 +12573,11 @@
         </w:rPr>
         <w:t xml:space="preserve"> </w:t>
       </w:r>
-      <w:proofErr w:type="spellStart"/>
-      <w:r>
-        <w:rPr>
-          <w:rFonts w:ascii="Calibri" w:hAnsi="Calibri" w:cs="Calibri"/>
-        </w:rPr>
-        <w:t>GpA</w:t>
-      </w:r>
-      <w:proofErr w:type="spellEnd"/>
-      <w:r>
-        <w:rPr>
-          <w:rFonts w:ascii="Calibri" w:hAnsi="Calibri" w:cs="Calibri"/>
-        </w:rPr>
-        <w:t xml:space="preserve"> sorted in each design population</w:t>
+      <w:r>
+        <w:rPr>
+          <w:rFonts w:ascii="Calibri" w:hAnsi="Calibri" w:cs="Calibri"/>
+        </w:rPr>
+        <w:t>GpA sorted in each design population</w:t>
       </w:r>
       <w:r>
         <w:rPr>
@@ -13357,13 +12601,7 @@
         <w:rPr>
           <w:rFonts w:ascii="Calibri" w:hAnsi="Calibri" w:cs="Calibri"/>
         </w:rPr>
-        <w:t xml:space="preserve"> allowed us to</w:t>
-      </w:r>
-      <w:r>
-        <w:rPr>
-          <w:rFonts w:ascii="Calibri" w:hAnsi="Calibri" w:cs="Calibri"/>
-        </w:rPr>
-        <w:t xml:space="preserve"> better</w:t>
+        <w:t xml:space="preserve"> allowed us to better</w:t>
       </w:r>
       <w:r>
         <w:rPr>
@@ -13475,10 +12713,10 @@
       <w:r>
         <w:t xml:space="preserve"> </w:t>
       </w:r>
-      <w:r>
-        <w:t>Trimming the data for proper insertion</w:t>
-      </w:r>
       <w:bookmarkEnd w:id="19"/>
+      <w:r>
+        <w:t>Determining proper membrane insertion</w:t>
+      </w:r>
     </w:p>
     <w:p>
       <w:pPr>
@@ -13731,21 +12969,12 @@
       </w:pPr>
       <w:bookmarkStart w:id="20" w:name="_Toc168911090"/>
       <w:r>
-        <w:t xml:space="preserve">3.5.6 Trimming data for </w:t>
-      </w:r>
-      <w:r>
-        <w:t>by</w:t>
-      </w:r>
-      <w:r>
-        <w:t xml:space="preserve"> </w:t>
-      </w:r>
-      <w:r>
-        <w:t>m</w:t>
-      </w:r>
-      <w:r>
-        <w:t>utations</w:t>
+        <w:t xml:space="preserve">3.5.6 </w:t>
       </w:r>
       <w:bookmarkEnd w:id="20"/>
+      <w:r>
+        <w:t>Identifying proteins associating by designed interface</w:t>
+      </w:r>
     </w:p>
     <w:p>
       <w:pPr>
@@ -13760,13 +12989,13 @@
         <w:rPr>
           <w:rFonts w:ascii="Calibri" w:hAnsi="Calibri" w:cs="Calibri"/>
         </w:rPr>
-        <w:t>To determine if sequences are associat</w:t>
-      </w:r>
-      <w:r>
-        <w:rPr>
-          <w:rFonts w:ascii="Calibri" w:hAnsi="Calibri" w:cs="Calibri"/>
-        </w:rPr>
-        <w:t>e</w:t>
+        <w:t xml:space="preserve">To determine if sequences </w:t>
+      </w:r>
+      <w:r>
+        <w:rPr>
+          <w:rFonts w:ascii="Calibri" w:hAnsi="Calibri" w:cs="Calibri"/>
+        </w:rPr>
+        <w:t>dimerize</w:t>
       </w:r>
       <w:r>
         <w:rPr>
@@ -13778,7 +13007,13 @@
         <w:rPr>
           <w:rFonts w:ascii="Calibri" w:hAnsi="Calibri" w:cs="Calibri"/>
         </w:rPr>
-        <w:t xml:space="preserve">with </w:t>
+        <w:t>along</w:t>
+      </w:r>
+      <w:r>
+        <w:rPr>
+          <w:rFonts w:ascii="Calibri" w:hAnsi="Calibri" w:cs="Calibri"/>
+        </w:rPr>
+        <w:t xml:space="preserve"> </w:t>
       </w:r>
       <w:r>
         <w:rPr>
@@ -13790,13 +13025,7 @@
         <w:rPr>
           <w:rFonts w:ascii="Calibri" w:hAnsi="Calibri" w:cs="Calibri"/>
         </w:rPr>
-        <w:t>we sought to identify sequences where the mutant results in a significant decrease in association.</w:t>
-      </w:r>
-      <w:r>
-        <w:rPr>
-          <w:rFonts w:ascii="Calibri" w:hAnsi="Calibri" w:cs="Calibri"/>
-        </w:rPr>
-        <w:t xml:space="preserve"> First, we assessed the fluorescence for the clash and void mutants against the fluorescence of our designed sequences. </w:t>
+        <w:t xml:space="preserve">we sought to identify sequences where the mutant results in a significant decrease in association. First, we assessed the fluorescence for the clash and void mutants against the fluorescence of our designed sequences. </w:t>
       </w:r>
       <w:r>
         <w:rPr>
@@ -13856,13 +13085,7 @@
         <w:rPr>
           <w:rFonts w:ascii="Calibri" w:hAnsi="Calibri" w:cs="Calibri"/>
         </w:rPr>
-        <w:t xml:space="preserve">, often resulting in similar fluorescence as the WT designs. </w:t>
-      </w:r>
-      <w:r>
-        <w:rPr>
-          <w:rFonts w:ascii="Calibri" w:hAnsi="Calibri" w:cs="Calibri"/>
-        </w:rPr>
-        <w:t xml:space="preserve">This data </w:t>
+        <w:t xml:space="preserve">, often resulting in similar fluorescence as the WT designs. This data </w:t>
       </w:r>
       <w:r>
         <w:rPr>
@@ -14044,21 +13267,7 @@
         <w:rPr>
           <w:rFonts w:ascii="Calibri" w:hAnsi="Calibri" w:cs="Calibri"/>
         </w:rPr>
-        <w:t xml:space="preserve"> %</w:t>
-      </w:r>
-      <w:proofErr w:type="spellStart"/>
-      <w:r>
-        <w:rPr>
-          <w:rFonts w:ascii="Calibri" w:hAnsi="Calibri" w:cs="Calibri"/>
-        </w:rPr>
-        <w:t>GpA</w:t>
-      </w:r>
-      <w:proofErr w:type="spellEnd"/>
-      <w:r>
-        <w:rPr>
-          <w:rFonts w:ascii="Calibri" w:hAnsi="Calibri" w:cs="Calibri"/>
-        </w:rPr>
-        <w:t>. Resulted in x out of y designs (%)</w:t>
+        <w:t xml:space="preserve"> %GpA. Resulted in x out of y designs (%)</w:t>
       </w:r>
       <w:r>
         <w:rPr>
@@ -14100,81 +13309,7 @@
         <w:rPr>
           <w:rFonts w:ascii="Calibri" w:hAnsi="Calibri" w:cs="Calibri"/>
         </w:rPr>
-        <w:t xml:space="preserve">We </w:t>
-      </w:r>
-      <w:r>
-        <w:rPr>
-          <w:rFonts w:ascii="Calibri" w:hAnsi="Calibri" w:cs="Calibri"/>
-        </w:rPr>
-        <w:t xml:space="preserve">plotted the energy score against the dimerization propensity in fluorescence for each protein and separated the data by design region. Unfortunately, our energy score does not correlate well to proteins outside of the </w:t>
-      </w:r>
-      <w:proofErr w:type="spellStart"/>
-      <w:r>
-        <w:rPr>
-          <w:rFonts w:ascii="Calibri" w:hAnsi="Calibri" w:cs="Calibri"/>
-        </w:rPr>
-        <w:t>GASright</w:t>
-      </w:r>
-      <w:proofErr w:type="spellEnd"/>
-      <w:r>
-        <w:rPr>
-          <w:rFonts w:ascii="Calibri" w:hAnsi="Calibri" w:cs="Calibri"/>
-        </w:rPr>
-        <w:t xml:space="preserve"> region. This data suggests that although were able to design sequences that associate (&gt;35% </w:t>
-      </w:r>
-      <w:proofErr w:type="spellStart"/>
-      <w:r>
-        <w:rPr>
-          <w:rFonts w:ascii="Calibri" w:hAnsi="Calibri" w:cs="Calibri"/>
-        </w:rPr>
-        <w:t>GpA</w:t>
-      </w:r>
-      <w:proofErr w:type="spellEnd"/>
-      <w:r>
-        <w:rPr>
-          <w:rFonts w:ascii="Calibri" w:hAnsi="Calibri" w:cs="Calibri"/>
-        </w:rPr>
-        <w:t xml:space="preserve">), we are unable to predict their dimerization propensity using our energetics. However, </w:t>
-      </w:r>
-      <w:r>
-        <w:rPr>
-          <w:rFonts w:ascii="Calibri" w:hAnsi="Calibri" w:cs="Calibri"/>
-        </w:rPr>
-        <w:t xml:space="preserve">a majority of our designs outside of the </w:t>
-      </w:r>
-      <w:proofErr w:type="spellStart"/>
-      <w:r>
-        <w:rPr>
-          <w:rFonts w:ascii="Calibri" w:hAnsi="Calibri" w:cs="Calibri"/>
-        </w:rPr>
-        <w:t>GASright</w:t>
-      </w:r>
-      <w:proofErr w:type="spellEnd"/>
-      <w:r>
-        <w:rPr>
-          <w:rFonts w:ascii="Calibri" w:hAnsi="Calibri" w:cs="Calibri"/>
-        </w:rPr>
-        <w:t xml:space="preserve"> associate as weak dimers (35-60% </w:t>
-      </w:r>
-      <w:proofErr w:type="spellStart"/>
-      <w:r>
-        <w:rPr>
-          <w:rFonts w:ascii="Calibri" w:hAnsi="Calibri" w:cs="Calibri"/>
-        </w:rPr>
-        <w:t>GpA</w:t>
-      </w:r>
-      <w:proofErr w:type="spellEnd"/>
-      <w:r>
-        <w:rPr>
-          <w:rFonts w:ascii="Calibri" w:hAnsi="Calibri" w:cs="Calibri"/>
-        </w:rPr>
-        <w:t>).</w:t>
-      </w:r>
-      <w:r>
-        <w:rPr>
-          <w:rFonts w:ascii="Calibri" w:hAnsi="Calibri" w:cs="Calibri"/>
-        </w:rPr>
-        <w:t xml:space="preserve"> This </w:t>
+        <w:t xml:space="preserve">We plotted the energy score against the dimerization propensity in fluorescence for each protein and separated the data by design region. Unfortunately, our energy score does not correlate well to proteins outside of the GASright region. This data suggests that although were able to design sequences that associate (&gt;35% GpA), we are unable to predict their dimerization propensity using our energetics. However, a majority of our designs outside of the GASright associate as weak dimers (35-60% GpA). This </w:t>
       </w:r>
       <w:r>
         <w:rPr>
@@ -14219,6 +13354,8 @@
     </w:p>
     <w:p>
       <w:pPr>
+        <w:spacing w:line="480" w:lineRule="auto"/>
+        <w:ind w:firstLine="360"/>
         <w:jc w:val="both"/>
         <w:rPr>
           <w:rFonts w:ascii="Calibri" w:hAnsi="Calibri" w:cs="Calibri"/>
@@ -14228,7 +13365,7 @@
         <w:rPr>
           <w:rFonts w:ascii="Calibri" w:hAnsi="Calibri" w:cs="Calibri"/>
         </w:rPr>
-        <w:t>Because our energetics were unable to predict dimerization, we needed to further assess whether our designed proteins are associating by solely van der Waals packing. In our design procedu</w:t>
+        <w:t>In our design procedu</w:t>
       </w:r>
       <w:r>
         <w:rPr>
@@ -14246,29 +13383,357 @@
         <w:rPr>
           <w:rFonts w:ascii="Calibri" w:hAnsi="Calibri" w:cs="Calibri"/>
         </w:rPr>
-        <w:t xml:space="preserve">. However, since our energetics show little correlation to association, we are unable to confidently state that our sequences are associating by van der Waals packing without the influence of hydrogen bonding. </w:t>
-      </w:r>
-    </w:p>
-    <w:p>
-      <w:pPr>
+        <w:t xml:space="preserve">. However, since our energetics show little correlation </w:t>
+      </w:r>
+      <w:r>
+        <w:rPr>
+          <w:rFonts w:ascii="Calibri" w:hAnsi="Calibri" w:cs="Calibri"/>
+        </w:rPr>
+        <w:t>with experimental dimerization propensity</w:t>
+      </w:r>
+      <w:r>
+        <w:rPr>
+          <w:rFonts w:ascii="Calibri" w:hAnsi="Calibri" w:cs="Calibri"/>
+        </w:rPr>
+        <w:t>, we are unable to confidently state that our sequences associat</w:t>
+      </w:r>
+      <w:r>
+        <w:rPr>
+          <w:rFonts w:ascii="Calibri" w:hAnsi="Calibri" w:cs="Calibri"/>
+        </w:rPr>
+        <w:t>e solely</w:t>
+      </w:r>
+      <w:r>
+        <w:rPr>
+          <w:rFonts w:ascii="Calibri" w:hAnsi="Calibri" w:cs="Calibri"/>
+        </w:rPr>
+        <w:t xml:space="preserve"> by van der Waals packing without the influence of</w:t>
+      </w:r>
+      <w:r>
+        <w:rPr>
+          <w:rFonts w:ascii="Calibri" w:hAnsi="Calibri" w:cs="Calibri"/>
+        </w:rPr>
+        <w:t xml:space="preserve"> other forces such as</w:t>
+      </w:r>
+      <w:r>
+        <w:rPr>
+          <w:rFonts w:ascii="Calibri" w:hAnsi="Calibri" w:cs="Calibri"/>
+        </w:rPr>
+        <w:t xml:space="preserve"> hydrogen bonding. </w:t>
+      </w:r>
+    </w:p>
+    <w:p>
+      <w:pPr>
+        <w:spacing w:line="480" w:lineRule="auto"/>
+        <w:ind w:firstLine="360"/>
         <w:jc w:val="both"/>
         <w:rPr>
           <w:rFonts w:ascii="Calibri" w:hAnsi="Calibri" w:cs="Calibri"/>
-        </w:rPr>
-      </w:pPr>
-      <w:r>
-        <w:rPr>
-          <w:rFonts w:ascii="Calibri" w:hAnsi="Calibri" w:cs="Calibri"/>
-        </w:rPr>
-        <w:t xml:space="preserve">In order to determine if our proteins associate solely by packing, I conducted an experiment where we mutated our proteins to remove the potential for hydrogen bonding. </w:t>
-      </w:r>
-    </w:p>
-    <w:p>
-      <w:pPr>
-        <w:rPr>
-          <w:rFonts w:ascii="Calibri" w:hAnsi="Calibri" w:cs="Calibri"/>
-        </w:rPr>
-      </w:pPr>
+          <w:b/>
+          <w:bCs/>
+        </w:rPr>
+      </w:pPr>
+      <w:r>
+        <w:rPr>
+          <w:rFonts w:ascii="Calibri" w:hAnsi="Calibri" w:cs="Calibri"/>
+        </w:rPr>
+        <w:t>To</w:t>
+      </w:r>
+      <w:r>
+        <w:rPr>
+          <w:rFonts w:ascii="Calibri" w:hAnsi="Calibri" w:cs="Calibri"/>
+        </w:rPr>
+        <w:t xml:space="preserve"> determine if our proteins associate solely by packing, I conducted an experiment where we mutated our proteins to remove the potential for hydrogen bonding.</w:t>
+      </w:r>
+      <w:r>
+        <w:rPr>
+          <w:rFonts w:ascii="Calibri" w:hAnsi="Calibri" w:cs="Calibri"/>
+        </w:rPr>
+        <w:t xml:space="preserve"> To identify proteins with the potential for hydrogen bonding, I wrote a</w:t>
+      </w:r>
+      <w:r>
+        <w:rPr>
+          <w:rFonts w:ascii="Calibri" w:hAnsi="Calibri" w:cs="Calibri"/>
+        </w:rPr>
+        <w:t xml:space="preserve"> Python</w:t>
+      </w:r>
+      <w:r>
+        <w:rPr>
+          <w:rFonts w:ascii="Calibri" w:hAnsi="Calibri" w:cs="Calibri"/>
+        </w:rPr>
+        <w:t xml:space="preserve"> script that searche</w:t>
+      </w:r>
+      <w:r>
+        <w:rPr>
+          <w:rFonts w:ascii="Calibri" w:hAnsi="Calibri" w:cs="Calibri"/>
+        </w:rPr>
+        <w:t>s</w:t>
+      </w:r>
+      <w:r>
+        <w:rPr>
+          <w:rFonts w:ascii="Calibri" w:hAnsi="Calibri" w:cs="Calibri"/>
+        </w:rPr>
+        <w:t xml:space="preserve"> through my protein structures and identifie</w:t>
+      </w:r>
+      <w:r>
+        <w:rPr>
+          <w:rFonts w:ascii="Calibri" w:hAnsi="Calibri" w:cs="Calibri"/>
+        </w:rPr>
+        <w:t>s</w:t>
+      </w:r>
+      <w:r>
+        <w:rPr>
+          <w:rFonts w:ascii="Calibri" w:hAnsi="Calibri" w:cs="Calibri"/>
+        </w:rPr>
+        <w:t xml:space="preserve"> any </w:t>
+      </w:r>
+      <w:r>
+        <w:rPr>
+          <w:rFonts w:ascii="Calibri" w:hAnsi="Calibri" w:cs="Calibri"/>
+        </w:rPr>
+        <w:t>oxygen atoms</w:t>
+      </w:r>
+      <w:r>
+        <w:rPr>
+          <w:rFonts w:ascii="Calibri" w:hAnsi="Calibri" w:cs="Calibri"/>
+        </w:rPr>
+        <w:t xml:space="preserve"> within 3 </w:t>
+      </w:r>
+      <w:r>
+        <w:rPr>
+          <w:rFonts w:ascii="Calibri" w:hAnsi="Calibri" w:cs="Calibri"/>
+        </w:rPr>
+        <w:t>Å</w:t>
+      </w:r>
+      <w:r>
+        <w:rPr>
+          <w:rFonts w:ascii="Calibri" w:hAnsi="Calibri" w:cs="Calibri"/>
+        </w:rPr>
+        <w:t>, a generous threshold for potential hydrogen bond formation</w:t>
+      </w:r>
+      <w:r>
+        <w:rPr>
+          <w:rFonts w:ascii="Calibri" w:hAnsi="Calibri" w:cs="Calibri"/>
+        </w:rPr>
+        <w:t xml:space="preserve">. I identified 17 proteins that associated </w:t>
+      </w:r>
+      <w:r>
+        <w:rPr>
+          <w:rFonts w:ascii="Calibri" w:hAnsi="Calibri" w:cs="Calibri"/>
+        </w:rPr>
+        <w:t>from</w:t>
+      </w:r>
+      <w:r>
+        <w:rPr>
+          <w:rFonts w:ascii="Calibri" w:hAnsi="Calibri" w:cs="Calibri"/>
+        </w:rPr>
+        <w:t xml:space="preserve"> mildly weak to strong dimers (&gt;40% GpA) with the potential for</w:t>
+      </w:r>
+      <w:r>
+        <w:rPr>
+          <w:rFonts w:ascii="Calibri" w:hAnsi="Calibri" w:cs="Calibri"/>
+        </w:rPr>
+        <w:t xml:space="preserve"> at least 1</w:t>
+      </w:r>
+      <w:r>
+        <w:rPr>
+          <w:rFonts w:ascii="Calibri" w:hAnsi="Calibri" w:cs="Calibri"/>
+        </w:rPr>
+        <w:t xml:space="preserve"> hydrogen bond. I mutate</w:t>
+      </w:r>
+      <w:r>
+        <w:rPr>
+          <w:rFonts w:ascii="Calibri" w:hAnsi="Calibri" w:cs="Calibri"/>
+        </w:rPr>
+        <w:t>d</w:t>
+      </w:r>
+      <w:r>
+        <w:rPr>
+          <w:rFonts w:ascii="Calibri" w:hAnsi="Calibri" w:cs="Calibri"/>
+        </w:rPr>
+        <w:t xml:space="preserve"> </w:t>
+      </w:r>
+      <w:r>
+        <w:rPr>
+          <w:rFonts w:ascii="Calibri" w:hAnsi="Calibri" w:cs="Calibri"/>
+        </w:rPr>
+        <w:t>a</w:t>
+      </w:r>
+      <w:r>
+        <w:rPr>
+          <w:rFonts w:ascii="Calibri" w:hAnsi="Calibri" w:cs="Calibri"/>
+        </w:rPr>
+        <w:t>ll</w:t>
+      </w:r>
+      <w:r>
+        <w:rPr>
+          <w:rFonts w:ascii="Calibri" w:hAnsi="Calibri" w:cs="Calibri"/>
+        </w:rPr>
+        <w:t xml:space="preserve"> hydrogen bonding AAs </w:t>
+      </w:r>
+      <w:r>
+        <w:rPr>
+          <w:rFonts w:ascii="Calibri" w:hAnsi="Calibri" w:cs="Calibri"/>
+        </w:rPr>
+        <w:t>in the</w:t>
+      </w:r>
+      <w:r>
+        <w:rPr>
+          <w:rFonts w:ascii="Calibri" w:hAnsi="Calibri" w:cs="Calibri"/>
+        </w:rPr>
+        <w:t>se</w:t>
+      </w:r>
+      <w:r>
+        <w:rPr>
+          <w:rFonts w:ascii="Calibri" w:hAnsi="Calibri" w:cs="Calibri"/>
+        </w:rPr>
+        <w:t xml:space="preserve"> sequences </w:t>
+      </w:r>
+      <w:r>
+        <w:rPr>
+          <w:rFonts w:ascii="Calibri" w:hAnsi="Calibri" w:cs="Calibri"/>
+        </w:rPr>
+        <w:t>to hydrophobic</w:t>
+      </w:r>
+      <w:r>
+        <w:rPr>
+          <w:rFonts w:ascii="Calibri" w:hAnsi="Calibri" w:cs="Calibri"/>
+        </w:rPr>
+        <w:t xml:space="preserve"> AAs with similar steric bulk</w:t>
+      </w:r>
+      <w:r>
+        <w:rPr>
+          <w:rFonts w:ascii="Calibri" w:hAnsi="Calibri" w:cs="Calibri"/>
+        </w:rPr>
+        <w:t>: Thr-&gt;Val, Tyr-&gt;Phe, and Ser-&gt;Al</w:t>
+      </w:r>
+      <w:r>
+        <w:rPr>
+          <w:rFonts w:ascii="Calibri" w:hAnsi="Calibri" w:cs="Calibri"/>
+        </w:rPr>
+        <w:t>a</w:t>
+      </w:r>
+      <w:r>
+        <w:rPr>
+          <w:rFonts w:ascii="Calibri" w:hAnsi="Calibri" w:cs="Calibri"/>
+        </w:rPr>
+        <w:t>. I ordered the</w:t>
+      </w:r>
+      <w:r>
+        <w:rPr>
+          <w:rFonts w:ascii="Calibri" w:hAnsi="Calibri" w:cs="Calibri"/>
+        </w:rPr>
+        <w:t xml:space="preserve"> original design</w:t>
+      </w:r>
+      <w:r>
+        <w:rPr>
+          <w:rFonts w:ascii="Calibri" w:hAnsi="Calibri" w:cs="Calibri"/>
+        </w:rPr>
+        <w:t xml:space="preserve"> sequence</w:t>
+      </w:r>
+      <w:r>
+        <w:rPr>
+          <w:rFonts w:ascii="Calibri" w:hAnsi="Calibri" w:cs="Calibri"/>
+        </w:rPr>
+        <w:t>s, their respective clash mutants,</w:t>
+      </w:r>
+      <w:r>
+        <w:rPr>
+          <w:rFonts w:ascii="Calibri" w:hAnsi="Calibri" w:cs="Calibri"/>
+        </w:rPr>
+        <w:t xml:space="preserve"> </w:t>
+      </w:r>
+      <w:r>
+        <w:rPr>
+          <w:rFonts w:ascii="Calibri" w:hAnsi="Calibri" w:cs="Calibri"/>
+        </w:rPr>
+        <w:t xml:space="preserve">and </w:t>
+      </w:r>
+      <w:r>
+        <w:rPr>
+          <w:rFonts w:ascii="Calibri" w:hAnsi="Calibri" w:cs="Calibri"/>
+        </w:rPr>
+        <w:t>the hydrophobic mutants</w:t>
+      </w:r>
+      <w:r>
+        <w:rPr>
+          <w:rFonts w:ascii="Calibri" w:hAnsi="Calibri" w:cs="Calibri"/>
+        </w:rPr>
+        <w:t xml:space="preserve"> as gblocks</w:t>
+      </w:r>
+      <w:r>
+        <w:rPr>
+          <w:rFonts w:ascii="Calibri" w:hAnsi="Calibri" w:cs="Calibri"/>
+        </w:rPr>
+        <w:t xml:space="preserve"> </w:t>
+      </w:r>
+      <w:r>
+        <w:rPr>
+          <w:rFonts w:ascii="Calibri" w:hAnsi="Calibri" w:cs="Calibri"/>
+        </w:rPr>
+        <w:t xml:space="preserve">from Twist Bioscience and </w:t>
+      </w:r>
+      <w:r>
+        <w:rPr>
+          <w:rFonts w:ascii="Calibri" w:hAnsi="Calibri" w:cs="Calibri"/>
+        </w:rPr>
+        <w:t xml:space="preserve">successfully </w:t>
+      </w:r>
+      <w:r>
+        <w:rPr>
+          <w:rFonts w:ascii="Calibri" w:hAnsi="Calibri" w:cs="Calibri"/>
+        </w:rPr>
+        <w:t xml:space="preserve">cloned </w:t>
+      </w:r>
+      <w:r>
+        <w:rPr>
+          <w:rFonts w:ascii="Calibri" w:hAnsi="Calibri" w:cs="Calibri"/>
+        </w:rPr>
+        <w:t xml:space="preserve">13/17 proteins </w:t>
+      </w:r>
+      <w:r>
+        <w:rPr>
+          <w:rFonts w:ascii="Calibri" w:hAnsi="Calibri" w:cs="Calibri"/>
+        </w:rPr>
+        <w:t>into the TOXGREEN plasmid for experiments.</w:t>
+      </w:r>
+      <w:r>
+        <w:rPr>
+          <w:rFonts w:ascii="Calibri" w:hAnsi="Calibri" w:cs="Calibri"/>
+        </w:rPr>
+        <w:t xml:space="preserve"> </w:t>
+      </w:r>
+      <w:r>
+        <w:rPr>
+          <w:rFonts w:ascii="Calibri" w:hAnsi="Calibri" w:cs="Calibri"/>
+        </w:rPr>
+        <w:t xml:space="preserve"> </w:t>
+      </w:r>
+      <w:r>
+        <w:rPr>
+          <w:rFonts w:ascii="Calibri" w:hAnsi="Calibri" w:cs="Calibri"/>
+          <w:b/>
+          <w:bCs/>
+        </w:rPr>
+        <w:t>(explain either TOXGREEN and/or sort-seq after data comes back)</w:t>
+      </w:r>
+    </w:p>
+    <w:p>
+      <w:pPr>
+        <w:rPr>
+          <w:rFonts w:ascii="Calibri" w:hAnsi="Calibri" w:cs="Calibri"/>
+          <w:b/>
+          <w:bCs/>
+        </w:rPr>
+      </w:pPr>
+      <w:r>
+        <w:rPr>
+          <w:rFonts w:ascii="Calibri" w:hAnsi="Calibri" w:cs="Calibri"/>
+          <w:b/>
+          <w:bCs/>
+        </w:rPr>
+        <w:br w:type="page"/>
+      </w:r>
     </w:p>
     <w:p>
       <w:pPr>
@@ -14276,6 +13741,7 @@
       </w:pPr>
       <w:bookmarkStart w:id="23" w:name="_Toc168911092"/>
       <w:r>
+        <w:lastRenderedPageBreak/>
         <w:t>3.</w:t>
       </w:r>
       <w:r>
@@ -14288,63 +13754,6 @@
         <w:t>Conclusion</w:t>
       </w:r>
       <w:bookmarkEnd w:id="23"/>
-    </w:p>
-    <w:p>
-      <w:pPr>
-        <w:rPr>
-          <w:rFonts w:ascii="Calibri" w:hAnsi="Calibri" w:cs="Calibri"/>
-        </w:rPr>
-      </w:pPr>
-    </w:p>
-    <w:p>
-      <w:pPr>
-        <w:pStyle w:val="ListParagraph"/>
-        <w:numPr>
-          <w:ilvl w:val="0"/>
-          <w:numId w:val="13"/>
-        </w:numPr>
-        <w:rPr>
-          <w:rFonts w:ascii="Calibri" w:hAnsi="Calibri" w:cs="Calibri"/>
-        </w:rPr>
-      </w:pPr>
-      <w:r>
-        <w:rPr>
-          <w:rFonts w:ascii="Calibri" w:hAnsi="Calibri" w:cs="Calibri"/>
-        </w:rPr>
-        <w:t>Talk about ways to improve the molecular software library and/or to transition some of these scripts to something more usable like Rosetta/</w:t>
-      </w:r>
-      <w:proofErr w:type="spellStart"/>
-      <w:r>
-        <w:rPr>
-          <w:rFonts w:ascii="Calibri" w:hAnsi="Calibri" w:cs="Calibri"/>
-        </w:rPr>
-        <w:t>Alphafold</w:t>
-      </w:r>
-      <w:proofErr w:type="spellEnd"/>
-      <w:r>
-        <w:rPr>
-          <w:rFonts w:ascii="Calibri" w:hAnsi="Calibri" w:cs="Calibri"/>
-        </w:rPr>
-        <w:t>/how to make this easy to use</w:t>
-      </w:r>
-    </w:p>
-    <w:p>
-      <w:pPr>
-        <w:pStyle w:val="ListParagraph"/>
-        <w:numPr>
-          <w:ilvl w:val="1"/>
-          <w:numId w:val="13"/>
-        </w:numPr>
-        <w:rPr>
-          <w:rFonts w:ascii="Calibri" w:hAnsi="Calibri" w:cs="Calibri"/>
-        </w:rPr>
-      </w:pPr>
-      <w:r>
-        <w:rPr>
-          <w:rFonts w:ascii="Calibri" w:hAnsi="Calibri" w:cs="Calibri"/>
-        </w:rPr>
-        <w:t>Creating a webserver was a pipe dream I had but never got the skill to do it</w:t>
-      </w:r>
     </w:p>
     <w:p>
       <w:pPr>

</xml_diff>